<commit_message>
Update Q/A section and integration flow E-1630
</commit_message>
<xml_diff>
--- a/forsikring/Finansportalen_integration_overview_4.0.docx
+++ b/forsikring/Finansportalen_integration_overview_4.0.docx
@@ -1,10 +1,10 @@
 
 <file path=word/document.xml><?xml version="1.0" encoding="utf-8"?>
-<w:document xmlns:wpc="http://schemas.microsoft.com/office/word/2010/wordprocessingCanvas" xmlns:cx="http://schemas.microsoft.com/office/drawing/2014/chartex" xmlns:cx1="http://schemas.microsoft.com/office/drawing/2015/9/8/chartex" xmlns:cx2="http://schemas.microsoft.com/office/drawing/2015/10/21/chartex" xmlns:cx3="http://schemas.microsoft.com/office/drawing/2016/5/9/chartex" xmlns:cx4="http://schemas.microsoft.com/office/drawing/2016/5/10/chartex" xmlns:cx5="http://schemas.microsoft.com/office/drawing/2016/5/11/chartex" xmlns:cx6="http://schemas.microsoft.com/office/drawing/2016/5/12/chartex" xmlns:cx7="http://schemas.microsoft.com/office/drawing/2016/5/13/chartex" xmlns:cx8="http://schemas.microsoft.com/office/drawing/2016/5/14/chartex" xmlns:mc="http://schemas.openxmlformats.org/markup-compatibility/2006" xmlns:aink="http://schemas.microsoft.com/office/drawing/2016/ink" xmlns:am3d="http://schemas.microsoft.com/office/drawing/2017/model3d" xmlns:o="urn:schemas-microsoft-com:office:office" xmlns:r="http://schemas.openxmlformats.org/officeDocument/2006/relationships" xmlns:m="http://schemas.openxmlformats.org/officeDocument/2006/math" xmlns:v="urn:schemas-microsoft-com:vml" xmlns:wp14="http://schemas.microsoft.com/office/word/2010/wordprocessingDrawing" xmlns:wp="http://schemas.openxmlformats.org/drawingml/2006/wordprocessingDrawing" xmlns:w10="urn:schemas-microsoft-com:office:word" xmlns:w="http://schemas.openxmlformats.org/wordprocessingml/2006/main" xmlns:w14="http://schemas.microsoft.com/office/word/2010/wordml" xmlns:w15="http://schemas.microsoft.com/office/word/2012/wordml" xmlns:w16cid="http://schemas.microsoft.com/office/word/2016/wordml/cid" xmlns:w16se="http://schemas.microsoft.com/office/word/2015/wordml/symex" xmlns:wpg="http://schemas.microsoft.com/office/word/2010/wordprocessingGroup" xmlns:wpi="http://schemas.microsoft.com/office/word/2010/wordprocessingInk" xmlns:wne="http://schemas.microsoft.com/office/word/2006/wordml" xmlns:wps="http://schemas.microsoft.com/office/word/2010/wordprocessingShape" mc:Ignorable="w14 w15 w16se w16cid wp14">
+<w:document xmlns:wpc="http://schemas.microsoft.com/office/word/2010/wordprocessingCanvas" xmlns:cx="http://schemas.microsoft.com/office/drawing/2014/chartex" xmlns:mc="http://schemas.openxmlformats.org/markup-compatibility/2006" xmlns:o="urn:schemas-microsoft-com:office:office" xmlns:r="http://schemas.openxmlformats.org/officeDocument/2006/relationships" xmlns:m="http://schemas.openxmlformats.org/officeDocument/2006/math" xmlns:v="urn:schemas-microsoft-com:vml" xmlns:wp14="http://schemas.microsoft.com/office/word/2010/wordprocessingDrawing" xmlns:wp="http://schemas.openxmlformats.org/drawingml/2006/wordprocessingDrawing" xmlns:w10="urn:schemas-microsoft-com:office:word" xmlns:w="http://schemas.openxmlformats.org/wordprocessingml/2006/main" xmlns:w14="http://schemas.microsoft.com/office/word/2010/wordml" xmlns:w15="http://schemas.microsoft.com/office/word/2012/wordml" xmlns:w16se="http://schemas.microsoft.com/office/word/2015/wordml/symex" xmlns:wpg="http://schemas.microsoft.com/office/word/2010/wordprocessingGroup" xmlns:wpi="http://schemas.microsoft.com/office/word/2010/wordprocessingInk" xmlns:wne="http://schemas.microsoft.com/office/word/2006/wordml" xmlns:wps="http://schemas.microsoft.com/office/word/2010/wordprocessingShape" mc:Ignorable="w14 w15 w16se wp14">
   <w:body>
     <w:p>
       <w:pPr>
-        <w:pStyle w:val="Tittel"/>
+        <w:pStyle w:val="Title"/>
         <w:rPr>
           <w:lang w:val="en-GB"/>
         </w:rPr>
@@ -66,6 +66,7 @@
         </w:rPr>
       </w:pPr>
     </w:p>
+    <w:bookmarkStart w:id="0" w:name="_Toc11133313" w:displacedByCustomXml="next"/>
     <w:sdt>
       <w:sdtPr>
         <w:rPr>
@@ -98,17 +99,21 @@
             </w:rPr>
             <w:t>Contents</w:t>
           </w:r>
+          <w:bookmarkStart w:id="1" w:name="_GoBack"/>
+          <w:bookmarkEnd w:id="0"/>
+          <w:bookmarkEnd w:id="1"/>
         </w:p>
         <w:p>
           <w:pPr>
-            <w:pStyle w:val="Contents2"/>
+            <w:pStyle w:val="TOC1"/>
             <w:tabs>
               <w:tab w:val="right" w:leader="dot" w:pos="9062"/>
             </w:tabs>
             <w:rPr>
               <w:rFonts w:eastAsiaTheme="minorEastAsia" w:cstheme="minorBidi"/>
+              <w:noProof/>
               <w:szCs w:val="22"/>
-              <w:lang w:val="en-GB" w:eastAsia="en-GB"/>
+              <w:lang w:val="lv-LV" w:eastAsia="lv-LV"/>
             </w:rPr>
           </w:pPr>
           <w:r>
@@ -120,48 +125,59 @@
           <w:r>
             <w:fldChar w:fldCharType="separate"/>
           </w:r>
-          <w:hyperlink w:anchor="_Toc403375057">
+          <w:hyperlink w:anchor="_Toc11133313" w:history="1">
             <w:r>
               <w:rPr>
-                <w:rStyle w:val="IndexLink"/>
-                <w:rFonts w:eastAsiaTheme="majorEastAsia"/>
-                <w:webHidden/>
+                <w:rStyle w:val="Hyperlink"/>
+                <w:noProof/>
                 <w:lang w:val="en-GB"/>
               </w:rPr>
-              <w:t>Overview</w:t>
+              <w:t>Contents</w:t>
             </w:r>
             <w:r>
               <w:rPr>
+                <w:noProof/>
+                <w:webHidden/>
+              </w:rPr>
+              <w:tab/>
+            </w:r>
+            <w:r>
+              <w:rPr>
+                <w:noProof/>
                 <w:webHidden/>
               </w:rPr>
               <w:fldChar w:fldCharType="begin"/>
             </w:r>
             <w:r>
               <w:rPr>
+                <w:noProof/>
                 <w:webHidden/>
               </w:rPr>
-              <w:instrText>PAGEREF _Toc403375057 \h</w:instrText>
+              <w:instrText xml:space="preserve"> PAGEREF _Toc11133313 \h </w:instrText>
             </w:r>
             <w:r>
               <w:rPr>
+                <w:noProof/>
                 <w:webHidden/>
               </w:rPr>
             </w:r>
             <w:r>
               <w:rPr>
+                <w:noProof/>
                 <w:webHidden/>
               </w:rPr>
               <w:fldChar w:fldCharType="separate"/>
             </w:r>
             <w:r>
               <w:rPr>
-                <w:rStyle w:val="IndexLink"/>
+                <w:noProof/>
+                <w:webHidden/>
               </w:rPr>
-              <w:tab/>
               <w:t>1</w:t>
             </w:r>
             <w:r>
               <w:rPr>
+                <w:noProof/>
                 <w:webHidden/>
               </w:rPr>
               <w:fldChar w:fldCharType="end"/>
@@ -170,58 +186,70 @@
         </w:p>
         <w:p>
           <w:pPr>
-            <w:pStyle w:val="Contents2"/>
+            <w:pStyle w:val="TOC2"/>
             <w:tabs>
               <w:tab w:val="right" w:leader="dot" w:pos="9062"/>
             </w:tabs>
             <w:rPr>
               <w:rFonts w:eastAsiaTheme="minorEastAsia" w:cstheme="minorBidi"/>
+              <w:noProof/>
               <w:szCs w:val="22"/>
-              <w:lang w:val="en-GB" w:eastAsia="en-GB"/>
+              <w:lang w:val="lv-LV" w:eastAsia="lv-LV"/>
             </w:rPr>
           </w:pPr>
-          <w:hyperlink w:anchor="_Toc403375058">
+          <w:hyperlink w:anchor="_Toc11133314" w:history="1">
             <w:r>
               <w:rPr>
-                <w:rStyle w:val="IndexLink"/>
-                <w:rFonts w:eastAsiaTheme="majorEastAsia"/>
-                <w:webHidden/>
+                <w:rStyle w:val="Hyperlink"/>
+                <w:noProof/>
                 <w:lang w:val="en-GB"/>
               </w:rPr>
-              <w:t>Web services</w:t>
+              <w:t>Overview</w:t>
             </w:r>
             <w:r>
               <w:rPr>
+                <w:noProof/>
+                <w:webHidden/>
+              </w:rPr>
+              <w:tab/>
+            </w:r>
+            <w:r>
+              <w:rPr>
+                <w:noProof/>
                 <w:webHidden/>
               </w:rPr>
               <w:fldChar w:fldCharType="begin"/>
             </w:r>
             <w:r>
               <w:rPr>
+                <w:noProof/>
                 <w:webHidden/>
               </w:rPr>
-              <w:instrText>PAGEREF _Toc403375058 \h</w:instrText>
+              <w:instrText xml:space="preserve"> PAGEREF _Toc11133314 \h </w:instrText>
             </w:r>
             <w:r>
               <w:rPr>
+                <w:noProof/>
                 <w:webHidden/>
               </w:rPr>
             </w:r>
             <w:r>
               <w:rPr>
+                <w:noProof/>
                 <w:webHidden/>
               </w:rPr>
               <w:fldChar w:fldCharType="separate"/>
             </w:r>
             <w:r>
               <w:rPr>
-                <w:rStyle w:val="IndexLink"/>
+                <w:noProof/>
+                <w:webHidden/>
               </w:rPr>
-              <w:tab/>
-              <w:t>3</w:t>
+              <w:t>1</w:t>
             </w:r>
             <w:r>
               <w:rPr>
+                <w:noProof/>
                 <w:webHidden/>
               </w:rPr>
               <w:fldChar w:fldCharType="end"/>
@@ -230,58 +258,70 @@
         </w:p>
         <w:p>
           <w:pPr>
-            <w:pStyle w:val="Contents2"/>
+            <w:pStyle w:val="TOC2"/>
             <w:tabs>
               <w:tab w:val="right" w:leader="dot" w:pos="9062"/>
             </w:tabs>
             <w:rPr>
               <w:rFonts w:eastAsiaTheme="minorEastAsia" w:cstheme="minorBidi"/>
+              <w:noProof/>
               <w:szCs w:val="22"/>
-              <w:lang w:val="en-GB" w:eastAsia="en-GB"/>
+              <w:lang w:val="lv-LV" w:eastAsia="lv-LV"/>
             </w:rPr>
           </w:pPr>
-          <w:hyperlink w:anchor="_Toc403375059">
+          <w:hyperlink w:anchor="_Toc11133315" w:history="1">
             <w:r>
               <w:rPr>
-                <w:rStyle w:val="IndexLink"/>
-                <w:rFonts w:eastAsiaTheme="majorEastAsia"/>
-                <w:webHidden/>
+                <w:rStyle w:val="Hyperlink"/>
+                <w:noProof/>
                 <w:lang w:val="en-GB"/>
               </w:rPr>
-              <w:t>Rules for request processing</w:t>
+              <w:t>Web services</w:t>
             </w:r>
             <w:r>
               <w:rPr>
+                <w:noProof/>
+                <w:webHidden/>
+              </w:rPr>
+              <w:tab/>
+            </w:r>
+            <w:r>
+              <w:rPr>
+                <w:noProof/>
                 <w:webHidden/>
               </w:rPr>
               <w:fldChar w:fldCharType="begin"/>
             </w:r>
             <w:r>
               <w:rPr>
+                <w:noProof/>
                 <w:webHidden/>
               </w:rPr>
-              <w:instrText>PAGEREF _Toc403375059 \h</w:instrText>
+              <w:instrText xml:space="preserve"> PAGEREF _Toc11133315 \h </w:instrText>
             </w:r>
             <w:r>
               <w:rPr>
+                <w:noProof/>
                 <w:webHidden/>
               </w:rPr>
             </w:r>
             <w:r>
               <w:rPr>
+                <w:noProof/>
                 <w:webHidden/>
               </w:rPr>
               <w:fldChar w:fldCharType="separate"/>
             </w:r>
             <w:r>
               <w:rPr>
-                <w:rStyle w:val="IndexLink"/>
+                <w:noProof/>
+                <w:webHidden/>
               </w:rPr>
-              <w:tab/>
-              <w:t>5</w:t>
+              <w:t>3</w:t>
             </w:r>
             <w:r>
               <w:rPr>
+                <w:noProof/>
                 <w:webHidden/>
               </w:rPr>
               <w:fldChar w:fldCharType="end"/>
@@ -290,58 +330,70 @@
         </w:p>
         <w:p>
           <w:pPr>
-            <w:pStyle w:val="Contents2"/>
+            <w:pStyle w:val="TOC2"/>
             <w:tabs>
               <w:tab w:val="right" w:leader="dot" w:pos="9062"/>
             </w:tabs>
             <w:rPr>
               <w:rFonts w:eastAsiaTheme="minorEastAsia" w:cstheme="minorBidi"/>
+              <w:noProof/>
               <w:szCs w:val="22"/>
-              <w:lang w:val="en-GB" w:eastAsia="en-GB"/>
+              <w:lang w:val="lv-LV" w:eastAsia="lv-LV"/>
             </w:rPr>
           </w:pPr>
-          <w:hyperlink w:anchor="_Toc403375060">
+          <w:hyperlink w:anchor="_Toc11133316" w:history="1">
             <w:r>
               <w:rPr>
-                <w:rStyle w:val="IndexLink"/>
-                <w:rFonts w:eastAsiaTheme="majorEastAsia"/>
-                <w:webHidden/>
+                <w:rStyle w:val="Hyperlink"/>
+                <w:noProof/>
                 <w:lang w:val="en-GB"/>
               </w:rPr>
-              <w:t>Product landing page</w:t>
+              <w:t>Rules for request processing</w:t>
             </w:r>
             <w:r>
               <w:rPr>
+                <w:noProof/>
+                <w:webHidden/>
+              </w:rPr>
+              <w:tab/>
+            </w:r>
+            <w:r>
+              <w:rPr>
+                <w:noProof/>
                 <w:webHidden/>
               </w:rPr>
               <w:fldChar w:fldCharType="begin"/>
             </w:r>
             <w:r>
               <w:rPr>
+                <w:noProof/>
                 <w:webHidden/>
               </w:rPr>
-              <w:instrText>PAGEREF _Toc403375060 \h</w:instrText>
+              <w:instrText xml:space="preserve"> PAGEREF _Toc11133316 \h </w:instrText>
             </w:r>
             <w:r>
               <w:rPr>
+                <w:noProof/>
                 <w:webHidden/>
               </w:rPr>
             </w:r>
             <w:r>
               <w:rPr>
+                <w:noProof/>
                 <w:webHidden/>
               </w:rPr>
               <w:fldChar w:fldCharType="separate"/>
             </w:r>
             <w:r>
               <w:rPr>
-                <w:rStyle w:val="IndexLink"/>
+                <w:noProof/>
+                <w:webHidden/>
               </w:rPr>
-              <w:tab/>
-              <w:t>6</w:t>
+              <w:t>4</w:t>
             </w:r>
             <w:r>
               <w:rPr>
+                <w:noProof/>
                 <w:webHidden/>
               </w:rPr>
               <w:fldChar w:fldCharType="end"/>
@@ -350,58 +402,70 @@
         </w:p>
         <w:p>
           <w:pPr>
-            <w:pStyle w:val="Contents2"/>
+            <w:pStyle w:val="TOC2"/>
             <w:tabs>
               <w:tab w:val="right" w:leader="dot" w:pos="9062"/>
             </w:tabs>
             <w:rPr>
               <w:rFonts w:eastAsiaTheme="minorEastAsia" w:cstheme="minorBidi"/>
+              <w:noProof/>
               <w:szCs w:val="22"/>
-              <w:lang w:val="en-GB" w:eastAsia="en-GB"/>
+              <w:lang w:val="lv-LV" w:eastAsia="lv-LV"/>
             </w:rPr>
           </w:pPr>
-          <w:hyperlink w:anchor="_Toc403375061">
+          <w:hyperlink w:anchor="_Toc11133317" w:history="1">
             <w:r>
               <w:rPr>
-                <w:rStyle w:val="IndexLink"/>
-                <w:rFonts w:eastAsiaTheme="majorEastAsia"/>
-                <w:webHidden/>
+                <w:rStyle w:val="Hyperlink"/>
+                <w:noProof/>
                 <w:lang w:val="en-GB"/>
               </w:rPr>
-              <w:t>Typical integration flow</w:t>
+              <w:t>Product landing page</w:t>
             </w:r>
             <w:r>
               <w:rPr>
+                <w:noProof/>
+                <w:webHidden/>
+              </w:rPr>
+              <w:tab/>
+            </w:r>
+            <w:r>
+              <w:rPr>
+                <w:noProof/>
                 <w:webHidden/>
               </w:rPr>
               <w:fldChar w:fldCharType="begin"/>
             </w:r>
             <w:r>
               <w:rPr>
+                <w:noProof/>
                 <w:webHidden/>
               </w:rPr>
-              <w:instrText>PAGEREF _Toc403375061 \h</w:instrText>
+              <w:instrText xml:space="preserve"> PAGEREF _Toc11133317 \h </w:instrText>
             </w:r>
             <w:r>
               <w:rPr>
+                <w:noProof/>
                 <w:webHidden/>
               </w:rPr>
             </w:r>
             <w:r>
               <w:rPr>
+                <w:noProof/>
                 <w:webHidden/>
               </w:rPr>
               <w:fldChar w:fldCharType="separate"/>
             </w:r>
             <w:r>
               <w:rPr>
-                <w:rStyle w:val="IndexLink"/>
+                <w:noProof/>
+                <w:webHidden/>
               </w:rPr>
-              <w:tab/>
-              <w:t>7</w:t>
+              <w:t>5</w:t>
             </w:r>
             <w:r>
               <w:rPr>
+                <w:noProof/>
                 <w:webHidden/>
               </w:rPr>
               <w:fldChar w:fldCharType="end"/>
@@ -410,58 +474,70 @@
         </w:p>
         <w:p>
           <w:pPr>
-            <w:pStyle w:val="Contents2"/>
+            <w:pStyle w:val="TOC2"/>
             <w:tabs>
               <w:tab w:val="right" w:leader="dot" w:pos="9062"/>
             </w:tabs>
             <w:rPr>
               <w:rFonts w:eastAsiaTheme="minorEastAsia" w:cstheme="minorBidi"/>
+              <w:noProof/>
               <w:szCs w:val="22"/>
-              <w:lang w:val="en-GB" w:eastAsia="en-GB"/>
+              <w:lang w:val="lv-LV" w:eastAsia="lv-LV"/>
             </w:rPr>
           </w:pPr>
-          <w:hyperlink w:anchor="_Toc403375062">
+          <w:hyperlink w:anchor="_Toc11133318" w:history="1">
             <w:r>
               <w:rPr>
-                <w:rStyle w:val="IndexLink"/>
-                <w:rFonts w:eastAsiaTheme="majorEastAsia"/>
-                <w:webHidden/>
+                <w:rStyle w:val="Hyperlink"/>
+                <w:noProof/>
                 <w:lang w:val="en-GB"/>
               </w:rPr>
-              <w:t>Communication flow</w:t>
+              <w:t>Typical integration flow</w:t>
             </w:r>
             <w:r>
               <w:rPr>
+                <w:noProof/>
+                <w:webHidden/>
+              </w:rPr>
+              <w:tab/>
+            </w:r>
+            <w:r>
+              <w:rPr>
+                <w:noProof/>
                 <w:webHidden/>
               </w:rPr>
               <w:fldChar w:fldCharType="begin"/>
             </w:r>
             <w:r>
               <w:rPr>
+                <w:noProof/>
                 <w:webHidden/>
               </w:rPr>
-              <w:instrText>PAGEREF _Toc403375062 \h</w:instrText>
+              <w:instrText xml:space="preserve"> PAGEREF _Toc11133318 \h </w:instrText>
             </w:r>
             <w:r>
               <w:rPr>
+                <w:noProof/>
                 <w:webHidden/>
               </w:rPr>
             </w:r>
             <w:r>
               <w:rPr>
+                <w:noProof/>
                 <w:webHidden/>
               </w:rPr>
               <w:fldChar w:fldCharType="separate"/>
             </w:r>
             <w:r>
               <w:rPr>
-                <w:rStyle w:val="IndexLink"/>
+                <w:noProof/>
+                <w:webHidden/>
               </w:rPr>
-              <w:tab/>
-              <w:t>7</w:t>
+              <w:t>6</w:t>
             </w:r>
             <w:r>
               <w:rPr>
+                <w:noProof/>
                 <w:webHidden/>
               </w:rPr>
               <w:fldChar w:fldCharType="end"/>
@@ -470,58 +546,142 @@
         </w:p>
         <w:p>
           <w:pPr>
-            <w:pStyle w:val="Contents2"/>
+            <w:pStyle w:val="TOC2"/>
             <w:tabs>
               <w:tab w:val="right" w:leader="dot" w:pos="9062"/>
             </w:tabs>
             <w:rPr>
               <w:rFonts w:eastAsiaTheme="minorEastAsia" w:cstheme="minorBidi"/>
+              <w:noProof/>
               <w:szCs w:val="22"/>
-              <w:lang w:val="en-GB" w:eastAsia="en-GB"/>
+              <w:lang w:val="lv-LV" w:eastAsia="lv-LV"/>
             </w:rPr>
           </w:pPr>
-          <w:hyperlink w:anchor="_Toc403375063">
+          <w:hyperlink w:anchor="_Toc11133319" w:history="1">
             <w:r>
               <w:rPr>
-                <w:rStyle w:val="IndexLink"/>
-                <w:rFonts w:eastAsiaTheme="majorEastAsia"/>
+                <w:rStyle w:val="Hyperlink"/>
+                <w:noProof/>
+                <w:lang w:val="en-GB"/>
+              </w:rPr>
+              <w:t>Communication flow</w:t>
+            </w:r>
+            <w:r>
+              <w:rPr>
+                <w:noProof/>
                 <w:webHidden/>
+              </w:rPr>
+              <w:tab/>
+            </w:r>
+            <w:r>
+              <w:rPr>
+                <w:noProof/>
+                <w:webHidden/>
+              </w:rPr>
+              <w:fldChar w:fldCharType="begin"/>
+            </w:r>
+            <w:r>
+              <w:rPr>
+                <w:noProof/>
+                <w:webHidden/>
+              </w:rPr>
+              <w:instrText xml:space="preserve"> PAGEREF _Toc11133319 \h </w:instrText>
+            </w:r>
+            <w:r>
+              <w:rPr>
+                <w:noProof/>
+                <w:webHidden/>
+              </w:rPr>
+            </w:r>
+            <w:r>
+              <w:rPr>
+                <w:noProof/>
+                <w:webHidden/>
+              </w:rPr>
+              <w:fldChar w:fldCharType="separate"/>
+            </w:r>
+            <w:r>
+              <w:rPr>
+                <w:noProof/>
+                <w:webHidden/>
+              </w:rPr>
+              <w:t>7</w:t>
+            </w:r>
+            <w:r>
+              <w:rPr>
+                <w:noProof/>
+                <w:webHidden/>
+              </w:rPr>
+              <w:fldChar w:fldCharType="end"/>
+            </w:r>
+          </w:hyperlink>
+        </w:p>
+        <w:p>
+          <w:pPr>
+            <w:pStyle w:val="TOC2"/>
+            <w:tabs>
+              <w:tab w:val="right" w:leader="dot" w:pos="9062"/>
+            </w:tabs>
+            <w:rPr>
+              <w:rFonts w:eastAsiaTheme="minorEastAsia" w:cstheme="minorBidi"/>
+              <w:noProof/>
+              <w:szCs w:val="22"/>
+              <w:lang w:val="lv-LV" w:eastAsia="lv-LV"/>
+            </w:rPr>
+          </w:pPr>
+          <w:hyperlink w:anchor="_Toc11133320" w:history="1">
+            <w:r>
+              <w:rPr>
+                <w:rStyle w:val="Hyperlink"/>
+                <w:noProof/>
                 <w:lang w:val="en-GB"/>
               </w:rPr>
               <w:t>FAQ</w:t>
             </w:r>
             <w:r>
               <w:rPr>
+                <w:noProof/>
+                <w:webHidden/>
+              </w:rPr>
+              <w:tab/>
+            </w:r>
+            <w:r>
+              <w:rPr>
+                <w:noProof/>
                 <w:webHidden/>
               </w:rPr>
               <w:fldChar w:fldCharType="begin"/>
             </w:r>
             <w:r>
               <w:rPr>
+                <w:noProof/>
                 <w:webHidden/>
               </w:rPr>
-              <w:instrText>PAGEREF _Toc403375063 \h</w:instrText>
+              <w:instrText xml:space="preserve"> PAGEREF _Toc11133320 \h </w:instrText>
             </w:r>
             <w:r>
               <w:rPr>
+                <w:noProof/>
                 <w:webHidden/>
               </w:rPr>
             </w:r>
             <w:r>
               <w:rPr>
+                <w:noProof/>
                 <w:webHidden/>
               </w:rPr>
               <w:fldChar w:fldCharType="separate"/>
             </w:r>
             <w:r>
               <w:rPr>
-                <w:rStyle w:val="IndexLink"/>
+                <w:noProof/>
+                <w:webHidden/>
               </w:rPr>
-              <w:tab/>
-              <w:t>8</w:t>
+              <w:t>7</w:t>
             </w:r>
             <w:r>
               <w:rPr>
+                <w:noProof/>
                 <w:webHidden/>
               </w:rPr>
               <w:fldChar w:fldCharType="end"/>
@@ -549,19 +709,19 @@
     </w:p>
     <w:p>
       <w:pPr>
-        <w:pStyle w:val="Overskrift2"/>
-        <w:rPr>
-          <w:lang w:val="en-GB"/>
-        </w:rPr>
-      </w:pPr>
-      <w:bookmarkStart w:id="0" w:name="_Toc403375057"/>
-      <w:bookmarkEnd w:id="0"/>
+        <w:pStyle w:val="Heading2"/>
+        <w:rPr>
+          <w:lang w:val="en-GB"/>
+        </w:rPr>
+      </w:pPr>
+      <w:bookmarkStart w:id="2" w:name="_Toc11133314"/>
       <w:r>
         <w:rPr>
           <w:lang w:val="en-GB"/>
         </w:rPr>
         <w:t>Overview</w:t>
       </w:r>
+      <w:bookmarkEnd w:id="2"/>
     </w:p>
     <w:p>
       <w:pPr>
@@ -648,7 +808,7 @@
     </w:p>
     <w:p>
       <w:pPr>
-        <w:pStyle w:val="Listeavsnitt"/>
+        <w:pStyle w:val="ListParagraph"/>
         <w:numPr>
           <w:ilvl w:val="0"/>
           <w:numId w:val="2"/>
@@ -694,7 +854,7 @@
     </w:p>
     <w:p>
       <w:pPr>
-        <w:pStyle w:val="Listeavsnitt"/>
+        <w:pStyle w:val="ListParagraph"/>
         <w:numPr>
           <w:ilvl w:val="0"/>
           <w:numId w:val="2"/>
@@ -738,7 +898,7 @@
     </w:p>
     <w:p>
       <w:pPr>
-        <w:pStyle w:val="Listeavsnitt"/>
+        <w:pStyle w:val="ListParagraph"/>
         <w:ind w:left="360"/>
         <w:rPr>
           <w:lang w:val="en-GB"/>
@@ -761,7 +921,7 @@
       <w:r>
         <w:rPr>
           <w:noProof/>
-          <w:lang w:val="en-US" w:eastAsia="en-US"/>
+          <w:lang w:val="lv-LV" w:eastAsia="lv-LV"/>
         </w:rPr>
         <w:drawing>
           <wp:inline distT="0" distB="0" distL="0" distR="0" wp14:anchorId="3EFD9ACA" wp14:editId="22280DDA">
@@ -820,7 +980,7 @@
     </w:p>
     <w:p>
       <w:pPr>
-        <w:pStyle w:val="Bildetekst"/>
+        <w:pStyle w:val="Caption"/>
         <w:rPr>
           <w:lang w:val="en-US"/>
         </w:rPr>
@@ -934,7 +1094,7 @@
     </w:p>
     <w:p>
       <w:pPr>
-        <w:pStyle w:val="Overskrift2"/>
+        <w:pStyle w:val="Heading2"/>
         <w:rPr>
           <w:lang w:val="en-GB"/>
         </w:rPr>
@@ -947,7 +1107,7 @@
       <w:r>
         <w:rPr>
           <w:noProof/>
-          <w:lang w:val="en-US" w:eastAsia="en-US"/>
+          <w:lang w:val="lv-LV" w:eastAsia="lv-LV"/>
         </w:rPr>
         <w:drawing>
           <wp:inline distT="0" distB="8255" distL="0" distR="8255" wp14:anchorId="75A82F32" wp14:editId="50278A8C">
@@ -990,19 +1150,19 @@
     </w:p>
     <w:p>
       <w:pPr>
-        <w:pStyle w:val="Bildetekst"/>
+        <w:pStyle w:val="Caption"/>
         <w:rPr>
           <w:lang w:val="en-US"/>
         </w:rPr>
       </w:pPr>
-      <w:bookmarkStart w:id="1" w:name="_Ref362007278"/>
+      <w:bookmarkStart w:id="3" w:name="_Ref362007278"/>
       <w:r>
         <w:rPr>
           <w:lang w:val="en-US"/>
         </w:rPr>
         <w:t xml:space="preserve">Figure </w:t>
       </w:r>
-      <w:bookmarkEnd w:id="1"/>
+      <w:bookmarkEnd w:id="3"/>
       <w:r>
         <w:rPr>
           <w:lang w:val="en-US"/>
@@ -1030,13 +1190,12 @@
     </w:p>
     <w:p>
       <w:pPr>
-        <w:pStyle w:val="Overskrift2"/>
-        <w:rPr>
-          <w:lang w:val="en-GB"/>
-        </w:rPr>
-      </w:pPr>
-      <w:bookmarkStart w:id="2" w:name="_Toc403375058"/>
-      <w:bookmarkEnd w:id="2"/>
+        <w:pStyle w:val="Heading2"/>
+        <w:rPr>
+          <w:lang w:val="en-GB"/>
+        </w:rPr>
+      </w:pPr>
+      <w:bookmarkStart w:id="4" w:name="_Toc11133315"/>
       <w:r>
         <w:rPr>
           <w:lang w:val="en-GB"/>
@@ -1044,6 +1203,7 @@
         <w:lastRenderedPageBreak/>
         <w:t>Web services</w:t>
       </w:r>
+      <w:bookmarkEnd w:id="4"/>
     </w:p>
     <w:p>
       <w:pPr>
@@ -1076,21 +1236,7 @@
         <w:rPr>
           <w:lang w:val="en-GB"/>
         </w:rPr>
-        <w:t xml:space="preserve"> client certificate to authenticate and authorize the client, accordingly the client </w:t>
-      </w:r>
-      <w:proofErr w:type="gramStart"/>
-      <w:r>
-        <w:rPr>
-          <w:lang w:val="en-GB"/>
-        </w:rPr>
-        <w:t>has to</w:t>
-      </w:r>
-      <w:proofErr w:type="gramEnd"/>
-      <w:r>
-        <w:rPr>
-          <w:lang w:val="en-GB"/>
-        </w:rPr>
-        <w:t xml:space="preserve"> trust the company’s certificate.</w:t>
+        <w:t xml:space="preserve"> client certificate to authenticate and authorize the client, accordingly the client has to trust the company’s certificate.</w:t>
       </w:r>
     </w:p>
     <w:p>
@@ -1118,21 +1264,7 @@
         <w:rPr>
           <w:lang w:val="en-GB"/>
         </w:rPr>
-        <w:t xml:space="preserve"> might issue new versions of the web service. All the company’s web services </w:t>
-      </w:r>
-      <w:proofErr w:type="gramStart"/>
-      <w:r>
-        <w:rPr>
-          <w:lang w:val="en-GB"/>
-        </w:rPr>
-        <w:t>have to</w:t>
-      </w:r>
-      <w:proofErr w:type="gramEnd"/>
-      <w:r>
-        <w:rPr>
-          <w:lang w:val="en-GB"/>
-        </w:rPr>
-        <w:t xml:space="preserve"> be of the same version – at </w:t>
+        <w:t xml:space="preserve"> might issue new versions of the web service. All the company’s web services have to be of the same version – at </w:t>
       </w:r>
       <w:proofErr w:type="spellStart"/>
       <w:r>
@@ -1171,7 +1303,7 @@
     </w:p>
     <w:p>
       <w:pPr>
-        <w:pStyle w:val="Listeavsnitt"/>
+        <w:pStyle w:val="ListParagraph"/>
         <w:numPr>
           <w:ilvl w:val="0"/>
           <w:numId w:val="3"/>
@@ -1197,7 +1329,7 @@
     </w:p>
     <w:p>
       <w:pPr>
-        <w:pStyle w:val="Listeavsnitt"/>
+        <w:pStyle w:val="ListParagraph"/>
         <w:numPr>
           <w:ilvl w:val="0"/>
           <w:numId w:val="3"/>
@@ -1390,7 +1522,7 @@
       <w:r>
         <w:rPr>
           <w:noProof/>
-          <w:lang w:val="en-US" w:eastAsia="en-US"/>
+          <w:lang w:val="lv-LV" w:eastAsia="lv-LV"/>
         </w:rPr>
         <w:drawing>
           <wp:inline distT="0" distB="0" distL="0" distR="0" wp14:anchorId="17FB0097" wp14:editId="135271A2">
@@ -1444,19 +1576,19 @@
     </w:p>
     <w:p>
       <w:pPr>
-        <w:pStyle w:val="Bildetekst"/>
+        <w:pStyle w:val="Caption"/>
         <w:rPr>
           <w:lang w:val="en-US"/>
         </w:rPr>
       </w:pPr>
-      <w:bookmarkStart w:id="3" w:name="_Ref361918429"/>
+      <w:bookmarkStart w:id="5" w:name="_Ref361918429"/>
       <w:r>
         <w:rPr>
           <w:lang w:val="en-GB"/>
         </w:rPr>
         <w:t xml:space="preserve">Figure </w:t>
       </w:r>
-      <w:bookmarkEnd w:id="3"/>
+      <w:bookmarkEnd w:id="5"/>
       <w:r>
         <w:rPr>
           <w:lang w:val="en-GB"/>
@@ -1511,7 +1643,7 @@
     </w:p>
     <w:p>
       <w:pPr>
-        <w:pStyle w:val="Listeavsnitt"/>
+        <w:pStyle w:val="ListParagraph"/>
         <w:numPr>
           <w:ilvl w:val="0"/>
           <w:numId w:val="3"/>
@@ -1537,7 +1669,7 @@
     </w:p>
     <w:p>
       <w:pPr>
-        <w:pStyle w:val="Listeavsnitt"/>
+        <w:pStyle w:val="ListParagraph"/>
         <w:numPr>
           <w:ilvl w:val="0"/>
           <w:numId w:val="3"/>
@@ -1572,21 +1704,7 @@
         <w:rPr>
           <w:lang w:val="en-GB"/>
         </w:rPr>
-        <w:t>” application</w:t>
-      </w:r>
-      <w:proofErr w:type="gramStart"/>
-      <w:r>
-        <w:rPr>
-          <w:lang w:val="en-GB"/>
-        </w:rPr>
-        <w:t>),  the</w:t>
-      </w:r>
-      <w:proofErr w:type="gramEnd"/>
-      <w:r>
-        <w:rPr>
-          <w:lang w:val="en-GB"/>
-        </w:rPr>
-        <w:t xml:space="preserve"> product name is displayed in the calculator’s result table (see image </w:t>
+        <w:t xml:space="preserve">” application),  the product name is displayed in the calculator’s result table (see image </w:t>
       </w:r>
       <w:r>
         <w:rPr>
@@ -1626,7 +1744,7 @@
     </w:p>
     <w:p>
       <w:pPr>
-        <w:pStyle w:val="Listeavsnitt"/>
+        <w:pStyle w:val="ListParagraph"/>
         <w:numPr>
           <w:ilvl w:val="0"/>
           <w:numId w:val="3"/>
@@ -1719,7 +1837,7 @@
     </w:p>
     <w:p>
       <w:pPr>
-        <w:pStyle w:val="Listeavsnitt"/>
+        <w:pStyle w:val="ListParagraph"/>
         <w:numPr>
           <w:ilvl w:val="0"/>
           <w:numId w:val="3"/>
@@ -1753,7 +1871,7 @@
       <w:r>
         <w:rPr>
           <w:noProof/>
-          <w:lang w:val="en-US" w:eastAsia="en-US"/>
+          <w:lang w:val="lv-LV" w:eastAsia="lv-LV"/>
         </w:rPr>
         <w:lastRenderedPageBreak/>
         <w:drawing>
@@ -1808,16 +1926,16 @@
     </w:p>
     <w:p>
       <w:pPr>
-        <w:pStyle w:val="Bildetekst"/>
-      </w:pPr>
-      <w:bookmarkStart w:id="4" w:name="_Ref361916870"/>
+        <w:pStyle w:val="Caption"/>
+      </w:pPr>
+      <w:bookmarkStart w:id="6" w:name="_Ref361916870"/>
       <w:r>
         <w:rPr>
           <w:lang w:val="en-GB"/>
         </w:rPr>
         <w:t xml:space="preserve">Figure </w:t>
       </w:r>
-      <w:bookmarkEnd w:id="4"/>
+      <w:bookmarkEnd w:id="6"/>
       <w:r>
         <w:rPr>
           <w:lang w:val="en-GB"/>
@@ -1847,7 +1965,7 @@
       <w:r>
         <w:rPr>
           <w:noProof/>
-          <w:lang w:val="en-US" w:eastAsia="en-US"/>
+          <w:lang w:val="lv-LV" w:eastAsia="lv-LV"/>
         </w:rPr>
         <w:drawing>
           <wp:inline distT="0" distB="0" distL="0" distR="0" wp14:anchorId="1048C88C" wp14:editId="53424C5E">
@@ -1901,19 +2019,19 @@
     </w:p>
     <w:p>
       <w:pPr>
-        <w:pStyle w:val="Bildetekst"/>
+        <w:pStyle w:val="Caption"/>
         <w:rPr>
           <w:lang w:val="en-US"/>
         </w:rPr>
       </w:pPr>
-      <w:bookmarkStart w:id="5" w:name="_Ref361916936"/>
+      <w:bookmarkStart w:id="7" w:name="_Ref361916936"/>
       <w:r>
         <w:rPr>
           <w:lang w:val="en-GB"/>
         </w:rPr>
         <w:t xml:space="preserve">Figure </w:t>
       </w:r>
-      <w:bookmarkEnd w:id="5"/>
+      <w:bookmarkEnd w:id="7"/>
       <w:r>
         <w:rPr>
           <w:lang w:val="en-GB"/>
@@ -2085,19 +2203,19 @@
     </w:p>
     <w:p>
       <w:pPr>
-        <w:pStyle w:val="Overskrift2"/>
-        <w:rPr>
-          <w:lang w:val="en-GB"/>
-        </w:rPr>
-      </w:pPr>
-      <w:bookmarkStart w:id="6" w:name="_Toc403375059"/>
-      <w:bookmarkEnd w:id="6"/>
+        <w:pStyle w:val="Heading2"/>
+        <w:rPr>
+          <w:lang w:val="en-GB"/>
+        </w:rPr>
+      </w:pPr>
+      <w:bookmarkStart w:id="8" w:name="_Toc11133316"/>
       <w:r>
         <w:rPr>
           <w:lang w:val="en-GB"/>
         </w:rPr>
         <w:t>Rules for request processing</w:t>
       </w:r>
+      <w:bookmarkEnd w:id="8"/>
     </w:p>
     <w:p>
       <w:pPr>
@@ -2157,21 +2275,7 @@
           <w:lang w:val="en-US"/>
         </w:rPr>
         <w:br/>
-        <w:t xml:space="preserve">Birth numbers and union membership is considered sensitive in </w:t>
-      </w:r>
-      <w:proofErr w:type="gramStart"/>
-      <w:r>
-        <w:rPr>
-          <w:lang w:val="en-US"/>
-        </w:rPr>
-        <w:t>Norway, and</w:t>
-      </w:r>
-      <w:proofErr w:type="gramEnd"/>
-      <w:r>
-        <w:rPr>
-          <w:lang w:val="en-US"/>
-        </w:rPr>
-        <w:t xml:space="preserve"> should not be stored by the companies.</w:t>
+        <w:t>Birth numbers and union membership is considered sensitive in Norway, and should not be stored by the companies.</w:t>
       </w:r>
     </w:p>
     <w:p>
@@ -2198,7 +2302,7 @@
       <w:r>
         <w:rPr>
           <w:noProof/>
-          <w:lang w:val="en-US" w:eastAsia="en-US"/>
+          <w:lang w:val="lv-LV" w:eastAsia="lv-LV"/>
         </w:rPr>
         <w:drawing>
           <wp:inline distT="0" distB="0" distL="0" distR="0" wp14:anchorId="3178A41E" wp14:editId="7C3CD0F0">
@@ -2241,19 +2345,19 @@
     </w:p>
     <w:p>
       <w:pPr>
-        <w:pStyle w:val="Bildetekst"/>
+        <w:pStyle w:val="Caption"/>
         <w:rPr>
           <w:lang w:val="en-US"/>
         </w:rPr>
       </w:pPr>
-      <w:bookmarkStart w:id="7" w:name="_Ref361925832"/>
+      <w:bookmarkStart w:id="9" w:name="_Ref361925832"/>
       <w:r>
         <w:rPr>
           <w:lang w:val="en-GB"/>
         </w:rPr>
         <w:t xml:space="preserve">Figure </w:t>
       </w:r>
-      <w:bookmarkEnd w:id="7"/>
+      <w:bookmarkEnd w:id="9"/>
       <w:r>
         <w:rPr>
           <w:lang w:val="en-GB"/>
@@ -2295,19 +2399,19 @@
     </w:p>
     <w:p>
       <w:pPr>
-        <w:pStyle w:val="Overskrift2"/>
-        <w:rPr>
-          <w:lang w:val="en-GB"/>
-        </w:rPr>
-      </w:pPr>
-      <w:bookmarkStart w:id="8" w:name="_Toc403375060"/>
-      <w:bookmarkEnd w:id="8"/>
+        <w:pStyle w:val="Heading2"/>
+        <w:rPr>
+          <w:lang w:val="en-GB"/>
+        </w:rPr>
+      </w:pPr>
+      <w:bookmarkStart w:id="10" w:name="_Toc11133317"/>
       <w:r>
         <w:rPr>
           <w:lang w:val="en-GB"/>
         </w:rPr>
         <w:t>Product landing page</w:t>
       </w:r>
+      <w:bookmarkEnd w:id="10"/>
     </w:p>
     <w:p>
       <w:pPr>
@@ -2364,7 +2468,7 @@
     </w:p>
     <w:p>
       <w:pPr>
-        <w:pStyle w:val="Listeavsnitt"/>
+        <w:pStyle w:val="ListParagraph"/>
         <w:numPr>
           <w:ilvl w:val="0"/>
           <w:numId w:val="4"/>
@@ -2390,7 +2494,7 @@
     </w:p>
     <w:p>
       <w:pPr>
-        <w:pStyle w:val="Listeavsnitt"/>
+        <w:pStyle w:val="ListParagraph"/>
         <w:numPr>
           <w:ilvl w:val="0"/>
           <w:numId w:val="4"/>
@@ -2530,15 +2634,7 @@
     <w:p>
       <w:r>
         <w:tab/>
-        <w:t>"</w:t>
-      </w:r>
-      <w:proofErr w:type="spellStart"/>
-      <w:r>
-        <w:t>gatenr</w:t>
-      </w:r>
-      <w:proofErr w:type="spellEnd"/>
-      <w:r>
-        <w:t>": "2",</w:t>
+        <w:t>"gatenr": "2",</w:t>
       </w:r>
     </w:p>
     <w:p>
@@ -2575,167 +2671,143 @@
     <w:p>
       <w:r>
         <w:tab/>
+        <w:t>"klientInfo": {</w:t>
+      </w:r>
+    </w:p>
+    <w:p>
+      <w:r>
+        <w:tab/>
+      </w:r>
+      <w:r>
+        <w:tab/>
+        <w:t>"forespoerselId": "f8e9fb155a2977aa03998eb900000149f016c490",</w:t>
+      </w:r>
+    </w:p>
+    <w:p>
+      <w:r>
+        <w:tab/>
+      </w:r>
+      <w:r>
+        <w:tab/>
+        <w:t>"sesjonId": "TYSbm2uaV9J9Uy3Sivbr3g",</w:t>
+      </w:r>
+    </w:p>
+    <w:p>
+      <w:pPr>
+        <w:rPr>
+          <w:lang w:val="en-GB"/>
+        </w:rPr>
+      </w:pPr>
+      <w:r>
+        <w:tab/>
+      </w:r>
+      <w:r>
+        <w:tab/>
+      </w:r>
+      <w:r>
+        <w:rPr>
+          <w:lang w:val="en-GB"/>
+        </w:rPr>
         <w:t>"</w:t>
       </w:r>
       <w:proofErr w:type="spellStart"/>
       <w:r>
-        <w:t>klientInfo</w:t>
+        <w:rPr>
+          <w:lang w:val="en-GB"/>
+        </w:rPr>
+        <w:t>ipAdresse</w:t>
       </w:r>
       <w:proofErr w:type="spellEnd"/>
       <w:r>
-        <w:t>": {</w:t>
-      </w:r>
-    </w:p>
-    <w:p>
-      <w:r>
+        <w:rPr>
+          <w:lang w:val="en-GB"/>
+        </w:rPr>
+        <w:t>": "127.0.0.1"</w:t>
+      </w:r>
+    </w:p>
+    <w:p>
+      <w:pPr>
+        <w:rPr>
+          <w:lang w:val="en-GB"/>
+        </w:rPr>
+      </w:pPr>
+      <w:r>
+        <w:rPr>
+          <w:lang w:val="en-GB"/>
+        </w:rPr>
         <w:tab/>
-      </w:r>
-      <w:r>
+        <w:t>},</w:t>
+      </w:r>
+    </w:p>
+    <w:p>
+      <w:pPr>
+        <w:rPr>
+          <w:lang w:val="en-GB"/>
+        </w:rPr>
+      </w:pPr>
+      <w:r>
+        <w:rPr>
+          <w:lang w:val="en-GB"/>
+        </w:rPr>
         <w:tab/>
         <w:t>"</w:t>
       </w:r>
       <w:proofErr w:type="spellStart"/>
       <w:r>
-        <w:t>forespoerselId</w:t>
+        <w:rPr>
+          <w:lang w:val="en-GB"/>
+        </w:rPr>
+        <w:t>foedselsnr</w:t>
       </w:r>
       <w:proofErr w:type="spellEnd"/>
       <w:r>
-        <w:t>": "f8e9fb155a2977aa03998eb900000149f016c490",</w:t>
-      </w:r>
-    </w:p>
-    <w:p>
-      <w:r>
-        <w:tab/>
-      </w:r>
-      <w:r>
-        <w:tab/>
-        <w:t>"</w:t>
+        <w:rPr>
+          <w:lang w:val="en-GB"/>
+        </w:rPr>
+        <w:t>": "01115549800"</w:t>
+      </w:r>
+    </w:p>
+    <w:p>
+      <w:pPr>
+        <w:rPr>
+          <w:lang w:val="en-GB"/>
+        </w:rPr>
+      </w:pPr>
+      <w:r>
+        <w:rPr>
+          <w:lang w:val="en-GB"/>
+        </w:rPr>
+        <w:t>}</w:t>
+      </w:r>
+    </w:p>
+    <w:p>
+      <w:pPr>
+        <w:rPr>
+          <w:lang w:val="en-GB"/>
+        </w:rPr>
+      </w:pPr>
+    </w:p>
+    <w:p>
+      <w:pPr>
+        <w:rPr>
+          <w:lang w:val="en-GB"/>
+        </w:rPr>
+      </w:pPr>
+      <w:r>
+        <w:rPr>
+          <w:lang w:val="en-GB"/>
+        </w:rPr>
+        <w:t>The JSON object “</w:t>
       </w:r>
       <w:proofErr w:type="spellStart"/>
       <w:r>
-        <w:t>sesjonId</w:t>
+        <w:rPr>
+          <w:lang w:val="en-GB"/>
+        </w:rPr>
+        <w:t>requestData</w:t>
       </w:r>
       <w:proofErr w:type="spellEnd"/>
       <w:r>
-        <w:t>": "TYSbm2uaV9J9Uy3Sivbr3g",</w:t>
-      </w:r>
-    </w:p>
-    <w:p>
-      <w:pPr>
-        <w:rPr>
-          <w:lang w:val="en-GB"/>
-        </w:rPr>
-      </w:pPr>
-      <w:r>
-        <w:tab/>
-      </w:r>
-      <w:r>
-        <w:tab/>
-      </w:r>
-      <w:r>
-        <w:rPr>
-          <w:lang w:val="en-GB"/>
-        </w:rPr>
-        <w:t>"</w:t>
-      </w:r>
-      <w:proofErr w:type="spellStart"/>
-      <w:r>
-        <w:rPr>
-          <w:lang w:val="en-GB"/>
-        </w:rPr>
-        <w:t>ipAdresse</w:t>
-      </w:r>
-      <w:proofErr w:type="spellEnd"/>
-      <w:r>
-        <w:rPr>
-          <w:lang w:val="en-GB"/>
-        </w:rPr>
-        <w:t>": "127.0.0.1"</w:t>
-      </w:r>
-    </w:p>
-    <w:p>
-      <w:pPr>
-        <w:rPr>
-          <w:lang w:val="en-GB"/>
-        </w:rPr>
-      </w:pPr>
-      <w:r>
-        <w:rPr>
-          <w:lang w:val="en-GB"/>
-        </w:rPr>
-        <w:tab/>
-        <w:t>},</w:t>
-      </w:r>
-    </w:p>
-    <w:p>
-      <w:pPr>
-        <w:rPr>
-          <w:lang w:val="en-GB"/>
-        </w:rPr>
-      </w:pPr>
-      <w:r>
-        <w:rPr>
-          <w:lang w:val="en-GB"/>
-        </w:rPr>
-        <w:tab/>
-        <w:t>"</w:t>
-      </w:r>
-      <w:proofErr w:type="spellStart"/>
-      <w:r>
-        <w:rPr>
-          <w:lang w:val="en-GB"/>
-        </w:rPr>
-        <w:t>foedselsnr</w:t>
-      </w:r>
-      <w:proofErr w:type="spellEnd"/>
-      <w:r>
-        <w:rPr>
-          <w:lang w:val="en-GB"/>
-        </w:rPr>
-        <w:t>": "01115549800"</w:t>
-      </w:r>
-    </w:p>
-    <w:p>
-      <w:pPr>
-        <w:rPr>
-          <w:lang w:val="en-GB"/>
-        </w:rPr>
-      </w:pPr>
-      <w:r>
-        <w:rPr>
-          <w:lang w:val="en-GB"/>
-        </w:rPr>
-        <w:t>}</w:t>
-      </w:r>
-    </w:p>
-    <w:p>
-      <w:pPr>
-        <w:rPr>
-          <w:lang w:val="en-GB"/>
-        </w:rPr>
-      </w:pPr>
-    </w:p>
-    <w:p>
-      <w:pPr>
-        <w:rPr>
-          <w:lang w:val="en-GB"/>
-        </w:rPr>
-      </w:pPr>
-      <w:r>
-        <w:rPr>
-          <w:lang w:val="en-GB"/>
-        </w:rPr>
-        <w:t>The JSON object “</w:t>
-      </w:r>
-      <w:proofErr w:type="spellStart"/>
-      <w:r>
-        <w:rPr>
-          <w:lang w:val="en-GB"/>
-        </w:rPr>
-        <w:t>requestData</w:t>
-      </w:r>
-      <w:proofErr w:type="spellEnd"/>
-      <w:r>
         <w:rPr>
           <w:lang w:val="en-GB"/>
         </w:rPr>
@@ -2771,215 +2843,172 @@
     </w:p>
     <w:p>
       <w:pPr>
-        <w:pStyle w:val="Listeavsnitt"/>
+        <w:pStyle w:val="ListParagraph"/>
         <w:numPr>
           <w:ilvl w:val="0"/>
           <w:numId w:val="5"/>
         </w:numPr>
       </w:pPr>
+      <w:r>
+        <w:t>lob – line of business (valid values: bil, bygning, innbo, reise, ulykke, liv, barne)</w:t>
+      </w:r>
+    </w:p>
+    <w:p>
+      <w:pPr>
+        <w:pStyle w:val="ListParagraph"/>
+        <w:ind w:left="0"/>
+        <w:rPr>
+          <w:b/>
+        </w:rPr>
+      </w:pPr>
+    </w:p>
+    <w:p>
+      <w:pPr>
+        <w:pStyle w:val="ListParagraph"/>
+        <w:ind w:left="0"/>
+        <w:rPr>
+          <w:lang w:val="en-GB"/>
+        </w:rPr>
+      </w:pPr>
+    </w:p>
+    <w:p>
+      <w:pPr>
+        <w:rPr>
+          <w:lang w:val="en-GB"/>
+        </w:rPr>
+      </w:pPr>
+      <w:r>
+        <w:rPr>
+          <w:lang w:val="en-GB"/>
+        </w:rPr>
+        <w:t>Fields naming differences:</w:t>
+      </w:r>
+    </w:p>
+    <w:p>
+      <w:pPr>
+        <w:rPr>
+          <w:lang w:val="en-GB"/>
+        </w:rPr>
+      </w:pPr>
+    </w:p>
+    <w:p>
+      <w:pPr>
+        <w:rPr>
+          <w:lang w:val="en-GB"/>
+        </w:rPr>
+      </w:pPr>
+      <w:r>
+        <w:rPr>
+          <w:lang w:val="en-GB"/>
+        </w:rPr>
+        <w:t>in the WSDL some fields are underscored (e.g., “</w:t>
+      </w:r>
       <w:proofErr w:type="spellStart"/>
       <w:r>
-        <w:t>lob</w:t>
+        <w:rPr>
+          <w:lang w:val="en-GB"/>
+        </w:rPr>
+        <w:t>foedselsnr</w:t>
+      </w:r>
+      <w:r>
+        <w:rPr>
+          <w:b/>
+          <w:lang w:val="en-GB"/>
+        </w:rPr>
+        <w:t>_</w:t>
+      </w:r>
+      <w:r>
+        <w:rPr>
+          <w:lang w:val="en-GB"/>
+        </w:rPr>
+        <w:t>forelder</w:t>
       </w:r>
       <w:proofErr w:type="spellEnd"/>
       <w:r>
-        <w:t xml:space="preserve"> – line </w:t>
+        <w:rPr>
+          <w:lang w:val="en-GB"/>
+        </w:rPr>
+        <w:t>”). In the JSON object these underscores are removed and the next letter is a capital letter (e.g. “</w:t>
       </w:r>
       <w:proofErr w:type="spellStart"/>
       <w:r>
-        <w:t>of</w:t>
+        <w:rPr>
+          <w:lang w:val="en-GB"/>
+        </w:rPr>
+        <w:t>foedselsnr</w:t>
+      </w:r>
+      <w:r>
+        <w:rPr>
+          <w:b/>
+          <w:lang w:val="en-GB"/>
+        </w:rPr>
+        <w:t>F</w:t>
+      </w:r>
+      <w:r>
+        <w:rPr>
+          <w:lang w:val="en-GB"/>
+        </w:rPr>
+        <w:t>orelder</w:t>
       </w:r>
       <w:proofErr w:type="spellEnd"/>
       <w:r>
-        <w:t xml:space="preserve"> business (valid </w:t>
+        <w:rPr>
+          <w:lang w:val="en-GB"/>
+        </w:rPr>
+        <w:t>”).</w:t>
+      </w:r>
+    </w:p>
+    <w:p>
+      <w:pPr>
+        <w:rPr>
+          <w:lang w:val="en-GB"/>
+        </w:rPr>
+      </w:pPr>
+    </w:p>
+    <w:p>
+      <w:pPr>
+        <w:pStyle w:val="Heading2"/>
+        <w:rPr>
+          <w:lang w:val="en-GB"/>
+        </w:rPr>
+      </w:pPr>
+      <w:bookmarkStart w:id="11" w:name="_Toc11133318"/>
+      <w:r>
+        <w:rPr>
+          <w:lang w:val="en-GB"/>
+        </w:rPr>
+        <w:t>Typical integration flow</w:t>
+      </w:r>
+      <w:bookmarkEnd w:id="11"/>
+    </w:p>
+    <w:p>
+      <w:pPr>
+        <w:rPr>
+          <w:lang w:val="en-GB"/>
+        </w:rPr>
+      </w:pPr>
+    </w:p>
+    <w:p>
+      <w:pPr>
+        <w:rPr>
+          <w:lang w:val="en-GB"/>
+        </w:rPr>
+      </w:pPr>
+      <w:r>
+        <w:rPr>
+          <w:lang w:val="en-GB"/>
+        </w:rPr>
+        <w:t xml:space="preserve">These are the typical steps for integration with </w:t>
       </w:r>
       <w:proofErr w:type="spellStart"/>
       <w:r>
-        <w:t>values</w:t>
+        <w:rPr>
+          <w:lang w:val="en-GB"/>
+        </w:rPr>
+        <w:t>Finansportalen</w:t>
       </w:r>
       <w:proofErr w:type="spellEnd"/>
       <w:r>
-        <w:t xml:space="preserve">: bil, bygning, innbo, reise, ulykke, liv, </w:t>
-      </w:r>
-      <w:proofErr w:type="spellStart"/>
-      <w:r>
-        <w:t>barne</w:t>
-      </w:r>
-      <w:proofErr w:type="spellEnd"/>
-      <w:r>
-        <w:t>)</w:t>
-      </w:r>
-    </w:p>
-    <w:p>
-      <w:pPr>
-        <w:pStyle w:val="Listeavsnitt"/>
-        <w:ind w:left="0"/>
-        <w:rPr>
-          <w:b/>
-        </w:rPr>
-      </w:pPr>
-    </w:p>
-    <w:p>
-      <w:pPr>
-        <w:pStyle w:val="Listeavsnitt"/>
-        <w:ind w:left="0"/>
-        <w:rPr>
-          <w:lang w:val="en-GB"/>
-        </w:rPr>
-      </w:pPr>
-    </w:p>
-    <w:p>
-      <w:pPr>
-        <w:rPr>
-          <w:lang w:val="en-GB"/>
-        </w:rPr>
-      </w:pPr>
-      <w:r>
-        <w:rPr>
-          <w:lang w:val="en-GB"/>
-        </w:rPr>
-        <w:t>Fields naming differences:</w:t>
-      </w:r>
-    </w:p>
-    <w:p>
-      <w:pPr>
-        <w:rPr>
-          <w:lang w:val="en-GB"/>
-        </w:rPr>
-      </w:pPr>
-    </w:p>
-    <w:p>
-      <w:pPr>
-        <w:rPr>
-          <w:lang w:val="en-GB"/>
-        </w:rPr>
-      </w:pPr>
-      <w:r>
-        <w:rPr>
-          <w:lang w:val="en-GB"/>
-        </w:rPr>
-        <w:t>in the WSDL some fields are underscored (e.g., “</w:t>
-      </w:r>
-      <w:proofErr w:type="spellStart"/>
-      <w:r>
-        <w:rPr>
-          <w:lang w:val="en-GB"/>
-        </w:rPr>
-        <w:t>foedselsnr</w:t>
-      </w:r>
-      <w:r>
-        <w:rPr>
-          <w:b/>
-          <w:lang w:val="en-GB"/>
-        </w:rPr>
-        <w:t>_</w:t>
-      </w:r>
-      <w:r>
-        <w:rPr>
-          <w:lang w:val="en-GB"/>
-        </w:rPr>
-        <w:t>forelder</w:t>
-      </w:r>
-      <w:proofErr w:type="spellEnd"/>
-      <w:r>
-        <w:rPr>
-          <w:lang w:val="en-GB"/>
-        </w:rPr>
-        <w:t xml:space="preserve">”). In the JSON object these underscores are </w:t>
-      </w:r>
-      <w:proofErr w:type="gramStart"/>
-      <w:r>
-        <w:rPr>
-          <w:lang w:val="en-GB"/>
-        </w:rPr>
-        <w:t>removed</w:t>
-      </w:r>
-      <w:proofErr w:type="gramEnd"/>
-      <w:r>
-        <w:rPr>
-          <w:lang w:val="en-GB"/>
-        </w:rPr>
-        <w:t xml:space="preserve"> and the next letter is a capital letter (e.g. “</w:t>
-      </w:r>
-      <w:proofErr w:type="spellStart"/>
-      <w:r>
-        <w:rPr>
-          <w:lang w:val="en-GB"/>
-        </w:rPr>
-        <w:t>foedselsnr</w:t>
-      </w:r>
-      <w:r>
-        <w:rPr>
-          <w:b/>
-          <w:lang w:val="en-GB"/>
-        </w:rPr>
-        <w:t>F</w:t>
-      </w:r>
-      <w:r>
-        <w:rPr>
-          <w:lang w:val="en-GB"/>
-        </w:rPr>
-        <w:t>orelder</w:t>
-      </w:r>
-      <w:proofErr w:type="spellEnd"/>
-      <w:r>
-        <w:rPr>
-          <w:lang w:val="en-GB"/>
-        </w:rPr>
-        <w:t>”).</w:t>
-      </w:r>
-    </w:p>
-    <w:p>
-      <w:pPr>
-        <w:rPr>
-          <w:lang w:val="en-GB"/>
-        </w:rPr>
-      </w:pPr>
-    </w:p>
-    <w:p>
-      <w:pPr>
-        <w:pStyle w:val="Overskrift2"/>
-        <w:rPr>
-          <w:lang w:val="en-GB"/>
-        </w:rPr>
-      </w:pPr>
-      <w:bookmarkStart w:id="9" w:name="_Toc403375061"/>
-      <w:bookmarkEnd w:id="9"/>
-      <w:r>
-        <w:rPr>
-          <w:lang w:val="en-GB"/>
-        </w:rPr>
-        <w:t>Typical integration flow</w:t>
-      </w:r>
-    </w:p>
-    <w:p>
-      <w:pPr>
-        <w:rPr>
-          <w:lang w:val="en-GB"/>
-        </w:rPr>
-      </w:pPr>
-    </w:p>
-    <w:p>
-      <w:pPr>
-        <w:rPr>
-          <w:lang w:val="en-GB"/>
-        </w:rPr>
-      </w:pPr>
-      <w:r>
-        <w:rPr>
-          <w:lang w:val="en-GB"/>
-        </w:rPr>
-        <w:t xml:space="preserve">These are the typical steps for integration with </w:t>
-      </w:r>
-      <w:proofErr w:type="spellStart"/>
-      <w:r>
-        <w:rPr>
-          <w:lang w:val="en-GB"/>
-        </w:rPr>
-        <w:t>Finansportalen</w:t>
-      </w:r>
-      <w:proofErr w:type="spellEnd"/>
-      <w:r>
         <w:rPr>
           <w:lang w:val="en-GB"/>
         </w:rPr>
@@ -3007,7 +3036,7 @@
     </w:p>
     <w:p>
       <w:pPr>
-        <w:pStyle w:val="Listeavsnitt"/>
+        <w:pStyle w:val="ListParagraph"/>
         <w:numPr>
           <w:ilvl w:val="0"/>
           <w:numId w:val="1"/>
@@ -3026,7 +3055,7 @@
     </w:p>
     <w:p>
       <w:pPr>
-        <w:pStyle w:val="Listeavsnitt"/>
+        <w:pStyle w:val="ListParagraph"/>
         <w:numPr>
           <w:ilvl w:val="1"/>
           <w:numId w:val="1"/>
@@ -3042,18 +3071,16 @@
         </w:rPr>
         <w:t xml:space="preserve">provide web service </w:t>
       </w:r>
-      <w:proofErr w:type="spellStart"/>
-      <w:r>
-        <w:rPr>
-          <w:lang w:val="en-GB"/>
-        </w:rPr>
-        <w:t>url’s</w:t>
-      </w:r>
-      <w:proofErr w:type="spellEnd"/>
-    </w:p>
-    <w:p>
-      <w:pPr>
-        <w:pStyle w:val="Listeavsnitt"/>
+      <w:r>
+        <w:rPr>
+          <w:lang w:val="en-GB"/>
+        </w:rPr>
+        <w:t>URLs</w:t>
+      </w:r>
+    </w:p>
+    <w:p>
+      <w:pPr>
+        <w:pStyle w:val="ListParagraph"/>
         <w:numPr>
           <w:ilvl w:val="1"/>
           <w:numId w:val="1"/>
@@ -3069,18 +3096,16 @@
         </w:rPr>
         <w:t xml:space="preserve">provide landing page </w:t>
       </w:r>
-      <w:proofErr w:type="spellStart"/>
-      <w:r>
-        <w:rPr>
-          <w:lang w:val="en-GB"/>
-        </w:rPr>
-        <w:t>url’s</w:t>
-      </w:r>
-      <w:proofErr w:type="spellEnd"/>
-    </w:p>
-    <w:p>
-      <w:pPr>
-        <w:pStyle w:val="Listeavsnitt"/>
+      <w:r>
+        <w:rPr>
+          <w:lang w:val="en-GB"/>
+        </w:rPr>
+        <w:t>URLs</w:t>
+      </w:r>
+    </w:p>
+    <w:p>
+      <w:pPr>
+        <w:pStyle w:val="ListParagraph"/>
         <w:numPr>
           <w:ilvl w:val="1"/>
           <w:numId w:val="1"/>
@@ -3094,26 +3119,12 @@
         <w:rPr>
           <w:lang w:val="en-GB"/>
         </w:rPr>
-        <w:t xml:space="preserve">provide web service server certificate (required for </w:t>
-      </w:r>
-      <w:proofErr w:type="gramStart"/>
-      <w:r>
-        <w:rPr>
-          <w:lang w:val="en-GB"/>
-        </w:rPr>
-        <w:t>two way</w:t>
-      </w:r>
-      <w:proofErr w:type="gramEnd"/>
-      <w:r>
-        <w:rPr>
-          <w:lang w:val="en-GB"/>
-        </w:rPr>
-        <w:t xml:space="preserve"> SSL)</w:t>
-      </w:r>
-    </w:p>
-    <w:p>
-      <w:pPr>
-        <w:pStyle w:val="Listeavsnitt"/>
+        <w:t>provide web service server certificate (required for two way SSL)</w:t>
+      </w:r>
+    </w:p>
+    <w:p>
+      <w:pPr>
+        <w:pStyle w:val="ListParagraph"/>
         <w:numPr>
           <w:ilvl w:val="1"/>
           <w:numId w:val="1"/>
@@ -3127,21 +3138,7 @@
         <w:rPr>
           <w:lang w:val="en-GB"/>
         </w:rPr>
-        <w:t xml:space="preserve">company </w:t>
-      </w:r>
-      <w:proofErr w:type="gramStart"/>
-      <w:r>
-        <w:rPr>
-          <w:lang w:val="en-GB"/>
-        </w:rPr>
-        <w:t>have to</w:t>
-      </w:r>
-      <w:proofErr w:type="gramEnd"/>
-      <w:r>
-        <w:rPr>
-          <w:lang w:val="en-GB"/>
-        </w:rPr>
-        <w:t xml:space="preserve"> update the firewall to allow incoming traffic from </w:t>
+        <w:t xml:space="preserve">company have to update the firewall to allow incoming traffic from </w:t>
       </w:r>
       <w:r>
         <w:rPr>
@@ -3152,7 +3149,7 @@
     </w:p>
     <w:p>
       <w:pPr>
-        <w:pStyle w:val="Listeavsnitt"/>
+        <w:pStyle w:val="ListParagraph"/>
         <w:numPr>
           <w:ilvl w:val="1"/>
           <w:numId w:val="1"/>
@@ -3166,7 +3163,13 @@
         <w:rPr>
           <w:lang w:val="en-GB"/>
         </w:rPr>
-        <w:t>use “</w:t>
+        <w:t>validate</w:t>
+      </w:r>
+      <w:r>
+        <w:rPr>
+          <w:lang w:val="en-GB"/>
+        </w:rPr>
+        <w:t xml:space="preserve"> “</w:t>
       </w:r>
       <w:proofErr w:type="spellStart"/>
       <w:r>
@@ -3180,26 +3183,12 @@
         <w:rPr>
           <w:lang w:val="en-GB"/>
         </w:rPr>
-        <w:t xml:space="preserve">” </w:t>
-      </w:r>
-      <w:proofErr w:type="gramStart"/>
-      <w:r>
-        <w:rPr>
-          <w:lang w:val="en-GB"/>
-        </w:rPr>
-        <w:t>client  certificate</w:t>
-      </w:r>
-      <w:proofErr w:type="gramEnd"/>
-      <w:r>
-        <w:rPr>
-          <w:lang w:val="en-GB"/>
-        </w:rPr>
-        <w:t xml:space="preserve"> (required for two way SSL)</w:t>
-      </w:r>
-    </w:p>
-    <w:p>
-      <w:pPr>
-        <w:pStyle w:val="Listeavsnitt"/>
+        <w:t>” client certificate (required for two way SSL)</w:t>
+      </w:r>
+    </w:p>
+    <w:p>
+      <w:pPr>
+        <w:pStyle w:val="ListParagraph"/>
         <w:numPr>
           <w:ilvl w:val="1"/>
           <w:numId w:val="1"/>
@@ -3213,35 +3202,105 @@
         <w:rPr>
           <w:lang w:val="en-GB"/>
         </w:rPr>
-        <w:t xml:space="preserve">an email address should be provided </w:t>
-      </w:r>
-      <w:proofErr w:type="gramStart"/>
-      <w:r>
-        <w:rPr>
-          <w:lang w:val="en-GB"/>
-        </w:rPr>
-        <w:t>in order to</w:t>
-      </w:r>
-      <w:proofErr w:type="gramEnd"/>
-      <w:r>
-        <w:rPr>
-          <w:lang w:val="en-GB"/>
-        </w:rPr>
-        <w:t xml:space="preserve"> receive automatic status notification about the web service status. </w:t>
+        <w:t xml:space="preserve">provide </w:t>
+      </w:r>
+      <w:r>
+        <w:rPr>
+          <w:lang w:val="en-GB"/>
+        </w:rPr>
+        <w:t>user</w:t>
+      </w:r>
+      <w:r>
+        <w:rPr>
+          <w:lang w:val="en-GB"/>
+        </w:rPr>
+        <w:t xml:space="preserve"> (email)</w:t>
+      </w:r>
+      <w:r>
+        <w:rPr>
+          <w:lang w:val="en-GB"/>
+        </w:rPr>
+        <w:t xml:space="preserve"> who </w:t>
+      </w:r>
+      <w:r>
+        <w:rPr>
+          <w:lang w:val="en-GB"/>
+        </w:rPr>
+        <w:t>receive</w:t>
+      </w:r>
+      <w:r>
+        <w:rPr>
+          <w:lang w:val="en-GB"/>
+        </w:rPr>
+        <w:t>s</w:t>
+      </w:r>
+      <w:r>
+        <w:rPr>
+          <w:lang w:val="en-GB"/>
+        </w:rPr>
+        <w:t xml:space="preserve"> automatic status notificatio</w:t>
+      </w:r>
+      <w:r>
+        <w:rPr>
+          <w:lang w:val="en-GB"/>
+        </w:rPr>
+        <w:t>n about company</w:t>
+      </w:r>
+      <w:r>
+        <w:rPr>
+          <w:lang w:val="en-GB"/>
+        </w:rPr>
+        <w:t>’</w:t>
+      </w:r>
+      <w:r>
+        <w:rPr>
+          <w:lang w:val="en-GB"/>
+        </w:rPr>
+        <w:t xml:space="preserve">s web service status and certificate expiration date, </w:t>
       </w:r>
       <w:proofErr w:type="spellStart"/>
       <w:r>
         <w:rPr>
           <w:lang w:val="en-GB"/>
         </w:rPr>
-        <w:t>Finansportalen’s</w:t>
+        <w:t>Fin</w:t>
+      </w:r>
+      <w:r>
+        <w:rPr>
+          <w:lang w:val="en-GB"/>
+        </w:rPr>
+        <w:t>ansportalen</w:t>
       </w:r>
       <w:proofErr w:type="spellEnd"/>
       <w:r>
         <w:rPr>
           <w:lang w:val="en-GB"/>
         </w:rPr>
-        <w:t xml:space="preserve"> calculators send an automatic e-mail notification when the company’s web service appears unavailable and another when it is available again</w:t>
+        <w:t xml:space="preserve"> </w:t>
+      </w:r>
+      <w:r>
+        <w:rPr>
+          <w:lang w:val="en-GB"/>
+        </w:rPr>
+        <w:t>send</w:t>
+      </w:r>
+      <w:r>
+        <w:rPr>
+          <w:lang w:val="en-GB"/>
+        </w:rPr>
+        <w:t>s</w:t>
+      </w:r>
+      <w:r>
+        <w:rPr>
+          <w:lang w:val="en-GB"/>
+        </w:rPr>
+        <w:t xml:space="preserve"> an automatic e-mail notification when the company’s web service appears unavailable and another when it is available again</w:t>
+      </w:r>
+      <w:r>
+        <w:rPr>
+          <w:lang w:val="en-GB"/>
+        </w:rPr>
+        <w:t xml:space="preserve"> also notification about certificate expiration is sent</w:t>
       </w:r>
     </w:p>
     <w:p>
@@ -3254,7 +3313,7 @@
     </w:p>
     <w:p>
       <w:pPr>
-        <w:pStyle w:val="Listeavsnitt"/>
+        <w:pStyle w:val="ListParagraph"/>
         <w:numPr>
           <w:ilvl w:val="0"/>
           <w:numId w:val="1"/>
@@ -3281,7 +3340,7 @@
     </w:p>
     <w:p>
       <w:pPr>
-        <w:pStyle w:val="Listeavsnitt"/>
+        <w:pStyle w:val="ListParagraph"/>
         <w:numPr>
           <w:ilvl w:val="1"/>
           <w:numId w:val="1"/>
@@ -3303,26 +3362,12 @@
         <w:rPr>
           <w:lang w:val="en-GB"/>
         </w:rPr>
-        <w:t xml:space="preserve"> client certificate (required for </w:t>
-      </w:r>
-      <w:proofErr w:type="gramStart"/>
-      <w:r>
-        <w:rPr>
-          <w:lang w:val="en-GB"/>
-        </w:rPr>
-        <w:t>two way</w:t>
-      </w:r>
-      <w:proofErr w:type="gramEnd"/>
-      <w:r>
-        <w:rPr>
-          <w:lang w:val="en-GB"/>
-        </w:rPr>
-        <w:t xml:space="preserve"> SSL)</w:t>
-      </w:r>
-    </w:p>
-    <w:p>
-      <w:pPr>
-        <w:pStyle w:val="Listeavsnitt"/>
+        <w:t xml:space="preserve"> client certificate</w:t>
+      </w:r>
+    </w:p>
+    <w:p>
+      <w:pPr>
+        <w:pStyle w:val="ListParagraph"/>
         <w:numPr>
           <w:ilvl w:val="1"/>
           <w:numId w:val="1"/>
@@ -3336,50 +3381,95 @@
         <w:rPr>
           <w:lang w:val="en-GB"/>
         </w:rPr>
-        <w:t xml:space="preserve">credentials for </w:t>
-      </w:r>
-      <w:proofErr w:type="gramStart"/>
-      <w:r>
-        <w:rPr>
-          <w:lang w:val="en-GB"/>
-        </w:rPr>
-        <w:t>the  insurance</w:t>
-      </w:r>
-      <w:proofErr w:type="gramEnd"/>
-      <w:r>
-        <w:rPr>
-          <w:lang w:val="en-GB"/>
-        </w:rPr>
-        <w:t xml:space="preserve"> calculator applications in the </w:t>
-      </w:r>
-      <w:r>
-        <w:rPr>
-          <w:lang w:val="en-GB"/>
-        </w:rPr>
-        <w:t>test</w:t>
-      </w:r>
-      <w:r>
-        <w:rPr>
-          <w:lang w:val="en-GB"/>
-        </w:rPr>
-        <w:t xml:space="preserve"> environment (the  </w:t>
-      </w:r>
-      <w:r>
-        <w:rPr>
-          <w:lang w:val="en-GB"/>
-        </w:rPr>
-        <w:t>test</w:t>
-      </w:r>
-      <w:r>
-        <w:rPr>
-          <w:lang w:val="en-GB"/>
-        </w:rPr>
-        <w:t xml:space="preserve"> versions are password protected)</w:t>
-      </w:r>
-    </w:p>
-    <w:p>
-      <w:pPr>
-        <w:pStyle w:val="Listeavsnitt"/>
+        <w:t>access to the</w:t>
+      </w:r>
+      <w:r>
+        <w:rPr>
+          <w:lang w:val="en-GB"/>
+        </w:rPr>
+        <w:t xml:space="preserve"> </w:t>
+      </w:r>
+      <w:r>
+        <w:rPr>
+          <w:lang w:val="en-GB"/>
+        </w:rPr>
+        <w:t xml:space="preserve">insurance calculator application </w:t>
+      </w:r>
+      <w:r>
+        <w:rPr>
+          <w:lang w:val="en-GB"/>
+        </w:rPr>
+        <w:t xml:space="preserve">(applies only to </w:t>
+      </w:r>
+      <w:proofErr w:type="spellStart"/>
+      <w:r>
+        <w:rPr>
+          <w:lang w:val="en-GB"/>
+        </w:rPr>
+        <w:t>Finansportalen</w:t>
+      </w:r>
+      <w:proofErr w:type="spellEnd"/>
+      <w:r>
+        <w:rPr>
+          <w:lang w:val="en-GB"/>
+        </w:rPr>
+        <w:t xml:space="preserve"> test </w:t>
+      </w:r>
+      <w:r>
+        <w:rPr>
+          <w:lang w:val="en-GB"/>
+        </w:rPr>
+        <w:t>environment</w:t>
+      </w:r>
+      <w:r>
+        <w:rPr>
+          <w:lang w:val="en-GB"/>
+        </w:rPr>
+        <w:t xml:space="preserve">, only in test </w:t>
+      </w:r>
+      <w:r>
+        <w:rPr>
+          <w:lang w:val="en-GB"/>
+        </w:rPr>
+        <w:t>environment</w:t>
+      </w:r>
+      <w:r>
+        <w:rPr>
+          <w:lang w:val="en-GB"/>
+        </w:rPr>
+        <w:t xml:space="preserve"> calculators are protected by password, company users can see own prices and fake company prices (</w:t>
+      </w:r>
+      <w:r>
+        <w:t>Lillebrand</w:t>
+      </w:r>
+      <w:r>
+        <w:t xml:space="preserve">, </w:t>
+      </w:r>
+      <w:r>
+        <w:t>Or</w:t>
+      </w:r>
+      <w:r>
+        <w:t xml:space="preserve"> and </w:t>
+      </w:r>
+      <w:r>
+        <w:t>Solidariske</w:t>
+      </w:r>
+      <w:r>
+        <w:rPr>
+          <w:lang w:val="en-GB"/>
+        </w:rPr>
+        <w:t>)</w:t>
+      </w:r>
+      <w:r>
+        <w:rPr>
+          <w:lang w:val="en-GB"/>
+        </w:rPr>
+        <w:t>)</w:t>
+      </w:r>
+    </w:p>
+    <w:p>
+      <w:pPr>
+        <w:pStyle w:val="ListParagraph"/>
         <w:numPr>
           <w:ilvl w:val="1"/>
           <w:numId w:val="1"/>
@@ -3393,13 +3483,108 @@
         <w:rPr>
           <w:lang w:val="en-GB"/>
         </w:rPr>
-        <w:t>credentials for the “</w:t>
+        <w:t xml:space="preserve">access to the </w:t>
+      </w:r>
+      <w:r>
+        <w:rPr>
+          <w:lang w:val="en-GB"/>
+        </w:rPr>
+        <w:t xml:space="preserve">insurance calculator </w:t>
+      </w:r>
+      <w:r>
+        <w:rPr>
+          <w:lang w:val="en-GB"/>
+        </w:rPr>
+        <w:t xml:space="preserve">administration </w:t>
+      </w:r>
+      <w:r>
+        <w:rPr>
+          <w:lang w:val="en-GB"/>
+        </w:rPr>
+        <w:t>application</w:t>
+      </w:r>
+      <w:r>
+        <w:rPr>
+          <w:lang w:val="en-GB"/>
+        </w:rPr>
+        <w:t xml:space="preserve"> “ICC” (</w:t>
+      </w:r>
+      <w:r>
+        <w:rPr>
+          <w:lang w:val="en-GB"/>
+        </w:rPr>
+        <w:t xml:space="preserve">applies only to </w:t>
       </w:r>
       <w:proofErr w:type="spellStart"/>
       <w:r>
         <w:rPr>
           <w:lang w:val="en-GB"/>
         </w:rPr>
+        <w:t>Finansportalen</w:t>
+      </w:r>
+      <w:proofErr w:type="spellEnd"/>
+      <w:r>
+        <w:rPr>
+          <w:lang w:val="en-GB"/>
+        </w:rPr>
+        <w:t xml:space="preserve"> test environment,</w:t>
+      </w:r>
+      <w:r>
+        <w:rPr>
+          <w:lang w:val="en-GB"/>
+        </w:rPr>
+        <w:t xml:space="preserve"> production ICC is meant only for </w:t>
+      </w:r>
+      <w:proofErr w:type="spellStart"/>
+      <w:r>
+        <w:rPr>
+          <w:lang w:val="en-GB"/>
+        </w:rPr>
+        <w:t>Finansportalen</w:t>
+      </w:r>
+      <w:proofErr w:type="spellEnd"/>
+      <w:r>
+        <w:rPr>
+          <w:lang w:val="en-GB"/>
+        </w:rPr>
+        <w:t xml:space="preserve"> administrators</w:t>
+      </w:r>
+      <w:r>
+        <w:rPr>
+          <w:lang w:val="en-GB"/>
+        </w:rPr>
+        <w:t>)</w:t>
+      </w:r>
+    </w:p>
+    <w:p>
+      <w:pPr>
+        <w:pStyle w:val="ListParagraph"/>
+        <w:numPr>
+          <w:ilvl w:val="1"/>
+          <w:numId w:val="1"/>
+        </w:numPr>
+        <w:ind w:left="720"/>
+        <w:rPr>
+          <w:lang w:val="en-GB"/>
+        </w:rPr>
+      </w:pPr>
+      <w:r>
+        <w:rPr>
+          <w:lang w:val="en-GB"/>
+        </w:rPr>
+        <w:t xml:space="preserve">access to </w:t>
+      </w:r>
+      <w:r>
+        <w:rPr>
+          <w:lang w:val="en-GB"/>
+        </w:rPr>
+        <w:t>“</w:t>
+      </w:r>
+      <w:proofErr w:type="spellStart"/>
+      <w:r>
+        <w:rPr>
+          <w:lang w:val="en-GB"/>
+        </w:rPr>
         <w:t>Datafanger</w:t>
       </w:r>
       <w:proofErr w:type="spellEnd"/>
@@ -3419,19 +3604,20 @@
     </w:p>
     <w:p>
       <w:pPr>
-        <w:pStyle w:val="Overskrift2"/>
-        <w:rPr>
-          <w:lang w:val="en-GB"/>
-        </w:rPr>
-      </w:pPr>
-      <w:bookmarkStart w:id="10" w:name="_Toc403375062"/>
-      <w:bookmarkEnd w:id="10"/>
-      <w:r>
-        <w:rPr>
-          <w:lang w:val="en-GB"/>
-        </w:rPr>
+        <w:pStyle w:val="Heading2"/>
+        <w:rPr>
+          <w:lang w:val="en-GB"/>
+        </w:rPr>
+      </w:pPr>
+      <w:bookmarkStart w:id="12" w:name="_Toc11133319"/>
+      <w:r>
+        <w:rPr>
+          <w:lang w:val="en-GB"/>
+        </w:rPr>
+        <w:lastRenderedPageBreak/>
         <w:t>Communication flow</w:t>
       </w:r>
+      <w:bookmarkEnd w:id="12"/>
     </w:p>
     <w:p>
       <w:pPr>
@@ -3466,15 +3652,7 @@
         <w:rPr>
           <w:lang w:val="en-GB"/>
         </w:rPr>
-        <w:t xml:space="preserve"> </w:t>
-      </w:r>
-      <w:bookmarkStart w:id="11" w:name="_GoBack"/>
-      <w:bookmarkEnd w:id="11"/>
-      <w:r>
-        <w:rPr>
-          <w:lang w:val="en-GB"/>
-        </w:rPr>
-        <w:t xml:space="preserve">. An e-mail to this address will automatically lead to a support issue being registered in </w:t>
+        <w:t xml:space="preserve"> . An e-mail to this address will automatically lead to a support issue being registered in </w:t>
       </w:r>
       <w:proofErr w:type="spellStart"/>
       <w:r>
@@ -3488,14 +3666,7 @@
         <w:rPr>
           <w:lang w:val="en-GB"/>
         </w:rPr>
-        <w:t xml:space="preserve"> issue tracking </w:t>
-      </w:r>
-      <w:r>
-        <w:rPr>
-          <w:lang w:val="en-GB"/>
-        </w:rPr>
-        <w:lastRenderedPageBreak/>
-        <w:t xml:space="preserve">system and the </w:t>
+        <w:t xml:space="preserve"> issue tracking system and the </w:t>
       </w:r>
       <w:proofErr w:type="spellStart"/>
       <w:r>
@@ -3581,7 +3752,7 @@
           <w:t>youtrack@fportalen.no</w:t>
         </w:r>
       </w:hyperlink>
-      <w:ins w:id="12" w:author="Helge Alexander Venge Tollefsen" w:date="2019-03-12T09:21:00Z">
+      <w:ins w:id="13" w:author="Helge Alexander Venge Tollefsen" w:date="2019-03-12T09:21:00Z">
         <w:r>
           <w:rPr>
             <w:lang w:val="en-GB"/>
@@ -3609,45 +3780,31 @@
         <w:rPr>
           <w:lang w:val="en-GB"/>
         </w:rPr>
-        <w:t xml:space="preserve">) and don’t change the email subject. </w:t>
-      </w:r>
-      <w:proofErr w:type="gramStart"/>
-      <w:r>
-        <w:rPr>
-          <w:lang w:val="en-GB"/>
-        </w:rPr>
-        <w:t>Also</w:t>
-      </w:r>
-      <w:proofErr w:type="gramEnd"/>
-      <w:r>
-        <w:rPr>
-          <w:lang w:val="en-GB"/>
-        </w:rPr>
-        <w:t xml:space="preserve"> please note that support requests are closed if there has been no response from company in 7 days (unless this was otherwise agreed).</w:t>
-      </w:r>
-    </w:p>
-    <w:p>
-      <w:pPr>
-        <w:rPr>
-          <w:lang w:val="en-GB"/>
-        </w:rPr>
-      </w:pPr>
-    </w:p>
-    <w:p>
-      <w:pPr>
-        <w:pStyle w:val="Overskrift2"/>
-        <w:rPr>
-          <w:lang w:val="en-GB"/>
-        </w:rPr>
-      </w:pPr>
-      <w:bookmarkStart w:id="13" w:name="_Toc403375063"/>
-      <w:bookmarkEnd w:id="13"/>
+        <w:t>) and don’t change the email subject. Also please note that support requests are closed if there has been no response from company in 7 days (unless this was otherwise agreed).</w:t>
+      </w:r>
+    </w:p>
+    <w:p>
+      <w:pPr>
+        <w:rPr>
+          <w:lang w:val="en-GB"/>
+        </w:rPr>
+      </w:pPr>
+    </w:p>
+    <w:p>
+      <w:pPr>
+        <w:pStyle w:val="Heading2"/>
+        <w:rPr>
+          <w:lang w:val="en-GB"/>
+        </w:rPr>
+      </w:pPr>
+      <w:bookmarkStart w:id="14" w:name="_Toc11133320"/>
       <w:r>
         <w:rPr>
           <w:lang w:val="en-GB"/>
         </w:rPr>
         <w:t>FAQ</w:t>
       </w:r>
+      <w:bookmarkEnd w:id="14"/>
     </w:p>
     <w:p>
       <w:pPr>
@@ -3721,21 +3878,7 @@
         <w:rPr>
           <w:lang w:val="en-GB"/>
         </w:rPr>
-        <w:t xml:space="preserve"> Ensure that the product name in the web service response is </w:t>
-      </w:r>
-      <w:proofErr w:type="gramStart"/>
-      <w:r>
-        <w:rPr>
-          <w:lang w:val="en-GB"/>
-        </w:rPr>
-        <w:t>exactly the same</w:t>
-      </w:r>
-      <w:proofErr w:type="gramEnd"/>
-      <w:r>
-        <w:rPr>
-          <w:lang w:val="en-GB"/>
-        </w:rPr>
-        <w:t xml:space="preserve"> as the product name entered into the “</w:t>
+        <w:t xml:space="preserve"> Ensure that the product name in the web service response is exactly the same as the product name entered into the “</w:t>
       </w:r>
       <w:proofErr w:type="spellStart"/>
       <w:r>
@@ -3843,26 +3986,12 @@
         <w:rPr>
           <w:lang w:val="en-GB"/>
         </w:rPr>
-        <w:t xml:space="preserve"> In case you are not able to give a </w:t>
-      </w:r>
-      <w:proofErr w:type="gramStart"/>
-      <w:r>
-        <w:rPr>
-          <w:lang w:val="en-GB"/>
-        </w:rPr>
-        <w:t>price</w:t>
-      </w:r>
-      <w:proofErr w:type="gramEnd"/>
-      <w:r>
-        <w:rPr>
-          <w:lang w:val="en-GB"/>
-        </w:rPr>
-        <w:t xml:space="preserve"> you have two options:</w:t>
-      </w:r>
-    </w:p>
-    <w:p>
-      <w:pPr>
-        <w:pStyle w:val="Listeavsnitt"/>
+        <w:t xml:space="preserve"> In case you are not able to give a price you have two options:</w:t>
+      </w:r>
+    </w:p>
+    <w:p>
+      <w:pPr>
+        <w:pStyle w:val="ListParagraph"/>
         <w:numPr>
           <w:ilvl w:val="0"/>
           <w:numId w:val="6"/>
@@ -3875,7 +4004,7 @@
         <w:rPr>
           <w:lang w:val="en-GB"/>
         </w:rPr>
-        <w:t>return "</w:t>
+        <w:t>return “</w:t>
       </w:r>
       <w:proofErr w:type="spellStart"/>
       <w:r>
@@ -3889,12 +4018,144 @@
         <w:rPr>
           <w:lang w:val="en-GB"/>
         </w:rPr>
-        <w:t>" error provided with your error message</w:t>
-      </w:r>
-    </w:p>
-    <w:p>
-      <w:pPr>
-        <w:pStyle w:val="Listeavsnitt"/>
+        <w:t>”</w:t>
+      </w:r>
+      <w:proofErr w:type="gramStart"/>
+      <w:r>
+        <w:rPr>
+          <w:lang w:val="en-GB"/>
+        </w:rPr>
+        <w:t>, ”</w:t>
+      </w:r>
+      <w:proofErr w:type="spellStart"/>
+      <w:r>
+        <w:rPr>
+          <w:lang w:val="en-GB"/>
+        </w:rPr>
+        <w:t>ServiceUnavailable</w:t>
+      </w:r>
+      <w:proofErr w:type="spellEnd"/>
+      <w:proofErr w:type="gramEnd"/>
+      <w:r>
+        <w:rPr>
+          <w:lang w:val="en-GB"/>
+        </w:rPr>
+        <w:t>”</w:t>
+      </w:r>
+      <w:r>
+        <w:rPr>
+          <w:lang w:val="en-GB"/>
+        </w:rPr>
+        <w:t xml:space="preserve">, </w:t>
+      </w:r>
+      <w:r>
+        <w:rPr>
+          <w:lang w:val="en-GB"/>
+        </w:rPr>
+        <w:t>”</w:t>
+      </w:r>
+      <w:proofErr w:type="spellStart"/>
+      <w:r>
+        <w:rPr>
+          <w:lang w:val="en-GB"/>
+        </w:rPr>
+        <w:t>PossibleMisuseDetected</w:t>
+      </w:r>
+      <w:proofErr w:type="spellEnd"/>
+      <w:r>
+        <w:rPr>
+          <w:lang w:val="en-GB"/>
+        </w:rPr>
+        <w:t>”</w:t>
+      </w:r>
+      <w:r>
+        <w:rPr>
+          <w:lang w:val="en-GB"/>
+        </w:rPr>
+        <w:t xml:space="preserve">, </w:t>
+      </w:r>
+      <w:r>
+        <w:rPr>
+          <w:lang w:val="en-GB"/>
+        </w:rPr>
+        <w:t>”</w:t>
+      </w:r>
+      <w:proofErr w:type="spellStart"/>
+      <w:r>
+        <w:rPr>
+          <w:lang w:val="en-GB"/>
+        </w:rPr>
+        <w:t>RequestTimedOut</w:t>
+      </w:r>
+      <w:proofErr w:type="spellEnd"/>
+      <w:r>
+        <w:rPr>
+          <w:lang w:val="en-GB"/>
+        </w:rPr>
+        <w:t>”</w:t>
+      </w:r>
+      <w:r>
+        <w:rPr>
+          <w:lang w:val="en-GB"/>
+        </w:rPr>
+        <w:t xml:space="preserve">, </w:t>
+      </w:r>
+      <w:r>
+        <w:rPr>
+          <w:lang w:val="en-GB"/>
+        </w:rPr>
+        <w:t>”</w:t>
+      </w:r>
+      <w:proofErr w:type="spellStart"/>
+      <w:r>
+        <w:rPr>
+          <w:lang w:val="en-GB"/>
+        </w:rPr>
+        <w:t>NotAuthorized</w:t>
+      </w:r>
+      <w:proofErr w:type="spellEnd"/>
+      <w:r>
+        <w:rPr>
+          <w:lang w:val="en-GB"/>
+        </w:rPr>
+        <w:t>”</w:t>
+      </w:r>
+      <w:r>
+        <w:rPr>
+          <w:lang w:val="en-GB"/>
+        </w:rPr>
+        <w:t xml:space="preserve"> or </w:t>
+      </w:r>
+      <w:r>
+        <w:rPr>
+          <w:lang w:val="en-GB"/>
+        </w:rPr>
+        <w:t>“</w:t>
+      </w:r>
+      <w:proofErr w:type="spellStart"/>
+      <w:r>
+        <w:rPr>
+          <w:lang w:val="en-GB"/>
+        </w:rPr>
+        <w:t>UnknownFailure</w:t>
+      </w:r>
+      <w:proofErr w:type="spellEnd"/>
+      <w:r>
+        <w:rPr>
+          <w:lang w:val="en-GB"/>
+        </w:rPr>
+        <w:t xml:space="preserve">” fault </w:t>
+      </w:r>
+      <w:r>
+        <w:rPr>
+          <w:lang w:val="en-GB"/>
+        </w:rPr>
+        <w:t>with your error message</w:t>
+      </w:r>
+    </w:p>
+    <w:p>
+      <w:pPr>
+        <w:pStyle w:val="ListParagraph"/>
         <w:numPr>
           <w:ilvl w:val="0"/>
           <w:numId w:val="6"/>
@@ -3907,7 +4168,25 @@
         <w:rPr>
           <w:lang w:val="en-GB"/>
         </w:rPr>
-        <w:t xml:space="preserve">return response with </w:t>
+        <w:t xml:space="preserve">return </w:t>
+      </w:r>
+      <w:r>
+        <w:rPr>
+          <w:lang w:val="en-GB"/>
+        </w:rPr>
+        <w:t xml:space="preserve">price </w:t>
+      </w:r>
+      <w:r>
+        <w:rPr>
+          <w:lang w:val="en-GB"/>
+        </w:rPr>
+        <w:t xml:space="preserve">response with </w:t>
+      </w:r>
+      <w:r>
+        <w:rPr>
+          <w:lang w:val="en-GB"/>
+        </w:rPr>
+        <w:t xml:space="preserve">zero price and </w:t>
       </w:r>
       <w:proofErr w:type="spellStart"/>
       <w:r>
@@ -3922,6 +4201,47 @@
           <w:lang w:val="en-GB"/>
         </w:rPr>
         <w:t xml:space="preserve"> = "Your error message"</w:t>
+      </w:r>
+    </w:p>
+    <w:p>
+      <w:pPr>
+        <w:rPr>
+          <w:lang w:val="en-US"/>
+        </w:rPr>
+      </w:pPr>
+      <w:r>
+        <w:rPr>
+          <w:lang w:val="en-US"/>
+        </w:rPr>
+        <w:t xml:space="preserve">Note that all such responses on portal will be displayed as “Ingen </w:t>
+      </w:r>
+      <w:proofErr w:type="spellStart"/>
+      <w:r>
+        <w:rPr>
+          <w:lang w:val="en-US"/>
+        </w:rPr>
+        <w:t>tilgjengelig</w:t>
+      </w:r>
+      <w:proofErr w:type="spellEnd"/>
+      <w:r>
+        <w:rPr>
+          <w:lang w:val="en-US"/>
+        </w:rPr>
+        <w:t xml:space="preserve"> </w:t>
+      </w:r>
+      <w:proofErr w:type="spellStart"/>
+      <w:r>
+        <w:rPr>
+          <w:lang w:val="en-US"/>
+        </w:rPr>
+        <w:t>pris</w:t>
+      </w:r>
+      <w:proofErr w:type="spellEnd"/>
+      <w:r>
+        <w:rPr>
+          <w:lang w:val="en-US"/>
+        </w:rPr>
+        <w:t>”.</w:t>
       </w:r>
     </w:p>
     <w:sectPr>
@@ -3938,7 +4258,7 @@
 </file>
 
 <file path=word/endnotes.xml><?xml version="1.0" encoding="utf-8"?>
-<w:endnotes xmlns:wpc="http://schemas.microsoft.com/office/word/2010/wordprocessingCanvas" xmlns:cx="http://schemas.microsoft.com/office/drawing/2014/chartex" xmlns:cx1="http://schemas.microsoft.com/office/drawing/2015/9/8/chartex" xmlns:cx2="http://schemas.microsoft.com/office/drawing/2015/10/21/chartex" xmlns:cx3="http://schemas.microsoft.com/office/drawing/2016/5/9/chartex" xmlns:cx4="http://schemas.microsoft.com/office/drawing/2016/5/10/chartex" xmlns:cx5="http://schemas.microsoft.com/office/drawing/2016/5/11/chartex" xmlns:cx6="http://schemas.microsoft.com/office/drawing/2016/5/12/chartex" xmlns:cx7="http://schemas.microsoft.com/office/drawing/2016/5/13/chartex" xmlns:cx8="http://schemas.microsoft.com/office/drawing/2016/5/14/chartex" xmlns:mc="http://schemas.openxmlformats.org/markup-compatibility/2006" xmlns:aink="http://schemas.microsoft.com/office/drawing/2016/ink" xmlns:am3d="http://schemas.microsoft.com/office/drawing/2017/model3d" xmlns:o="urn:schemas-microsoft-com:office:office" xmlns:r="http://schemas.openxmlformats.org/officeDocument/2006/relationships" xmlns:m="http://schemas.openxmlformats.org/officeDocument/2006/math" xmlns:v="urn:schemas-microsoft-com:vml" xmlns:wp14="http://schemas.microsoft.com/office/word/2010/wordprocessingDrawing" xmlns:wp="http://schemas.openxmlformats.org/drawingml/2006/wordprocessingDrawing" xmlns:w10="urn:schemas-microsoft-com:office:word" xmlns:w="http://schemas.openxmlformats.org/wordprocessingml/2006/main" xmlns:w14="http://schemas.microsoft.com/office/word/2010/wordml" xmlns:w15="http://schemas.microsoft.com/office/word/2012/wordml" xmlns:w16cid="http://schemas.microsoft.com/office/word/2016/wordml/cid" xmlns:w16se="http://schemas.microsoft.com/office/word/2015/wordml/symex" xmlns:wpg="http://schemas.microsoft.com/office/word/2010/wordprocessingGroup" xmlns:wpi="http://schemas.microsoft.com/office/word/2010/wordprocessingInk" xmlns:wne="http://schemas.microsoft.com/office/word/2006/wordml" xmlns:wps="http://schemas.microsoft.com/office/word/2010/wordprocessingShape" mc:Ignorable="w14 w15 w16se w16cid wp14">
+<w:endnotes xmlns:wpc="http://schemas.microsoft.com/office/word/2010/wordprocessingCanvas" xmlns:cx="http://schemas.microsoft.com/office/drawing/2014/chartex" xmlns:mc="http://schemas.openxmlformats.org/markup-compatibility/2006" xmlns:o="urn:schemas-microsoft-com:office:office" xmlns:r="http://schemas.openxmlformats.org/officeDocument/2006/relationships" xmlns:m="http://schemas.openxmlformats.org/officeDocument/2006/math" xmlns:v="urn:schemas-microsoft-com:vml" xmlns:wp14="http://schemas.microsoft.com/office/word/2010/wordprocessingDrawing" xmlns:wp="http://schemas.openxmlformats.org/drawingml/2006/wordprocessingDrawing" xmlns:w10="urn:schemas-microsoft-com:office:word" xmlns:w="http://schemas.openxmlformats.org/wordprocessingml/2006/main" xmlns:w14="http://schemas.microsoft.com/office/word/2010/wordml" xmlns:w15="http://schemas.microsoft.com/office/word/2012/wordml" xmlns:w16se="http://schemas.microsoft.com/office/word/2015/wordml/symex" xmlns:wpg="http://schemas.microsoft.com/office/word/2010/wordprocessingGroup" xmlns:wpi="http://schemas.microsoft.com/office/word/2010/wordprocessingInk" xmlns:wne="http://schemas.microsoft.com/office/word/2006/wordml" xmlns:wps="http://schemas.microsoft.com/office/word/2010/wordprocessingShape" mc:Ignorable="w14 w15 w16se wp14">
   <w:endnote w:type="separator" w:id="-1">
     <w:p>
       <w:r>
@@ -3957,10 +4277,10 @@
 </file>
 
 <file path=word/footer1.xml><?xml version="1.0" encoding="utf-8"?>
-<w:ftr xmlns:wpc="http://schemas.microsoft.com/office/word/2010/wordprocessingCanvas" xmlns:cx="http://schemas.microsoft.com/office/drawing/2014/chartex" xmlns:cx1="http://schemas.microsoft.com/office/drawing/2015/9/8/chartex" xmlns:cx2="http://schemas.microsoft.com/office/drawing/2015/10/21/chartex" xmlns:cx3="http://schemas.microsoft.com/office/drawing/2016/5/9/chartex" xmlns:cx4="http://schemas.microsoft.com/office/drawing/2016/5/10/chartex" xmlns:cx5="http://schemas.microsoft.com/office/drawing/2016/5/11/chartex" xmlns:cx6="http://schemas.microsoft.com/office/drawing/2016/5/12/chartex" xmlns:cx7="http://schemas.microsoft.com/office/drawing/2016/5/13/chartex" xmlns:cx8="http://schemas.microsoft.com/office/drawing/2016/5/14/chartex" xmlns:mc="http://schemas.openxmlformats.org/markup-compatibility/2006" xmlns:aink="http://schemas.microsoft.com/office/drawing/2016/ink" xmlns:am3d="http://schemas.microsoft.com/office/drawing/2017/model3d" xmlns:o="urn:schemas-microsoft-com:office:office" xmlns:r="http://schemas.openxmlformats.org/officeDocument/2006/relationships" xmlns:m="http://schemas.openxmlformats.org/officeDocument/2006/math" xmlns:v="urn:schemas-microsoft-com:vml" xmlns:wp14="http://schemas.microsoft.com/office/word/2010/wordprocessingDrawing" xmlns:wp="http://schemas.openxmlformats.org/drawingml/2006/wordprocessingDrawing" xmlns:w10="urn:schemas-microsoft-com:office:word" xmlns:w="http://schemas.openxmlformats.org/wordprocessingml/2006/main" xmlns:w14="http://schemas.microsoft.com/office/word/2010/wordml" xmlns:w15="http://schemas.microsoft.com/office/word/2012/wordml" xmlns:w16cid="http://schemas.microsoft.com/office/word/2016/wordml/cid" xmlns:w16se="http://schemas.microsoft.com/office/word/2015/wordml/symex" xmlns:wpg="http://schemas.microsoft.com/office/word/2010/wordprocessingGroup" xmlns:wpi="http://schemas.microsoft.com/office/word/2010/wordprocessingInk" xmlns:wne="http://schemas.microsoft.com/office/word/2006/wordml" xmlns:wps="http://schemas.microsoft.com/office/word/2010/wordprocessingShape" mc:Ignorable="w14 w15 w16se w16cid wp14">
+<w:ftr xmlns:wpc="http://schemas.microsoft.com/office/word/2010/wordprocessingCanvas" xmlns:cx="http://schemas.microsoft.com/office/drawing/2014/chartex" xmlns:mc="http://schemas.openxmlformats.org/markup-compatibility/2006" xmlns:o="urn:schemas-microsoft-com:office:office" xmlns:r="http://schemas.openxmlformats.org/officeDocument/2006/relationships" xmlns:m="http://schemas.openxmlformats.org/officeDocument/2006/math" xmlns:v="urn:schemas-microsoft-com:vml" xmlns:wp14="http://schemas.microsoft.com/office/word/2010/wordprocessingDrawing" xmlns:wp="http://schemas.openxmlformats.org/drawingml/2006/wordprocessingDrawing" xmlns:w10="urn:schemas-microsoft-com:office:word" xmlns:w="http://schemas.openxmlformats.org/wordprocessingml/2006/main" xmlns:w14="http://schemas.microsoft.com/office/word/2010/wordml" xmlns:w15="http://schemas.microsoft.com/office/word/2012/wordml" xmlns:w16se="http://schemas.microsoft.com/office/word/2015/wordml/symex" xmlns:wpg="http://schemas.microsoft.com/office/word/2010/wordprocessingGroup" xmlns:wpi="http://schemas.microsoft.com/office/word/2010/wordprocessingInk" xmlns:wne="http://schemas.microsoft.com/office/word/2006/wordml" xmlns:wps="http://schemas.microsoft.com/office/word/2010/wordprocessingShape" mc:Ignorable="w14 w15 w16se wp14">
   <w:p>
     <w:pPr>
-      <w:pStyle w:val="Bunntekst"/>
+      <w:pStyle w:val="Footer"/>
       <w:rPr>
         <w:lang w:val="en-US"/>
       </w:rPr>
@@ -4019,7 +4339,7 @@
     </w:r>
     <w:r>
       <w:rPr>
-        <w:rStyle w:val="Sidetall"/>
+        <w:rStyle w:val="PageNumber"/>
         <w:rFonts w:eastAsiaTheme="majorEastAsia"/>
         <w:color w:val="002060"/>
         <w:sz w:val="16"/>
@@ -4048,7 +4368,7 @@
     </w:r>
     <w:r>
       <w:rPr>
-        <w:rStyle w:val="Sidetall"/>
+        <w:rStyle w:val="PageNumber"/>
         <w:rFonts w:eastAsiaTheme="majorEastAsia"/>
         <w:color w:val="002060"/>
         <w:sz w:val="16"/>
@@ -4062,7 +4382,7 @@
 </file>
 
 <file path=word/footnotes.xml><?xml version="1.0" encoding="utf-8"?>
-<w:footnotes xmlns:wpc="http://schemas.microsoft.com/office/word/2010/wordprocessingCanvas" xmlns:cx="http://schemas.microsoft.com/office/drawing/2014/chartex" xmlns:cx1="http://schemas.microsoft.com/office/drawing/2015/9/8/chartex" xmlns:cx2="http://schemas.microsoft.com/office/drawing/2015/10/21/chartex" xmlns:cx3="http://schemas.microsoft.com/office/drawing/2016/5/9/chartex" xmlns:cx4="http://schemas.microsoft.com/office/drawing/2016/5/10/chartex" xmlns:cx5="http://schemas.microsoft.com/office/drawing/2016/5/11/chartex" xmlns:cx6="http://schemas.microsoft.com/office/drawing/2016/5/12/chartex" xmlns:cx7="http://schemas.microsoft.com/office/drawing/2016/5/13/chartex" xmlns:cx8="http://schemas.microsoft.com/office/drawing/2016/5/14/chartex" xmlns:mc="http://schemas.openxmlformats.org/markup-compatibility/2006" xmlns:aink="http://schemas.microsoft.com/office/drawing/2016/ink" xmlns:am3d="http://schemas.microsoft.com/office/drawing/2017/model3d" xmlns:o="urn:schemas-microsoft-com:office:office" xmlns:r="http://schemas.openxmlformats.org/officeDocument/2006/relationships" xmlns:m="http://schemas.openxmlformats.org/officeDocument/2006/math" xmlns:v="urn:schemas-microsoft-com:vml" xmlns:wp14="http://schemas.microsoft.com/office/word/2010/wordprocessingDrawing" xmlns:wp="http://schemas.openxmlformats.org/drawingml/2006/wordprocessingDrawing" xmlns:w10="urn:schemas-microsoft-com:office:word" xmlns:w="http://schemas.openxmlformats.org/wordprocessingml/2006/main" xmlns:w14="http://schemas.microsoft.com/office/word/2010/wordml" xmlns:w15="http://schemas.microsoft.com/office/word/2012/wordml" xmlns:w16cid="http://schemas.microsoft.com/office/word/2016/wordml/cid" xmlns:w16se="http://schemas.microsoft.com/office/word/2015/wordml/symex" xmlns:wpg="http://schemas.microsoft.com/office/word/2010/wordprocessingGroup" xmlns:wpi="http://schemas.microsoft.com/office/word/2010/wordprocessingInk" xmlns:wne="http://schemas.microsoft.com/office/word/2006/wordml" xmlns:wps="http://schemas.microsoft.com/office/word/2010/wordprocessingShape" mc:Ignorable="w14 w15 w16se w16cid wp14">
+<w:footnotes xmlns:wpc="http://schemas.microsoft.com/office/word/2010/wordprocessingCanvas" xmlns:cx="http://schemas.microsoft.com/office/drawing/2014/chartex" xmlns:mc="http://schemas.openxmlformats.org/markup-compatibility/2006" xmlns:o="urn:schemas-microsoft-com:office:office" xmlns:r="http://schemas.openxmlformats.org/officeDocument/2006/relationships" xmlns:m="http://schemas.openxmlformats.org/officeDocument/2006/math" xmlns:v="urn:schemas-microsoft-com:vml" xmlns:wp14="http://schemas.microsoft.com/office/word/2010/wordprocessingDrawing" xmlns:wp="http://schemas.openxmlformats.org/drawingml/2006/wordprocessingDrawing" xmlns:w10="urn:schemas-microsoft-com:office:word" xmlns:w="http://schemas.openxmlformats.org/wordprocessingml/2006/main" xmlns:w14="http://schemas.microsoft.com/office/word/2010/wordml" xmlns:w15="http://schemas.microsoft.com/office/word/2012/wordml" xmlns:w16se="http://schemas.microsoft.com/office/word/2015/wordml/symex" xmlns:wpg="http://schemas.microsoft.com/office/word/2010/wordprocessingGroup" xmlns:wpi="http://schemas.microsoft.com/office/word/2010/wordprocessingInk" xmlns:wne="http://schemas.microsoft.com/office/word/2006/wordml" xmlns:wps="http://schemas.microsoft.com/office/word/2010/wordprocessingShape" mc:Ignorable="w14 w15 w16se wp14">
   <w:footnote w:type="separator" w:id="-1">
     <w:p>
       <w:r>
@@ -4081,10 +4401,10 @@
 </file>
 
 <file path=word/header1.xml><?xml version="1.0" encoding="utf-8"?>
-<w:hdr xmlns:wpc="http://schemas.microsoft.com/office/word/2010/wordprocessingCanvas" xmlns:cx="http://schemas.microsoft.com/office/drawing/2014/chartex" xmlns:cx1="http://schemas.microsoft.com/office/drawing/2015/9/8/chartex" xmlns:cx2="http://schemas.microsoft.com/office/drawing/2015/10/21/chartex" xmlns:cx3="http://schemas.microsoft.com/office/drawing/2016/5/9/chartex" xmlns:cx4="http://schemas.microsoft.com/office/drawing/2016/5/10/chartex" xmlns:cx5="http://schemas.microsoft.com/office/drawing/2016/5/11/chartex" xmlns:cx6="http://schemas.microsoft.com/office/drawing/2016/5/12/chartex" xmlns:cx7="http://schemas.microsoft.com/office/drawing/2016/5/13/chartex" xmlns:cx8="http://schemas.microsoft.com/office/drawing/2016/5/14/chartex" xmlns:mc="http://schemas.openxmlformats.org/markup-compatibility/2006" xmlns:aink="http://schemas.microsoft.com/office/drawing/2016/ink" xmlns:am3d="http://schemas.microsoft.com/office/drawing/2017/model3d" xmlns:o="urn:schemas-microsoft-com:office:office" xmlns:r="http://schemas.openxmlformats.org/officeDocument/2006/relationships" xmlns:m="http://schemas.openxmlformats.org/officeDocument/2006/math" xmlns:v="urn:schemas-microsoft-com:vml" xmlns:wp14="http://schemas.microsoft.com/office/word/2010/wordprocessingDrawing" xmlns:wp="http://schemas.openxmlformats.org/drawingml/2006/wordprocessingDrawing" xmlns:w10="urn:schemas-microsoft-com:office:word" xmlns:w="http://schemas.openxmlformats.org/wordprocessingml/2006/main" xmlns:w14="http://schemas.microsoft.com/office/word/2010/wordml" xmlns:w15="http://schemas.microsoft.com/office/word/2012/wordml" xmlns:w16cid="http://schemas.microsoft.com/office/word/2016/wordml/cid" xmlns:w16se="http://schemas.microsoft.com/office/word/2015/wordml/symex" xmlns:wpg="http://schemas.microsoft.com/office/word/2010/wordprocessingGroup" xmlns:wpi="http://schemas.microsoft.com/office/word/2010/wordprocessingInk" xmlns:wne="http://schemas.microsoft.com/office/word/2006/wordml" xmlns:wps="http://schemas.microsoft.com/office/word/2010/wordprocessingShape" mc:Ignorable="w14 w15 w16se w16cid wp14">
+<w:hdr xmlns:wpc="http://schemas.microsoft.com/office/word/2010/wordprocessingCanvas" xmlns:cx="http://schemas.microsoft.com/office/drawing/2014/chartex" xmlns:mc="http://schemas.openxmlformats.org/markup-compatibility/2006" xmlns:o="urn:schemas-microsoft-com:office:office" xmlns:r="http://schemas.openxmlformats.org/officeDocument/2006/relationships" xmlns:m="http://schemas.openxmlformats.org/officeDocument/2006/math" xmlns:v="urn:schemas-microsoft-com:vml" xmlns:wp14="http://schemas.microsoft.com/office/word/2010/wordprocessingDrawing" xmlns:wp="http://schemas.openxmlformats.org/drawingml/2006/wordprocessingDrawing" xmlns:w10="urn:schemas-microsoft-com:office:word" xmlns:w="http://schemas.openxmlformats.org/wordprocessingml/2006/main" xmlns:w14="http://schemas.microsoft.com/office/word/2010/wordml" xmlns:w15="http://schemas.microsoft.com/office/word/2012/wordml" xmlns:w16se="http://schemas.microsoft.com/office/word/2015/wordml/symex" xmlns:wpg="http://schemas.microsoft.com/office/word/2010/wordprocessingGroup" xmlns:wpi="http://schemas.microsoft.com/office/word/2010/wordprocessingInk" xmlns:wne="http://schemas.microsoft.com/office/word/2006/wordml" xmlns:wps="http://schemas.microsoft.com/office/word/2010/wordprocessingShape" mc:Ignorable="w14 w15 w16se wp14">
   <w:p>
     <w:pPr>
-      <w:pStyle w:val="Topptekst"/>
+      <w:pStyle w:val="Header"/>
       <w:pBdr>
         <w:bottom w:val="single" w:sz="12" w:space="1" w:color="002060"/>
       </w:pBdr>
@@ -4104,6 +4424,7 @@
       <w:rPr>
         <w:rFonts w:ascii="Calibri" w:hAnsi="Calibri"/>
         <w:noProof/>
+        <w:lang w:val="lv-LV" w:eastAsia="lv-LV"/>
       </w:rPr>
       <w:drawing>
         <wp:anchor distT="0" distB="0" distL="114300" distR="114300" simplePos="0" relativeHeight="251665920" behindDoc="1" locked="0" layoutInCell="1" allowOverlap="1" wp14:anchorId="666479D3" wp14:editId="1F19C1D3">
@@ -4201,7 +4522,7 @@
   </w:p>
   <w:p>
     <w:pPr>
-      <w:pStyle w:val="Topptekst"/>
+      <w:pStyle w:val="Header"/>
       <w:rPr>
         <w:lang w:val="en-US"/>
       </w:rPr>
@@ -4213,34 +4534,14 @@
         <w:sz w:val="20"/>
         <w:szCs w:val="20"/>
       </w:rPr>
-      <w:t xml:space="preserve">Integration </w:t>
-    </w:r>
-    <w:proofErr w:type="spellStart"/>
-    <w:r>
-      <w:rPr>
-        <w:b/>
-        <w:color w:val="002060"/>
-        <w:sz w:val="20"/>
-        <w:szCs w:val="20"/>
-      </w:rPr>
-      <w:t>overview</w:t>
-    </w:r>
-    <w:proofErr w:type="spellEnd"/>
-    <w:r>
-      <w:rPr>
-        <w:b/>
-        <w:color w:val="002060"/>
-        <w:sz w:val="20"/>
-        <w:szCs w:val="20"/>
-      </w:rPr>
-      <w:t xml:space="preserve"> 4.0</w:t>
+      <w:t>Integration overview 4.0</w:t>
     </w:r>
   </w:p>
 </w:hdr>
 </file>
 
 <file path=word/numbering.xml><?xml version="1.0" encoding="utf-8"?>
-<w:numbering xmlns:wpc="http://schemas.microsoft.com/office/word/2010/wordprocessingCanvas" xmlns:cx="http://schemas.microsoft.com/office/drawing/2014/chartex" xmlns:cx1="http://schemas.microsoft.com/office/drawing/2015/9/8/chartex" xmlns:cx2="http://schemas.microsoft.com/office/drawing/2015/10/21/chartex" xmlns:cx3="http://schemas.microsoft.com/office/drawing/2016/5/9/chartex" xmlns:cx4="http://schemas.microsoft.com/office/drawing/2016/5/10/chartex" xmlns:cx5="http://schemas.microsoft.com/office/drawing/2016/5/11/chartex" xmlns:cx6="http://schemas.microsoft.com/office/drawing/2016/5/12/chartex" xmlns:cx7="http://schemas.microsoft.com/office/drawing/2016/5/13/chartex" xmlns:cx8="http://schemas.microsoft.com/office/drawing/2016/5/14/chartex" xmlns:mc="http://schemas.openxmlformats.org/markup-compatibility/2006" xmlns:aink="http://schemas.microsoft.com/office/drawing/2016/ink" xmlns:am3d="http://schemas.microsoft.com/office/drawing/2017/model3d" xmlns:o="urn:schemas-microsoft-com:office:office" xmlns:r="http://schemas.openxmlformats.org/officeDocument/2006/relationships" xmlns:m="http://schemas.openxmlformats.org/officeDocument/2006/math" xmlns:v="urn:schemas-microsoft-com:vml" xmlns:wp14="http://schemas.microsoft.com/office/word/2010/wordprocessingDrawing" xmlns:wp="http://schemas.openxmlformats.org/drawingml/2006/wordprocessingDrawing" xmlns:w10="urn:schemas-microsoft-com:office:word" xmlns:w="http://schemas.openxmlformats.org/wordprocessingml/2006/main" xmlns:w14="http://schemas.microsoft.com/office/word/2010/wordml" xmlns:w15="http://schemas.microsoft.com/office/word/2012/wordml" xmlns:w16cid="http://schemas.microsoft.com/office/word/2016/wordml/cid" xmlns:w16se="http://schemas.microsoft.com/office/word/2015/wordml/symex" xmlns:wpg="http://schemas.microsoft.com/office/word/2010/wordprocessingGroup" xmlns:wpi="http://schemas.microsoft.com/office/word/2010/wordprocessingInk" xmlns:wne="http://schemas.microsoft.com/office/word/2006/wordml" xmlns:wps="http://schemas.microsoft.com/office/word/2010/wordprocessingShape" mc:Ignorable="w14 w15 w16se w16cid wp14">
+<w:numbering xmlns:wpc="http://schemas.microsoft.com/office/word/2010/wordprocessingCanvas" xmlns:cx="http://schemas.microsoft.com/office/drawing/2014/chartex" xmlns:mc="http://schemas.openxmlformats.org/markup-compatibility/2006" xmlns:o="urn:schemas-microsoft-com:office:office" xmlns:r="http://schemas.openxmlformats.org/officeDocument/2006/relationships" xmlns:m="http://schemas.openxmlformats.org/officeDocument/2006/math" xmlns:v="urn:schemas-microsoft-com:vml" xmlns:wp14="http://schemas.microsoft.com/office/word/2010/wordprocessingDrawing" xmlns:wp="http://schemas.openxmlformats.org/drawingml/2006/wordprocessingDrawing" xmlns:w10="urn:schemas-microsoft-com:office:word" xmlns:w="http://schemas.openxmlformats.org/wordprocessingml/2006/main" xmlns:w14="http://schemas.microsoft.com/office/word/2010/wordml" xmlns:w15="http://schemas.microsoft.com/office/word/2012/wordml" xmlns:w16se="http://schemas.microsoft.com/office/word/2015/wordml/symex" xmlns:wpg="http://schemas.microsoft.com/office/word/2010/wordprocessingGroup" xmlns:wpi="http://schemas.microsoft.com/office/word/2010/wordprocessingInk" xmlns:wne="http://schemas.microsoft.com/office/word/2006/wordml" xmlns:wps="http://schemas.microsoft.com/office/word/2010/wordprocessingShape" mc:Ignorable="w14 w15 w16se wp14">
   <w:abstractNum w:abstractNumId="0" w15:restartNumberingAfterBreak="0">
     <w:nsid w:val="1A0A1802"/>
     <w:multiLevelType w:val="multilevel"/>
@@ -5039,7 +5340,7 @@
 </file>
 
 <file path=word/people.xml><?xml version="1.0" encoding="utf-8"?>
-<w15:people xmlns:wpc="http://schemas.microsoft.com/office/word/2010/wordprocessingCanvas" xmlns:cx="http://schemas.microsoft.com/office/drawing/2014/chartex" xmlns:cx1="http://schemas.microsoft.com/office/drawing/2015/9/8/chartex" xmlns:cx2="http://schemas.microsoft.com/office/drawing/2015/10/21/chartex" xmlns:cx3="http://schemas.microsoft.com/office/drawing/2016/5/9/chartex" xmlns:cx4="http://schemas.microsoft.com/office/drawing/2016/5/10/chartex" xmlns:cx5="http://schemas.microsoft.com/office/drawing/2016/5/11/chartex" xmlns:cx6="http://schemas.microsoft.com/office/drawing/2016/5/12/chartex" xmlns:cx7="http://schemas.microsoft.com/office/drawing/2016/5/13/chartex" xmlns:cx8="http://schemas.microsoft.com/office/drawing/2016/5/14/chartex" xmlns:mc="http://schemas.openxmlformats.org/markup-compatibility/2006" xmlns:aink="http://schemas.microsoft.com/office/drawing/2016/ink" xmlns:am3d="http://schemas.microsoft.com/office/drawing/2017/model3d" xmlns:o="urn:schemas-microsoft-com:office:office" xmlns:r="http://schemas.openxmlformats.org/officeDocument/2006/relationships" xmlns:m="http://schemas.openxmlformats.org/officeDocument/2006/math" xmlns:v="urn:schemas-microsoft-com:vml" xmlns:wp14="http://schemas.microsoft.com/office/word/2010/wordprocessingDrawing" xmlns:wp="http://schemas.openxmlformats.org/drawingml/2006/wordprocessingDrawing" xmlns:w10="urn:schemas-microsoft-com:office:word" xmlns:w="http://schemas.openxmlformats.org/wordprocessingml/2006/main" xmlns:w14="http://schemas.microsoft.com/office/word/2010/wordml" xmlns:w15="http://schemas.microsoft.com/office/word/2012/wordml" xmlns:w16cid="http://schemas.microsoft.com/office/word/2016/wordml/cid" xmlns:w16se="http://schemas.microsoft.com/office/word/2015/wordml/symex" xmlns:wpg="http://schemas.microsoft.com/office/word/2010/wordprocessingGroup" xmlns:wpi="http://schemas.microsoft.com/office/word/2010/wordprocessingInk" xmlns:wne="http://schemas.microsoft.com/office/word/2006/wordml" xmlns:wps="http://schemas.microsoft.com/office/word/2010/wordprocessingShape" mc:Ignorable="w14 w15 w16se w16cid wp14">
+<w15:people xmlns:wpc="http://schemas.microsoft.com/office/word/2010/wordprocessingCanvas" xmlns:cx="http://schemas.microsoft.com/office/drawing/2014/chartex" xmlns:mc="http://schemas.openxmlformats.org/markup-compatibility/2006" xmlns:o="urn:schemas-microsoft-com:office:office" xmlns:r="http://schemas.openxmlformats.org/officeDocument/2006/relationships" xmlns:m="http://schemas.openxmlformats.org/officeDocument/2006/math" xmlns:v="urn:schemas-microsoft-com:vml" xmlns:wp14="http://schemas.microsoft.com/office/word/2010/wordprocessingDrawing" xmlns:wp="http://schemas.openxmlformats.org/drawingml/2006/wordprocessingDrawing" xmlns:w10="urn:schemas-microsoft-com:office:word" xmlns:w="http://schemas.openxmlformats.org/wordprocessingml/2006/main" xmlns:w14="http://schemas.microsoft.com/office/word/2010/wordml" xmlns:w15="http://schemas.microsoft.com/office/word/2012/wordml" xmlns:w16se="http://schemas.microsoft.com/office/word/2015/wordml/symex" xmlns:wpg="http://schemas.microsoft.com/office/word/2010/wordprocessingGroup" xmlns:wpi="http://schemas.microsoft.com/office/word/2010/wordprocessingInk" xmlns:wne="http://schemas.microsoft.com/office/word/2006/wordml" xmlns:wps="http://schemas.microsoft.com/office/word/2010/wordprocessingShape" mc:Ignorable="w14 w15 w16se wp14">
   <w15:person w15:author="Helge Alexander Venge Tollefsen">
     <w15:presenceInfo w15:providerId="AD" w15:userId="S-1-5-21-1766271819-301527014-3155076379-2741"/>
   </w15:person>
@@ -5047,7 +5348,7 @@
 </file>
 
 <file path=word/styles.xml><?xml version="1.0" encoding="utf-8"?>
-<w:styles xmlns:mc="http://schemas.openxmlformats.org/markup-compatibility/2006" xmlns:r="http://schemas.openxmlformats.org/officeDocument/2006/relationships" xmlns:w="http://schemas.openxmlformats.org/wordprocessingml/2006/main" xmlns:w14="http://schemas.microsoft.com/office/word/2010/wordml" xmlns:w15="http://schemas.microsoft.com/office/word/2012/wordml" xmlns:w16cid="http://schemas.microsoft.com/office/word/2016/wordml/cid" xmlns:w16se="http://schemas.microsoft.com/office/word/2015/wordml/symex" mc:Ignorable="w14 w15 w16se w16cid">
+<w:styles xmlns:mc="http://schemas.openxmlformats.org/markup-compatibility/2006" xmlns:r="http://schemas.openxmlformats.org/officeDocument/2006/relationships" xmlns:w="http://schemas.openxmlformats.org/wordprocessingml/2006/main" xmlns:w14="http://schemas.microsoft.com/office/word/2010/wordml" xmlns:w15="http://schemas.microsoft.com/office/word/2012/wordml" xmlns:w16se="http://schemas.microsoft.com/office/word/2015/wordml/symex" mc:Ignorable="w14 w15 w16se">
   <w:docDefaults>
     <w:rPrDefault>
       <w:rPr>
@@ -5057,7 +5358,7 @@
     </w:rPrDefault>
     <w:pPrDefault/>
   </w:docDefaults>
-  <w:latentStyles w:defLockedState="0" w:defUIPriority="99" w:defSemiHidden="0" w:defUnhideWhenUsed="0" w:defQFormat="0" w:count="375">
+  <w:latentStyles w:defLockedState="0" w:defUIPriority="99" w:defSemiHidden="0" w:defUnhideWhenUsed="0" w:defQFormat="0" w:count="371">
     <w:lsdException w:name="Normal" w:uiPriority="0" w:qFormat="1"/>
     <w:lsdException w:name="heading 1" w:uiPriority="9" w:qFormat="1"/>
     <w:lsdException w:name="heading 2" w:semiHidden="1" w:uiPriority="9" w:unhideWhenUsed="1" w:qFormat="1"/>
@@ -5429,10 +5730,6 @@
     <w:lsdException w:name="List Table 5 Dark Accent 6" w:uiPriority="50"/>
     <w:lsdException w:name="List Table 6 Colorful Accent 6" w:uiPriority="51"/>
     <w:lsdException w:name="List Table 7 Colorful Accent 6" w:uiPriority="52"/>
-    <w:lsdException w:name="Mention" w:semiHidden="1" w:unhideWhenUsed="1"/>
-    <w:lsdException w:name="Smart Hyperlink" w:semiHidden="1" w:unhideWhenUsed="1"/>
-    <w:lsdException w:name="Hashtag" w:semiHidden="1" w:unhideWhenUsed="1"/>
-    <w:lsdException w:name="Unresolved Mention" w:semiHidden="1" w:unhideWhenUsed="1"/>
   </w:latentStyles>
   <w:style w:type="paragraph" w:default="1" w:styleId="Normal">
     <w:name w:val="Normal"/>
@@ -5444,11 +5741,11 @@
       <w:szCs w:val="24"/>
     </w:rPr>
   </w:style>
-  <w:style w:type="paragraph" w:styleId="Overskrift1">
+  <w:style w:type="paragraph" w:styleId="Heading1">
     <w:name w:val="heading 1"/>
     <w:basedOn w:val="Normal"/>
     <w:next w:val="Normal"/>
-    <w:link w:val="Overskrift1Tegn"/>
+    <w:link w:val="Heading1Char"/>
     <w:uiPriority w:val="9"/>
     <w:qFormat/>
     <w:rsid w:val="00FB6D81"/>
@@ -5467,11 +5764,11 @@
       <w:szCs w:val="28"/>
     </w:rPr>
   </w:style>
-  <w:style w:type="paragraph" w:styleId="Overskrift2">
+  <w:style w:type="paragraph" w:styleId="Heading2">
     <w:name w:val="heading 2"/>
     <w:basedOn w:val="Normal"/>
     <w:next w:val="Normal"/>
-    <w:link w:val="Overskrift2Tegn"/>
+    <w:link w:val="Heading2Char"/>
     <w:uiPriority w:val="9"/>
     <w:unhideWhenUsed/>
     <w:qFormat/>
@@ -5491,11 +5788,11 @@
       <w:szCs w:val="26"/>
     </w:rPr>
   </w:style>
-  <w:style w:type="paragraph" w:styleId="Overskrift3">
+  <w:style w:type="paragraph" w:styleId="Heading3">
     <w:name w:val="heading 3"/>
     <w:basedOn w:val="Normal"/>
     <w:next w:val="Normal"/>
-    <w:link w:val="Overskrift3Tegn"/>
+    <w:link w:val="Heading3Char"/>
     <w:uiPriority w:val="9"/>
     <w:unhideWhenUsed/>
     <w:qFormat/>
@@ -5513,13 +5810,13 @@
       <w:color w:val="4F81BD" w:themeColor="accent1"/>
     </w:rPr>
   </w:style>
-  <w:style w:type="character" w:default="1" w:styleId="Standardskriftforavsnitt">
+  <w:style w:type="character" w:default="1" w:styleId="DefaultParagraphFont">
     <w:name w:val="Default Paragraph Font"/>
     <w:uiPriority w:val="1"/>
     <w:semiHidden/>
     <w:unhideWhenUsed/>
   </w:style>
-  <w:style w:type="table" w:default="1" w:styleId="Vanligtabell">
+  <w:style w:type="table" w:default="1" w:styleId="TableNormal">
     <w:name w:val="Normal Table"/>
     <w:uiPriority w:val="99"/>
     <w:semiHidden/>
@@ -5534,16 +5831,16 @@
       </w:tblCellMar>
     </w:tblPr>
   </w:style>
-  <w:style w:type="numbering" w:default="1" w:styleId="Ingenliste">
+  <w:style w:type="numbering" w:default="1" w:styleId="NoList">
     <w:name w:val="No List"/>
     <w:uiPriority w:val="99"/>
     <w:semiHidden/>
     <w:unhideWhenUsed/>
   </w:style>
-  <w:style w:type="character" w:customStyle="1" w:styleId="TittelTegn">
-    <w:name w:val="Tittel Tegn"/>
-    <w:basedOn w:val="Standardskriftforavsnitt"/>
-    <w:link w:val="Tittel"/>
+  <w:style w:type="character" w:customStyle="1" w:styleId="TitleChar">
+    <w:name w:val="Title Char"/>
+    <w:basedOn w:val="DefaultParagraphFont"/>
+    <w:link w:val="Title"/>
     <w:uiPriority w:val="10"/>
     <w:qFormat/>
     <w:rsid w:val="00F21567"/>
@@ -5555,10 +5852,10 @@
       <w:szCs w:val="52"/>
     </w:rPr>
   </w:style>
-  <w:style w:type="character" w:customStyle="1" w:styleId="Overskrift2Tegn">
-    <w:name w:val="Overskrift 2 Tegn"/>
-    <w:basedOn w:val="Standardskriftforavsnitt"/>
-    <w:link w:val="Overskrift2"/>
+  <w:style w:type="character" w:customStyle="1" w:styleId="Heading2Char">
+    <w:name w:val="Heading 2 Char"/>
+    <w:basedOn w:val="DefaultParagraphFont"/>
+    <w:link w:val="Heading2"/>
     <w:uiPriority w:val="9"/>
     <w:qFormat/>
     <w:rsid w:val="00F21567"/>
@@ -5571,10 +5868,10 @@
       <w:szCs w:val="26"/>
     </w:rPr>
   </w:style>
-  <w:style w:type="character" w:customStyle="1" w:styleId="Overskrift3Tegn">
-    <w:name w:val="Overskrift 3 Tegn"/>
-    <w:basedOn w:val="Standardskriftforavsnitt"/>
-    <w:link w:val="Overskrift3"/>
+  <w:style w:type="character" w:customStyle="1" w:styleId="Heading3Char">
+    <w:name w:val="Heading 3 Char"/>
+    <w:basedOn w:val="DefaultParagraphFont"/>
+    <w:link w:val="Heading3"/>
     <w:uiPriority w:val="9"/>
     <w:qFormat/>
     <w:rsid w:val="00F21567"/>
@@ -5587,10 +5884,10 @@
       <w:szCs w:val="24"/>
     </w:rPr>
   </w:style>
-  <w:style w:type="character" w:customStyle="1" w:styleId="BobletekstTegn">
-    <w:name w:val="Bobletekst Tegn"/>
-    <w:basedOn w:val="Standardskriftforavsnitt"/>
-    <w:link w:val="Bobletekst"/>
+  <w:style w:type="character" w:customStyle="1" w:styleId="BalloonTextChar">
+    <w:name w:val="Balloon Text Char"/>
+    <w:basedOn w:val="DefaultParagraphFont"/>
+    <w:link w:val="BalloonText"/>
     <w:uiPriority w:val="99"/>
     <w:semiHidden/>
     <w:qFormat/>
@@ -5603,14 +5900,14 @@
   </w:style>
   <w:style w:type="character" w:customStyle="1" w:styleId="pp-place-title">
     <w:name w:val="pp-place-title"/>
-    <w:basedOn w:val="Standardskriftforavsnitt"/>
+    <w:basedOn w:val="DefaultParagraphFont"/>
     <w:qFormat/>
     <w:rsid w:val="00F433BA"/>
   </w:style>
-  <w:style w:type="character" w:customStyle="1" w:styleId="Overskrift1Tegn">
-    <w:name w:val="Overskrift 1 Tegn"/>
-    <w:basedOn w:val="Standardskriftforavsnitt"/>
-    <w:link w:val="Overskrift1"/>
+  <w:style w:type="character" w:customStyle="1" w:styleId="Heading1Char">
+    <w:name w:val="Heading 1 Char"/>
+    <w:basedOn w:val="DefaultParagraphFont"/>
+    <w:link w:val="Heading1"/>
     <w:uiPriority w:val="9"/>
     <w:qFormat/>
     <w:rsid w:val="00FB6D81"/>
@@ -5623,10 +5920,10 @@
       <w:szCs w:val="28"/>
     </w:rPr>
   </w:style>
-  <w:style w:type="character" w:customStyle="1" w:styleId="TopptekstTegn">
-    <w:name w:val="Topptekst Tegn"/>
-    <w:basedOn w:val="Standardskriftforavsnitt"/>
-    <w:link w:val="Topptekst"/>
+  <w:style w:type="character" w:customStyle="1" w:styleId="HeaderChar">
+    <w:name w:val="Header Char"/>
+    <w:basedOn w:val="DefaultParagraphFont"/>
+    <w:link w:val="Header"/>
     <w:uiPriority w:val="99"/>
     <w:qFormat/>
     <w:rsid w:val="000025F0"/>
@@ -5636,10 +5933,10 @@
       <w:szCs w:val="24"/>
     </w:rPr>
   </w:style>
-  <w:style w:type="character" w:customStyle="1" w:styleId="BunntekstTegn">
-    <w:name w:val="Bunntekst Tegn"/>
-    <w:basedOn w:val="Standardskriftforavsnitt"/>
-    <w:link w:val="Bunntekst"/>
+  <w:style w:type="character" w:customStyle="1" w:styleId="FooterChar">
+    <w:name w:val="Footer Char"/>
+    <w:basedOn w:val="DefaultParagraphFont"/>
+    <w:link w:val="Footer"/>
     <w:uiPriority w:val="99"/>
     <w:qFormat/>
     <w:rsid w:val="000025F0"/>
@@ -5649,16 +5946,16 @@
       <w:szCs w:val="24"/>
     </w:rPr>
   </w:style>
-  <w:style w:type="character" w:styleId="Sidetall">
+  <w:style w:type="character" w:styleId="PageNumber">
     <w:name w:val="page number"/>
-    <w:basedOn w:val="Standardskriftforavsnitt"/>
+    <w:basedOn w:val="DefaultParagraphFont"/>
     <w:semiHidden/>
     <w:qFormat/>
     <w:rsid w:val="0041749B"/>
   </w:style>
-  <w:style w:type="character" w:styleId="Svakutheving">
+  <w:style w:type="character" w:styleId="SubtleEmphasis">
     <w:name w:val="Subtle Emphasis"/>
-    <w:basedOn w:val="Standardskriftforavsnitt"/>
+    <w:basedOn w:val="DefaultParagraphFont"/>
     <w:uiPriority w:val="19"/>
     <w:qFormat/>
     <w:rsid w:val="005E36DC"/>
@@ -5668,9 +5965,9 @@
       <w:color w:val="808080" w:themeColor="text1" w:themeTint="7F"/>
     </w:rPr>
   </w:style>
-  <w:style w:type="character" w:styleId="Utheving">
+  <w:style w:type="character" w:styleId="Emphasis">
     <w:name w:val="Emphasis"/>
-    <w:basedOn w:val="Standardskriftforavsnitt"/>
+    <w:basedOn w:val="DefaultParagraphFont"/>
     <w:uiPriority w:val="20"/>
     <w:qFormat/>
     <w:rsid w:val="005E36DC"/>
@@ -5681,7 +5978,7 @@
   </w:style>
   <w:style w:type="character" w:customStyle="1" w:styleId="InternetLink">
     <w:name w:val="Internet Link"/>
-    <w:basedOn w:val="Standardskriftforavsnitt"/>
+    <w:basedOn w:val="DefaultParagraphFont"/>
     <w:uiPriority w:val="99"/>
     <w:unhideWhenUsed/>
     <w:rsid w:val="00A51CE7"/>
@@ -5690,9 +5987,9 @@
       <w:u w:val="single"/>
     </w:rPr>
   </w:style>
-  <w:style w:type="character" w:styleId="Fulgthyperkobling">
+  <w:style w:type="character" w:styleId="FollowedHyperlink">
     <w:name w:val="FollowedHyperlink"/>
-    <w:basedOn w:val="Standardskriftforavsnitt"/>
+    <w:basedOn w:val="DefaultParagraphFont"/>
     <w:uiPriority w:val="99"/>
     <w:semiHidden/>
     <w:unhideWhenUsed/>
@@ -5703,9 +6000,9 @@
       <w:u w:val="single"/>
     </w:rPr>
   </w:style>
-  <w:style w:type="character" w:styleId="Merknadsreferanse">
+  <w:style w:type="character" w:styleId="CommentReference">
     <w:name w:val="annotation reference"/>
-    <w:basedOn w:val="Standardskriftforavsnitt"/>
+    <w:basedOn w:val="DefaultParagraphFont"/>
     <w:uiPriority w:val="99"/>
     <w:semiHidden/>
     <w:unhideWhenUsed/>
@@ -5716,10 +6013,10 @@
       <w:szCs w:val="16"/>
     </w:rPr>
   </w:style>
-  <w:style w:type="character" w:customStyle="1" w:styleId="MerknadstekstTegn">
-    <w:name w:val="Merknadstekst Tegn"/>
-    <w:basedOn w:val="Standardskriftforavsnitt"/>
-    <w:link w:val="Merknadstekst"/>
+  <w:style w:type="character" w:customStyle="1" w:styleId="CommentTextChar">
+    <w:name w:val="Comment Text Char"/>
+    <w:basedOn w:val="DefaultParagraphFont"/>
+    <w:link w:val="CommentText"/>
     <w:uiPriority w:val="99"/>
     <w:semiHidden/>
     <w:qFormat/>
@@ -5728,10 +6025,10 @@
       <w:rFonts w:asciiTheme="minorHAnsi" w:hAnsiTheme="minorHAnsi"/>
     </w:rPr>
   </w:style>
-  <w:style w:type="character" w:customStyle="1" w:styleId="KommentaremneTegn">
-    <w:name w:val="Kommentaremne Tegn"/>
-    <w:basedOn w:val="MerknadstekstTegn"/>
-    <w:link w:val="Kommentaremne"/>
+  <w:style w:type="character" w:customStyle="1" w:styleId="CommentSubjectChar">
+    <w:name w:val="Comment Subject Char"/>
+    <w:basedOn w:val="CommentTextChar"/>
+    <w:link w:val="CommentSubject"/>
     <w:uiPriority w:val="99"/>
     <w:semiHidden/>
     <w:qFormat/>
@@ -5742,9 +6039,9 @@
       <w:bCs/>
     </w:rPr>
   </w:style>
-  <w:style w:type="character" w:styleId="Sterk">
+  <w:style w:type="character" w:styleId="Strong">
     <w:name w:val="Strong"/>
-    <w:basedOn w:val="Standardskriftforavsnitt"/>
+    <w:basedOn w:val="DefaultParagraphFont"/>
     <w:uiPriority w:val="22"/>
     <w:qFormat/>
     <w:rsid w:val="005A093F"/>
@@ -5755,13 +6052,13 @@
   </w:style>
   <w:style w:type="character" w:customStyle="1" w:styleId="shorttext">
     <w:name w:val="short_text"/>
-    <w:basedOn w:val="Standardskriftforavsnitt"/>
+    <w:basedOn w:val="DefaultParagraphFont"/>
     <w:qFormat/>
     <w:rsid w:val="008F647C"/>
   </w:style>
   <w:style w:type="character" w:customStyle="1" w:styleId="hps">
     <w:name w:val="hps"/>
-    <w:basedOn w:val="Standardskriftforavsnitt"/>
+    <w:basedOn w:val="DefaultParagraphFont"/>
     <w:qFormat/>
     <w:rsid w:val="008F647C"/>
   </w:style>
@@ -5812,14 +6109,14 @@
       <w:spacing w:after="140" w:line="288" w:lineRule="auto"/>
     </w:pPr>
   </w:style>
-  <w:style w:type="paragraph" w:styleId="Liste">
+  <w:style w:type="paragraph" w:styleId="List">
     <w:name w:val="List"/>
     <w:basedOn w:val="TextBody"/>
     <w:rPr>
       <w:rFonts w:cs="Arial"/>
     </w:rPr>
   </w:style>
-  <w:style w:type="paragraph" w:styleId="Bildetekst">
+  <w:style w:type="paragraph" w:styleId="Caption">
     <w:name w:val="caption"/>
     <w:basedOn w:val="Normal"/>
     <w:next w:val="Normal"/>
@@ -5859,11 +6156,11 @@
       <w:sz w:val="24"/>
     </w:rPr>
   </w:style>
-  <w:style w:type="paragraph" w:styleId="Tittel">
+  <w:style w:type="paragraph" w:styleId="Title">
     <w:name w:val="Title"/>
     <w:basedOn w:val="Normal"/>
     <w:next w:val="Normal"/>
-    <w:link w:val="TittelTegn"/>
+    <w:link w:val="TitleChar"/>
     <w:uiPriority w:val="10"/>
     <w:qFormat/>
     <w:rsid w:val="00F21567"/>
@@ -5882,10 +6179,10 @@
       <w:szCs w:val="52"/>
     </w:rPr>
   </w:style>
-  <w:style w:type="paragraph" w:styleId="Bobletekst">
+  <w:style w:type="paragraph" w:styleId="BalloonText">
     <w:name w:val="Balloon Text"/>
     <w:basedOn w:val="Normal"/>
-    <w:link w:val="BobletekstTegn"/>
+    <w:link w:val="BalloonTextChar"/>
     <w:uiPriority w:val="99"/>
     <w:semiHidden/>
     <w:unhideWhenUsed/>
@@ -5914,7 +6211,7 @@
       <w:lang w:val="en-US" w:eastAsia="ar-SA"/>
     </w:rPr>
   </w:style>
-  <w:style w:type="paragraph" w:styleId="Listeavsnitt">
+  <w:style w:type="paragraph" w:styleId="ListParagraph">
     <w:name w:val="List Paragraph"/>
     <w:basedOn w:val="Normal"/>
     <w:uiPriority w:val="34"/>
@@ -5925,10 +6222,10 @@
       <w:contextualSpacing/>
     </w:pPr>
   </w:style>
-  <w:style w:type="paragraph" w:styleId="Topptekst">
+  <w:style w:type="paragraph" w:styleId="Header">
     <w:name w:val="header"/>
     <w:basedOn w:val="Normal"/>
-    <w:link w:val="TopptekstTegn"/>
+    <w:link w:val="HeaderChar"/>
     <w:uiPriority w:val="99"/>
     <w:unhideWhenUsed/>
     <w:rsid w:val="000025F0"/>
@@ -5939,10 +6236,10 @@
       </w:tabs>
     </w:pPr>
   </w:style>
-  <w:style w:type="paragraph" w:styleId="Bunntekst">
+  <w:style w:type="paragraph" w:styleId="Footer">
     <w:name w:val="footer"/>
     <w:basedOn w:val="Normal"/>
-    <w:link w:val="BunntekstTegn"/>
+    <w:link w:val="FooterChar"/>
     <w:uiPriority w:val="99"/>
     <w:unhideWhenUsed/>
     <w:rsid w:val="000025F0"/>
@@ -5955,7 +6252,7 @@
   </w:style>
   <w:style w:type="paragraph" w:customStyle="1" w:styleId="ContentsHeading">
     <w:name w:val="Contents Heading"/>
-    <w:basedOn w:val="Overskrift1"/>
+    <w:basedOn w:val="Heading1"/>
     <w:next w:val="Normal"/>
     <w:uiPriority w:val="39"/>
     <w:semiHidden/>
@@ -5982,10 +6279,10 @@
       <w:ind w:left="220"/>
     </w:pPr>
   </w:style>
-  <w:style w:type="paragraph" w:styleId="Merknadstekst">
+  <w:style w:type="paragraph" w:styleId="CommentText">
     <w:name w:val="annotation text"/>
     <w:basedOn w:val="Normal"/>
-    <w:link w:val="MerknadstekstTegn"/>
+    <w:link w:val="CommentTextChar"/>
     <w:uiPriority w:val="99"/>
     <w:semiHidden/>
     <w:unhideWhenUsed/>
@@ -5996,10 +6293,10 @@
       <w:szCs w:val="20"/>
     </w:rPr>
   </w:style>
-  <w:style w:type="paragraph" w:styleId="Kommentaremne">
+  <w:style w:type="paragraph" w:styleId="CommentSubject">
     <w:name w:val="annotation subject"/>
-    <w:basedOn w:val="Merknadstekst"/>
-    <w:link w:val="KommentaremneTegn"/>
+    <w:basedOn w:val="CommentText"/>
+    <w:link w:val="CommentSubjectChar"/>
     <w:uiPriority w:val="99"/>
     <w:semiHidden/>
     <w:unhideWhenUsed/>
@@ -6023,9 +6320,9 @@
       <w:ind w:left="440"/>
     </w:pPr>
   </w:style>
-  <w:style w:type="table" w:styleId="Tabellrutenett">
+  <w:style w:type="table" w:styleId="TableGrid">
     <w:name w:val="Table Grid"/>
-    <w:basedOn w:val="Vanligtabell"/>
+    <w:basedOn w:val="TableNormal"/>
     <w:uiPriority w:val="59"/>
     <w:rsid w:val="00F21567"/>
     <w:tblPr>
@@ -6038,6 +6335,42 @@
         <w:insideV w:val="single" w:sz="4" w:space="0" w:color="auto"/>
       </w:tblBorders>
     </w:tblPr>
+  </w:style>
+  <w:style w:type="paragraph" w:styleId="TOC1">
+    <w:name w:val="toc 1"/>
+    <w:basedOn w:val="Normal"/>
+    <w:next w:val="Normal"/>
+    <w:autoRedefine/>
+    <w:uiPriority w:val="39"/>
+    <w:unhideWhenUsed/>
+    <w:rsid w:val="00B53420"/>
+    <w:pPr>
+      <w:spacing w:after="100"/>
+    </w:pPr>
+  </w:style>
+  <w:style w:type="paragraph" w:styleId="TOC2">
+    <w:name w:val="toc 2"/>
+    <w:basedOn w:val="Normal"/>
+    <w:next w:val="Normal"/>
+    <w:autoRedefine/>
+    <w:uiPriority w:val="39"/>
+    <w:unhideWhenUsed/>
+    <w:rsid w:val="00B53420"/>
+    <w:pPr>
+      <w:spacing w:after="100"/>
+      <w:ind w:left="220"/>
+    </w:pPr>
+  </w:style>
+  <w:style w:type="character" w:styleId="Hyperlink">
+    <w:name w:val="Hyperlink"/>
+    <w:basedOn w:val="DefaultParagraphFont"/>
+    <w:uiPriority w:val="99"/>
+    <w:unhideWhenUsed/>
+    <w:rsid w:val="00B53420"/>
+    <w:rPr>
+      <w:color w:val="0000FF" w:themeColor="hyperlink"/>
+      <w:u w:val="single"/>
+    </w:rPr>
   </w:style>
 </w:styles>
 </file>
@@ -6332,7 +6665,7 @@
 </file>
 
 <file path=customXml/itemProps1.xml><?xml version="1.0" encoding="utf-8"?>
-<ds:datastoreItem xmlns:ds="http://schemas.openxmlformats.org/officeDocument/2006/customXml" ds:itemID="{B3F01B62-0176-4A2B-9EFF-8C03D1EA0286}">
+<ds:datastoreItem xmlns:ds="http://schemas.openxmlformats.org/officeDocument/2006/customXml" ds:itemID="{B432C124-D0DE-47C2-9D9E-B70F83715D82}">
   <ds:schemaRefs>
     <ds:schemaRef ds:uri="http://schemas.openxmlformats.org/officeDocument/2006/bibliography"/>
   </ds:schemaRefs>

</xml_diff>

<commit_message>
Added price coretness testing info #S-6069
</commit_message>
<xml_diff>
--- a/forsikring/Finansportalen_integration_overview_4.0.docx
+++ b/forsikring/Finansportalen_integration_overview_4.0.docx
@@ -99,9 +99,7 @@
             </w:rPr>
             <w:t>Contents</w:t>
           </w:r>
-          <w:bookmarkStart w:id="1" w:name="_GoBack"/>
           <w:bookmarkEnd w:id="0"/>
-          <w:bookmarkEnd w:id="1"/>
         </w:p>
         <w:p>
           <w:pPr>
@@ -714,14 +712,14 @@
           <w:lang w:val="en-GB"/>
         </w:rPr>
       </w:pPr>
-      <w:bookmarkStart w:id="2" w:name="_Toc11133314"/>
+      <w:bookmarkStart w:id="1" w:name="_Toc11133314"/>
       <w:r>
         <w:rPr>
           <w:lang w:val="en-GB"/>
         </w:rPr>
         <w:t>Overview</w:t>
       </w:r>
-      <w:bookmarkEnd w:id="2"/>
+      <w:bookmarkEnd w:id="1"/>
     </w:p>
     <w:p>
       <w:pPr>
@@ -1155,14 +1153,14 @@
           <w:lang w:val="en-US"/>
         </w:rPr>
       </w:pPr>
-      <w:bookmarkStart w:id="3" w:name="_Ref362007278"/>
+      <w:bookmarkStart w:id="2" w:name="_Ref362007278"/>
       <w:r>
         <w:rPr>
           <w:lang w:val="en-US"/>
         </w:rPr>
         <w:t xml:space="preserve">Figure </w:t>
       </w:r>
-      <w:bookmarkEnd w:id="3"/>
+      <w:bookmarkEnd w:id="2"/>
       <w:r>
         <w:rPr>
           <w:lang w:val="en-US"/>
@@ -1195,7 +1193,7 @@
           <w:lang w:val="en-GB"/>
         </w:rPr>
       </w:pPr>
-      <w:bookmarkStart w:id="4" w:name="_Toc11133315"/>
+      <w:bookmarkStart w:id="3" w:name="_Toc11133315"/>
       <w:r>
         <w:rPr>
           <w:lang w:val="en-GB"/>
@@ -1203,7 +1201,7 @@
         <w:lastRenderedPageBreak/>
         <w:t>Web services</w:t>
       </w:r>
-      <w:bookmarkEnd w:id="4"/>
+      <w:bookmarkEnd w:id="3"/>
     </w:p>
     <w:p>
       <w:pPr>
@@ -1581,14 +1579,14 @@
           <w:lang w:val="en-US"/>
         </w:rPr>
       </w:pPr>
-      <w:bookmarkStart w:id="5" w:name="_Ref361918429"/>
+      <w:bookmarkStart w:id="4" w:name="_Ref361918429"/>
       <w:r>
         <w:rPr>
           <w:lang w:val="en-GB"/>
         </w:rPr>
         <w:t xml:space="preserve">Figure </w:t>
       </w:r>
-      <w:bookmarkEnd w:id="5"/>
+      <w:bookmarkEnd w:id="4"/>
       <w:r>
         <w:rPr>
           <w:lang w:val="en-GB"/>
@@ -1928,14 +1926,14 @@
       <w:pPr>
         <w:pStyle w:val="Caption"/>
       </w:pPr>
-      <w:bookmarkStart w:id="6" w:name="_Ref361916870"/>
+      <w:bookmarkStart w:id="5" w:name="_Ref361916870"/>
       <w:r>
         <w:rPr>
           <w:lang w:val="en-GB"/>
         </w:rPr>
         <w:t xml:space="preserve">Figure </w:t>
       </w:r>
-      <w:bookmarkEnd w:id="6"/>
+      <w:bookmarkEnd w:id="5"/>
       <w:r>
         <w:rPr>
           <w:lang w:val="en-GB"/>
@@ -2024,198 +2022,198 @@
           <w:lang w:val="en-US"/>
         </w:rPr>
       </w:pPr>
-      <w:bookmarkStart w:id="7" w:name="_Ref361916936"/>
+      <w:bookmarkStart w:id="6" w:name="_Ref361916936"/>
       <w:r>
         <w:rPr>
           <w:lang w:val="en-GB"/>
         </w:rPr>
         <w:t xml:space="preserve">Figure </w:t>
       </w:r>
+      <w:bookmarkEnd w:id="6"/>
+      <w:r>
+        <w:rPr>
+          <w:lang w:val="en-GB"/>
+        </w:rPr>
+        <w:fldChar w:fldCharType="begin"/>
+      </w:r>
+      <w:r>
+        <w:rPr>
+          <w:lang w:val="en-US"/>
+        </w:rPr>
+        <w:instrText>SEQ Figure \* ARABIC</w:instrText>
+      </w:r>
+      <w:r>
+        <w:fldChar w:fldCharType="separate"/>
+      </w:r>
+      <w:r>
+        <w:rPr>
+          <w:lang w:val="en-US"/>
+        </w:rPr>
+        <w:t>5</w:t>
+      </w:r>
+      <w:r>
+        <w:fldChar w:fldCharType="end"/>
+      </w:r>
+    </w:p>
+    <w:p>
+      <w:pPr>
+        <w:ind w:firstLine="708"/>
+        <w:rPr>
+          <w:lang w:val="en-GB"/>
+        </w:rPr>
+      </w:pPr>
+    </w:p>
+    <w:p>
+      <w:pPr>
+        <w:rPr>
+          <w:lang w:val="en-GB"/>
+        </w:rPr>
+      </w:pPr>
+      <w:proofErr w:type="spellStart"/>
+      <w:r>
+        <w:rPr>
+          <w:lang w:val="en-GB"/>
+        </w:rPr>
+        <w:t>Finansportalen</w:t>
+      </w:r>
+      <w:proofErr w:type="spellEnd"/>
+      <w:r>
+        <w:rPr>
+          <w:lang w:val="en-GB"/>
+        </w:rPr>
+        <w:t xml:space="preserve"> periodically calls a “ping” operation to check whether the company’s web service is available. The response should be either “true” or “false”.  A price request will be transmitted via the web service only if the last “ping” operation was “true”. Any other response than “true” is interpreted as “false” (i.e., web service is not available). In the </w:t>
+      </w:r>
+      <w:r>
+        <w:rPr>
+          <w:lang w:val="en-GB"/>
+        </w:rPr>
+        <w:t>test</w:t>
+      </w:r>
+      <w:r>
+        <w:rPr>
+          <w:lang w:val="en-GB"/>
+        </w:rPr>
+        <w:t xml:space="preserve"> environment, “ping” is called every 15 minutes. Upon the second failure, a notification is sent to the company via e-mail. In the production environment, a ping request is performed every minute and a notification sent on the 15th.</w:t>
+      </w:r>
+    </w:p>
+    <w:p>
+      <w:pPr>
+        <w:rPr>
+          <w:lang w:val="en-GB"/>
+        </w:rPr>
+      </w:pPr>
+    </w:p>
+    <w:p>
+      <w:pPr>
+        <w:rPr>
+          <w:lang w:val="en-US"/>
+        </w:rPr>
+      </w:pPr>
+      <w:r>
+        <w:rPr>
+          <w:lang w:val="en-GB"/>
+        </w:rPr>
+        <w:t xml:space="preserve">Diagram </w:t>
+      </w:r>
+      <w:r>
+        <w:rPr>
+          <w:lang w:val="en-GB"/>
+        </w:rPr>
+        <w:fldChar w:fldCharType="begin"/>
+      </w:r>
+      <w:r>
+        <w:rPr>
+          <w:lang w:val="en-US"/>
+        </w:rPr>
+        <w:instrText>REF _Ref361925832 \h</w:instrText>
+      </w:r>
+      <w:r>
+        <w:rPr>
+          <w:lang w:val="en-GB"/>
+        </w:rPr>
+      </w:r>
+      <w:r>
+        <w:fldChar w:fldCharType="separate"/>
+      </w:r>
+      <w:r>
+        <w:rPr>
+          <w:lang w:val="en-US"/>
+        </w:rPr>
+        <w:t>Figure 6</w:t>
+      </w:r>
+      <w:r>
+        <w:fldChar w:fldCharType="end"/>
+      </w:r>
+      <w:r>
+        <w:rPr>
+          <w:lang w:val="en-GB"/>
+        </w:rPr>
+        <w:t xml:space="preserve"> describes communication and interaction flow between client, web services and user.</w:t>
+      </w:r>
+    </w:p>
+    <w:p>
+      <w:pPr>
+        <w:rPr>
+          <w:lang w:val="en-GB"/>
+        </w:rPr>
+      </w:pPr>
+    </w:p>
+    <w:p>
+      <w:pPr>
+        <w:rPr>
+          <w:lang w:val="en-GB"/>
+        </w:rPr>
+      </w:pPr>
+      <w:r>
+        <w:rPr>
+          <w:lang w:val="en-GB"/>
+        </w:rPr>
+        <w:t>Valid web service requests and responses are found in the file called “</w:t>
+      </w:r>
+      <w:proofErr w:type="spellStart"/>
+      <w:r>
+        <w:rPr>
+          <w:lang w:val="en-GB"/>
+        </w:rPr>
+        <w:t>request_response</w:t>
+      </w:r>
+      <w:proofErr w:type="spellEnd"/>
+      <w:r>
+        <w:rPr>
+          <w:lang w:val="en-GB"/>
+        </w:rPr>
+        <w:t>_&lt;version&gt;.zip”</w:t>
+      </w:r>
+    </w:p>
+    <w:p>
+      <w:pPr>
+        <w:rPr>
+          <w:lang w:val="en-GB"/>
+        </w:rPr>
+      </w:pPr>
+    </w:p>
+    <w:p>
+      <w:pPr>
+        <w:rPr>
+          <w:lang w:val="en-GB"/>
+        </w:rPr>
+      </w:pPr>
+    </w:p>
+    <w:p>
+      <w:pPr>
+        <w:pStyle w:val="Heading2"/>
+        <w:rPr>
+          <w:lang w:val="en-GB"/>
+        </w:rPr>
+      </w:pPr>
+      <w:bookmarkStart w:id="7" w:name="_Toc11133316"/>
+      <w:r>
+        <w:rPr>
+          <w:lang w:val="en-GB"/>
+        </w:rPr>
+        <w:t>Rules for request processing</w:t>
+      </w:r>
       <w:bookmarkEnd w:id="7"/>
-      <w:r>
-        <w:rPr>
-          <w:lang w:val="en-GB"/>
-        </w:rPr>
-        <w:fldChar w:fldCharType="begin"/>
-      </w:r>
-      <w:r>
-        <w:rPr>
-          <w:lang w:val="en-US"/>
-        </w:rPr>
-        <w:instrText>SEQ Figure \* ARABIC</w:instrText>
-      </w:r>
-      <w:r>
-        <w:fldChar w:fldCharType="separate"/>
-      </w:r>
-      <w:r>
-        <w:rPr>
-          <w:lang w:val="en-US"/>
-        </w:rPr>
-        <w:t>5</w:t>
-      </w:r>
-      <w:r>
-        <w:fldChar w:fldCharType="end"/>
-      </w:r>
-    </w:p>
-    <w:p>
-      <w:pPr>
-        <w:ind w:firstLine="708"/>
-        <w:rPr>
-          <w:lang w:val="en-GB"/>
-        </w:rPr>
-      </w:pPr>
-    </w:p>
-    <w:p>
-      <w:pPr>
-        <w:rPr>
-          <w:lang w:val="en-GB"/>
-        </w:rPr>
-      </w:pPr>
-      <w:proofErr w:type="spellStart"/>
-      <w:r>
-        <w:rPr>
-          <w:lang w:val="en-GB"/>
-        </w:rPr>
-        <w:t>Finansportalen</w:t>
-      </w:r>
-      <w:proofErr w:type="spellEnd"/>
-      <w:r>
-        <w:rPr>
-          <w:lang w:val="en-GB"/>
-        </w:rPr>
-        <w:t xml:space="preserve"> periodically calls a “ping” operation to check whether the company’s web service is available. The response should be either “true” or “false”.  A price request will be transmitted via the web service only if the last “ping” operation was “true”. Any other response than “true” is interpreted as “false” (i.e., web service is not available). In the </w:t>
-      </w:r>
-      <w:r>
-        <w:rPr>
-          <w:lang w:val="en-GB"/>
-        </w:rPr>
-        <w:t>test</w:t>
-      </w:r>
-      <w:r>
-        <w:rPr>
-          <w:lang w:val="en-GB"/>
-        </w:rPr>
-        <w:t xml:space="preserve"> environment, “ping” is called every 15 minutes. Upon the second failure, a notification is sent to the company via e-mail. In the production environment, a ping request is performed every minute and a notification sent on the 15th.</w:t>
-      </w:r>
-    </w:p>
-    <w:p>
-      <w:pPr>
-        <w:rPr>
-          <w:lang w:val="en-GB"/>
-        </w:rPr>
-      </w:pPr>
-    </w:p>
-    <w:p>
-      <w:pPr>
-        <w:rPr>
-          <w:lang w:val="en-US"/>
-        </w:rPr>
-      </w:pPr>
-      <w:r>
-        <w:rPr>
-          <w:lang w:val="en-GB"/>
-        </w:rPr>
-        <w:t xml:space="preserve">Diagram </w:t>
-      </w:r>
-      <w:r>
-        <w:rPr>
-          <w:lang w:val="en-GB"/>
-        </w:rPr>
-        <w:fldChar w:fldCharType="begin"/>
-      </w:r>
-      <w:r>
-        <w:rPr>
-          <w:lang w:val="en-US"/>
-        </w:rPr>
-        <w:instrText>REF _Ref361925832 \h</w:instrText>
-      </w:r>
-      <w:r>
-        <w:rPr>
-          <w:lang w:val="en-GB"/>
-        </w:rPr>
-      </w:r>
-      <w:r>
-        <w:fldChar w:fldCharType="separate"/>
-      </w:r>
-      <w:r>
-        <w:rPr>
-          <w:lang w:val="en-US"/>
-        </w:rPr>
-        <w:t>Figure 6</w:t>
-      </w:r>
-      <w:r>
-        <w:fldChar w:fldCharType="end"/>
-      </w:r>
-      <w:r>
-        <w:rPr>
-          <w:lang w:val="en-GB"/>
-        </w:rPr>
-        <w:t xml:space="preserve"> describes communication and interaction flow between client, web services and user.</w:t>
-      </w:r>
-    </w:p>
-    <w:p>
-      <w:pPr>
-        <w:rPr>
-          <w:lang w:val="en-GB"/>
-        </w:rPr>
-      </w:pPr>
-    </w:p>
-    <w:p>
-      <w:pPr>
-        <w:rPr>
-          <w:lang w:val="en-GB"/>
-        </w:rPr>
-      </w:pPr>
-      <w:r>
-        <w:rPr>
-          <w:lang w:val="en-GB"/>
-        </w:rPr>
-        <w:t>Valid web service requests and responses are found in the file called “</w:t>
-      </w:r>
-      <w:proofErr w:type="spellStart"/>
-      <w:r>
-        <w:rPr>
-          <w:lang w:val="en-GB"/>
-        </w:rPr>
-        <w:t>request_response</w:t>
-      </w:r>
-      <w:proofErr w:type="spellEnd"/>
-      <w:r>
-        <w:rPr>
-          <w:lang w:val="en-GB"/>
-        </w:rPr>
-        <w:t>_&lt;version&gt;.zip”</w:t>
-      </w:r>
-    </w:p>
-    <w:p>
-      <w:pPr>
-        <w:rPr>
-          <w:lang w:val="en-GB"/>
-        </w:rPr>
-      </w:pPr>
-    </w:p>
-    <w:p>
-      <w:pPr>
-        <w:rPr>
-          <w:lang w:val="en-GB"/>
-        </w:rPr>
-      </w:pPr>
-    </w:p>
-    <w:p>
-      <w:pPr>
-        <w:pStyle w:val="Heading2"/>
-        <w:rPr>
-          <w:lang w:val="en-GB"/>
-        </w:rPr>
-      </w:pPr>
-      <w:bookmarkStart w:id="8" w:name="_Toc11133316"/>
-      <w:r>
-        <w:rPr>
-          <w:lang w:val="en-GB"/>
-        </w:rPr>
-        <w:t>Rules for request processing</w:t>
-      </w:r>
-      <w:bookmarkEnd w:id="8"/>
     </w:p>
     <w:p>
       <w:pPr>
@@ -2350,68 +2348,68 @@
           <w:lang w:val="en-US"/>
         </w:rPr>
       </w:pPr>
-      <w:bookmarkStart w:id="9" w:name="_Ref361925832"/>
+      <w:bookmarkStart w:id="8" w:name="_Ref361925832"/>
       <w:r>
         <w:rPr>
           <w:lang w:val="en-GB"/>
         </w:rPr>
         <w:t xml:space="preserve">Figure </w:t>
       </w:r>
+      <w:bookmarkEnd w:id="8"/>
+      <w:r>
+        <w:rPr>
+          <w:lang w:val="en-GB"/>
+        </w:rPr>
+        <w:fldChar w:fldCharType="begin"/>
+      </w:r>
+      <w:r>
+        <w:rPr>
+          <w:lang w:val="en-US"/>
+        </w:rPr>
+        <w:instrText>SEQ Figure \* ARABIC</w:instrText>
+      </w:r>
+      <w:r>
+        <w:fldChar w:fldCharType="separate"/>
+      </w:r>
+      <w:r>
+        <w:rPr>
+          <w:lang w:val="en-US"/>
+        </w:rPr>
+        <w:t>6</w:t>
+      </w:r>
+      <w:r>
+        <w:fldChar w:fldCharType="end"/>
+      </w:r>
+    </w:p>
+    <w:p>
+      <w:pPr>
+        <w:rPr>
+          <w:lang w:val="en-GB"/>
+        </w:rPr>
+      </w:pPr>
+    </w:p>
+    <w:p>
+      <w:pPr>
+        <w:rPr>
+          <w:lang w:val="en-GB"/>
+        </w:rPr>
+      </w:pPr>
+    </w:p>
+    <w:p>
+      <w:pPr>
+        <w:pStyle w:val="Heading2"/>
+        <w:rPr>
+          <w:lang w:val="en-GB"/>
+        </w:rPr>
+      </w:pPr>
+      <w:bookmarkStart w:id="9" w:name="_Toc11133317"/>
+      <w:r>
+        <w:rPr>
+          <w:lang w:val="en-GB"/>
+        </w:rPr>
+        <w:t>Product landing page</w:t>
+      </w:r>
       <w:bookmarkEnd w:id="9"/>
-      <w:r>
-        <w:rPr>
-          <w:lang w:val="en-GB"/>
-        </w:rPr>
-        <w:fldChar w:fldCharType="begin"/>
-      </w:r>
-      <w:r>
-        <w:rPr>
-          <w:lang w:val="en-US"/>
-        </w:rPr>
-        <w:instrText>SEQ Figure \* ARABIC</w:instrText>
-      </w:r>
-      <w:r>
-        <w:fldChar w:fldCharType="separate"/>
-      </w:r>
-      <w:r>
-        <w:rPr>
-          <w:lang w:val="en-US"/>
-        </w:rPr>
-        <w:t>6</w:t>
-      </w:r>
-      <w:r>
-        <w:fldChar w:fldCharType="end"/>
-      </w:r>
-    </w:p>
-    <w:p>
-      <w:pPr>
-        <w:rPr>
-          <w:lang w:val="en-GB"/>
-        </w:rPr>
-      </w:pPr>
-    </w:p>
-    <w:p>
-      <w:pPr>
-        <w:rPr>
-          <w:lang w:val="en-GB"/>
-        </w:rPr>
-      </w:pPr>
-    </w:p>
-    <w:p>
-      <w:pPr>
-        <w:pStyle w:val="Heading2"/>
-        <w:rPr>
-          <w:lang w:val="en-GB"/>
-        </w:rPr>
-      </w:pPr>
-      <w:bookmarkStart w:id="10" w:name="_Toc11133317"/>
-      <w:r>
-        <w:rPr>
-          <w:lang w:val="en-GB"/>
-        </w:rPr>
-        <w:t>Product landing page</w:t>
-      </w:r>
-      <w:bookmarkEnd w:id="10"/>
     </w:p>
     <w:p>
       <w:pPr>
@@ -2972,14 +2970,14 @@
           <w:lang w:val="en-GB"/>
         </w:rPr>
       </w:pPr>
-      <w:bookmarkStart w:id="11" w:name="_Toc11133318"/>
+      <w:bookmarkStart w:id="10" w:name="_Toc11133318"/>
       <w:r>
         <w:rPr>
           <w:lang w:val="en-GB"/>
         </w:rPr>
         <w:t>Typical integration flow</w:t>
       </w:r>
-      <w:bookmarkEnd w:id="11"/>
+      <w:bookmarkEnd w:id="10"/>
     </w:p>
     <w:p>
       <w:pPr>
@@ -3425,34 +3423,10 @@
         <w:rPr>
           <w:lang w:val="en-GB"/>
         </w:rPr>
-        <w:t xml:space="preserve">, only in test </w:t>
-      </w:r>
-      <w:r>
-        <w:rPr>
-          <w:lang w:val="en-GB"/>
-        </w:rPr>
-        <w:t>environment</w:t>
-      </w:r>
-      <w:r>
-        <w:rPr>
-          <w:lang w:val="en-GB"/>
-        </w:rPr>
-        <w:t xml:space="preserve"> calculators are protected by password, company users can see own prices and fake company prices (</w:t>
-      </w:r>
-      <w:r>
-        <w:t>Lillebrand</w:t>
-      </w:r>
-      <w:r>
-        <w:t xml:space="preserve">, </w:t>
-      </w:r>
-      <w:r>
-        <w:t>Or</w:t>
-      </w:r>
-      <w:r>
-        <w:t xml:space="preserve"> and </w:t>
-      </w:r>
-      <w:r>
-        <w:t>Solidariske</w:t>
+        <w:t>, only in test environment calculators are protected by password, company users can see own prices and fake company prices (</w:t>
+      </w:r>
+      <w:r>
+        <w:t>Lillebrand, Or and Solidariske</w:t>
       </w:r>
       <w:r>
         <w:rPr>
@@ -3483,37 +3457,7 @@
         <w:rPr>
           <w:lang w:val="en-GB"/>
         </w:rPr>
-        <w:t xml:space="preserve">access to the </w:t>
-      </w:r>
-      <w:r>
-        <w:rPr>
-          <w:lang w:val="en-GB"/>
-        </w:rPr>
-        <w:t xml:space="preserve">insurance calculator </w:t>
-      </w:r>
-      <w:r>
-        <w:rPr>
-          <w:lang w:val="en-GB"/>
-        </w:rPr>
-        <w:t xml:space="preserve">administration </w:t>
-      </w:r>
-      <w:r>
-        <w:rPr>
-          <w:lang w:val="en-GB"/>
-        </w:rPr>
-        <w:t>application</w:t>
-      </w:r>
-      <w:r>
-        <w:rPr>
-          <w:lang w:val="en-GB"/>
-        </w:rPr>
-        <w:t xml:space="preserve"> “ICC” (</w:t>
-      </w:r>
-      <w:r>
-        <w:rPr>
-          <w:lang w:val="en-GB"/>
-        </w:rPr>
-        <w:t xml:space="preserve">applies only to </w:t>
+        <w:t xml:space="preserve">access to the insurance calculator administration application “ICC” (applies only to </w:t>
       </w:r>
       <w:proofErr w:type="spellStart"/>
       <w:r>
@@ -3527,13 +3471,7 @@
         <w:rPr>
           <w:lang w:val="en-GB"/>
         </w:rPr>
-        <w:t xml:space="preserve"> test environment,</w:t>
-      </w:r>
-      <w:r>
-        <w:rPr>
-          <w:lang w:val="en-GB"/>
-        </w:rPr>
-        <w:t xml:space="preserve"> production ICC is meant only for </w:t>
+        <w:t xml:space="preserve"> test environment, production ICC is meant only for </w:t>
       </w:r>
       <w:proofErr w:type="spellStart"/>
       <w:r>
@@ -3547,13 +3485,7 @@
         <w:rPr>
           <w:lang w:val="en-GB"/>
         </w:rPr>
-        <w:t xml:space="preserve"> administrators</w:t>
-      </w:r>
-      <w:r>
-        <w:rPr>
-          <w:lang w:val="en-GB"/>
-        </w:rPr>
-        <w:t>)</w:t>
+        <w:t xml:space="preserve"> administrators)</w:t>
       </w:r>
     </w:p>
     <w:p>
@@ -3597,6 +3529,370 @@
     </w:p>
     <w:p>
       <w:pPr>
+        <w:pStyle w:val="ListParagraph"/>
+        <w:rPr>
+          <w:lang w:val="en-GB"/>
+        </w:rPr>
+      </w:pPr>
+    </w:p>
+    <w:p>
+      <w:pPr>
+        <w:pStyle w:val="ListParagraph"/>
+        <w:rPr>
+          <w:lang w:val="en-GB"/>
+        </w:rPr>
+      </w:pPr>
+      <w:bookmarkStart w:id="11" w:name="_GoBack"/>
+      <w:bookmarkEnd w:id="11"/>
+    </w:p>
+    <w:p>
+      <w:pPr>
+        <w:pStyle w:val="ListParagraph"/>
+        <w:numPr>
+          <w:ilvl w:val="0"/>
+          <w:numId w:val="1"/>
+        </w:numPr>
+        <w:rPr>
+          <w:highlight w:val="yellow"/>
+          <w:lang w:val="en-GB"/>
+        </w:rPr>
+      </w:pPr>
+      <w:r>
+        <w:rPr>
+          <w:highlight w:val="yellow"/>
+          <w:lang w:val="en-GB"/>
+        </w:rPr>
+        <w:t xml:space="preserve">When implementation is ready and company is ready to be put into production </w:t>
+      </w:r>
+      <w:proofErr w:type="spellStart"/>
+      <w:r>
+        <w:rPr>
+          <w:highlight w:val="yellow"/>
+          <w:lang w:val="en-GB"/>
+        </w:rPr>
+        <w:t>env</w:t>
+      </w:r>
+      <w:proofErr w:type="spellEnd"/>
+      <w:r>
+        <w:rPr>
+          <w:highlight w:val="yellow"/>
+          <w:lang w:val="en-GB"/>
+        </w:rPr>
+        <w:t>. then company will be requested to:</w:t>
+      </w:r>
+    </w:p>
+    <w:p>
+      <w:pPr>
+        <w:pStyle w:val="ListParagraph"/>
+        <w:numPr>
+          <w:ilvl w:val="1"/>
+          <w:numId w:val="1"/>
+        </w:numPr>
+        <w:rPr>
+          <w:highlight w:val="yellow"/>
+          <w:lang w:val="en-GB"/>
+        </w:rPr>
+      </w:pPr>
+      <w:r>
+        <w:rPr>
+          <w:highlight w:val="yellow"/>
+          <w:lang w:val="en-GB"/>
+        </w:rPr>
+        <w:t xml:space="preserve">Provide </w:t>
+      </w:r>
+      <w:r>
+        <w:rPr>
+          <w:highlight w:val="yellow"/>
+          <w:lang w:val="en-GB"/>
+        </w:rPr>
+        <w:t>production URLs and production certificates to support</w:t>
+      </w:r>
+      <w:r>
+        <w:rPr>
+          <w:highlight w:val="yellow"/>
+          <w:lang w:val="en-GB"/>
+        </w:rPr>
+        <w:t xml:space="preserve"> (</w:t>
+      </w:r>
+      <w:hyperlink r:id="rId14">
+        <w:r>
+          <w:rPr>
+            <w:rStyle w:val="InternetLink"/>
+            <w:webHidden/>
+            <w:highlight w:val="yellow"/>
+            <w:lang w:val="en-GB"/>
+          </w:rPr>
+          <w:t>youtrack@fportalen.no</w:t>
+        </w:r>
+      </w:hyperlink>
+      <w:r>
+        <w:rPr>
+          <w:highlight w:val="yellow"/>
+          <w:lang w:val="en-GB"/>
+        </w:rPr>
+        <w:t>)</w:t>
+      </w:r>
+      <w:r>
+        <w:rPr>
+          <w:highlight w:val="yellow"/>
+          <w:lang w:val="en-GB"/>
+        </w:rPr>
+        <w:t xml:space="preserve"> for price testing</w:t>
+      </w:r>
+      <w:r>
+        <w:rPr>
+          <w:highlight w:val="yellow"/>
+          <w:lang w:val="en-GB"/>
+        </w:rPr>
+        <w:t xml:space="preserve"> </w:t>
+      </w:r>
+    </w:p>
+    <w:p>
+      <w:pPr>
+        <w:pStyle w:val="ListParagraph"/>
+        <w:numPr>
+          <w:ilvl w:val="1"/>
+          <w:numId w:val="1"/>
+        </w:numPr>
+        <w:rPr>
+          <w:highlight w:val="yellow"/>
+          <w:lang w:val="en-GB"/>
+        </w:rPr>
+      </w:pPr>
+      <w:r>
+        <w:rPr>
+          <w:highlight w:val="yellow"/>
+          <w:lang w:val="en-GB"/>
+        </w:rPr>
+        <w:t xml:space="preserve">Whitelist </w:t>
+      </w:r>
+      <w:proofErr w:type="spellStart"/>
+      <w:r>
+        <w:rPr>
+          <w:highlight w:val="yellow"/>
+          <w:lang w:val="en-GB"/>
+        </w:rPr>
+        <w:t>Finansportalen</w:t>
+      </w:r>
+      <w:proofErr w:type="spellEnd"/>
+      <w:r>
+        <w:rPr>
+          <w:highlight w:val="yellow"/>
+          <w:lang w:val="en-GB"/>
+        </w:rPr>
+        <w:t xml:space="preserve"> test </w:t>
+      </w:r>
+      <w:proofErr w:type="spellStart"/>
+      <w:r>
+        <w:rPr>
+          <w:highlight w:val="yellow"/>
+          <w:lang w:val="en-GB"/>
+        </w:rPr>
+        <w:t>env</w:t>
+      </w:r>
+      <w:proofErr w:type="spellEnd"/>
+      <w:r>
+        <w:rPr>
+          <w:highlight w:val="yellow"/>
+          <w:lang w:val="en-GB"/>
+        </w:rPr>
+        <w:t>. IP in their production environment for price checking</w:t>
+      </w:r>
+    </w:p>
+    <w:p>
+      <w:pPr>
+        <w:pStyle w:val="ListParagraph"/>
+        <w:numPr>
+          <w:ilvl w:val="1"/>
+          <w:numId w:val="1"/>
+        </w:numPr>
+        <w:rPr>
+          <w:highlight w:val="yellow"/>
+          <w:lang w:val="en-GB"/>
+        </w:rPr>
+      </w:pPr>
+      <w:r>
+        <w:rPr>
+          <w:highlight w:val="yellow"/>
+          <w:lang w:val="en-GB"/>
+        </w:rPr>
+        <w:t xml:space="preserve">Answer comments and fix errors found because of price checking </w:t>
+      </w:r>
+    </w:p>
+    <w:p>
+      <w:pPr>
+        <w:pStyle w:val="ListParagraph"/>
+        <w:numPr>
+          <w:ilvl w:val="0"/>
+          <w:numId w:val="1"/>
+        </w:numPr>
+        <w:rPr>
+          <w:highlight w:val="yellow"/>
+          <w:lang w:val="en-GB"/>
+        </w:rPr>
+      </w:pPr>
+      <w:proofErr w:type="spellStart"/>
+      <w:r>
+        <w:rPr>
+          <w:highlight w:val="yellow"/>
+          <w:lang w:val="en-GB"/>
+        </w:rPr>
+        <w:t>Finansportalen</w:t>
+      </w:r>
+      <w:proofErr w:type="spellEnd"/>
+      <w:r>
+        <w:rPr>
+          <w:highlight w:val="yellow"/>
+          <w:lang w:val="en-GB"/>
+        </w:rPr>
+        <w:t xml:space="preserve"> will</w:t>
+      </w:r>
+    </w:p>
+    <w:p>
+      <w:pPr>
+        <w:pStyle w:val="ListParagraph"/>
+        <w:numPr>
+          <w:ilvl w:val="1"/>
+          <w:numId w:val="1"/>
+        </w:numPr>
+        <w:rPr>
+          <w:highlight w:val="yellow"/>
+          <w:lang w:val="en-GB"/>
+        </w:rPr>
+      </w:pPr>
+      <w:r>
+        <w:rPr>
+          <w:highlight w:val="yellow"/>
+          <w:lang w:val="en-GB"/>
+        </w:rPr>
+        <w:t>Price checkin</w:t>
+      </w:r>
+      <w:r>
+        <w:rPr>
+          <w:highlight w:val="yellow"/>
+          <w:lang w:val="en-GB"/>
+        </w:rPr>
+        <w:t>g for control of implementation</w:t>
+      </w:r>
+    </w:p>
+    <w:p>
+      <w:pPr>
+        <w:pStyle w:val="ListParagraph"/>
+        <w:numPr>
+          <w:ilvl w:val="1"/>
+          <w:numId w:val="1"/>
+        </w:numPr>
+        <w:rPr>
+          <w:highlight w:val="yellow"/>
+          <w:lang w:val="en-GB"/>
+        </w:rPr>
+      </w:pPr>
+      <w:r>
+        <w:rPr>
+          <w:highlight w:val="yellow"/>
+          <w:lang w:val="en-GB"/>
+        </w:rPr>
+        <w:t>Provide comments and results of price checking</w:t>
+      </w:r>
+    </w:p>
+    <w:p>
+      <w:pPr>
+        <w:pStyle w:val="ListParagraph"/>
+        <w:numPr>
+          <w:ilvl w:val="1"/>
+          <w:numId w:val="1"/>
+        </w:numPr>
+        <w:rPr>
+          <w:highlight w:val="yellow"/>
+          <w:lang w:val="en-GB"/>
+        </w:rPr>
+      </w:pPr>
+      <w:r>
+        <w:rPr>
+          <w:highlight w:val="yellow"/>
+          <w:lang w:val="en-GB"/>
+        </w:rPr>
+        <w:t>Decla</w:t>
+      </w:r>
+      <w:r>
+        <w:rPr>
+          <w:highlight w:val="yellow"/>
+          <w:lang w:val="en-GB"/>
+        </w:rPr>
+        <w:t>re company ready for production</w:t>
+      </w:r>
+    </w:p>
+    <w:p>
+      <w:pPr>
+        <w:pStyle w:val="ListParagraph"/>
+        <w:numPr>
+          <w:ilvl w:val="1"/>
+          <w:numId w:val="1"/>
+        </w:numPr>
+        <w:rPr>
+          <w:highlight w:val="yellow"/>
+          <w:lang w:val="en-GB"/>
+        </w:rPr>
+      </w:pPr>
+      <w:r>
+        <w:rPr>
+          <w:highlight w:val="yellow"/>
+          <w:lang w:val="en-GB"/>
+        </w:rPr>
+        <w:t>Edit production ICC, so company availab</w:t>
+      </w:r>
+      <w:r>
+        <w:rPr>
+          <w:highlight w:val="yellow"/>
+          <w:lang w:val="en-GB"/>
+        </w:rPr>
+        <w:t>le in FP production environment</w:t>
+      </w:r>
+      <w:r>
+        <w:rPr>
+          <w:highlight w:val="yellow"/>
+          <w:lang w:val="en-GB"/>
+        </w:rPr>
+        <w:t xml:space="preserve"> </w:t>
+      </w:r>
+    </w:p>
+    <w:p>
+      <w:pPr>
+        <w:pStyle w:val="ListParagraph"/>
+        <w:numPr>
+          <w:ilvl w:val="1"/>
+          <w:numId w:val="1"/>
+        </w:numPr>
+        <w:rPr>
+          <w:highlight w:val="yellow"/>
+          <w:lang w:val="en-GB"/>
+        </w:rPr>
+      </w:pPr>
+      <w:r>
+        <w:rPr>
+          <w:highlight w:val="yellow"/>
+          <w:lang w:val="en-GB"/>
+        </w:rPr>
+        <w:t>Roll back Test URLs and certificates in test enviro</w:t>
+      </w:r>
+      <w:r>
+        <w:rPr>
+          <w:highlight w:val="yellow"/>
+          <w:lang w:val="en-GB"/>
+        </w:rPr>
+        <w:t>nment when price check approved</w:t>
+      </w:r>
+    </w:p>
+    <w:p>
+      <w:pPr>
+        <w:ind w:left="288"/>
+        <w:rPr>
+          <w:lang w:val="en-GB"/>
+        </w:rPr>
+      </w:pPr>
+    </w:p>
+    <w:p>
+      <w:pPr>
         <w:rPr>
           <w:lang w:val="en-GB"/>
         </w:rPr>
@@ -3614,7 +3910,6 @@
         <w:rPr>
           <w:lang w:val="en-GB"/>
         </w:rPr>
-        <w:lastRenderedPageBreak/>
         <w:t>Communication flow</w:t>
       </w:r>
       <w:bookmarkEnd w:id="12"/>
@@ -3638,7 +3933,7 @@
         </w:rPr>
         <w:t xml:space="preserve">All technical questions and requests have to be sent to </w:t>
       </w:r>
-      <w:hyperlink r:id="rId14">
+      <w:hyperlink r:id="rId15">
         <w:r>
           <w:rPr>
             <w:rStyle w:val="InternetLink"/>
@@ -3742,7 +4037,7 @@
         </w:rPr>
         <w:t xml:space="preserve"> communication never exclude </w:t>
       </w:r>
-      <w:hyperlink r:id="rId15">
+      <w:hyperlink r:id="rId16">
         <w:r>
           <w:rPr>
             <w:rStyle w:val="InternetLink"/>
@@ -3766,7 +4061,7 @@
         </w:rPr>
         <w:t xml:space="preserve"> from the recipient list (as CC: </w:t>
       </w:r>
-      <w:hyperlink r:id="rId16">
+      <w:hyperlink r:id="rId17">
         <w:r>
           <w:rPr>
             <w:rStyle w:val="InternetLink"/>
@@ -4245,8 +4540,8 @@
       </w:r>
     </w:p>
     <w:sectPr>
-      <w:headerReference w:type="default" r:id="rId17"/>
-      <w:footerReference w:type="default" r:id="rId18"/>
+      <w:headerReference w:type="default" r:id="rId18"/>
+      <w:footerReference w:type="default" r:id="rId19"/>
       <w:pgSz w:w="11906" w:h="16838"/>
       <w:pgMar w:top="1417" w:right="1417" w:bottom="1417" w:left="1417" w:header="708" w:footer="708" w:gutter="0"/>
       <w:cols w:space="720"/>
@@ -6665,7 +6960,7 @@
 </file>
 
 <file path=customXml/itemProps1.xml><?xml version="1.0" encoding="utf-8"?>
-<ds:datastoreItem xmlns:ds="http://schemas.openxmlformats.org/officeDocument/2006/customXml" ds:itemID="{B432C124-D0DE-47C2-9D9E-B70F83715D82}">
+<ds:datastoreItem xmlns:ds="http://schemas.openxmlformats.org/officeDocument/2006/customXml" ds:itemID="{2D2A30C3-C228-4D2A-92E0-0C043D0ECF61}">
   <ds:schemaRefs>
     <ds:schemaRef ds:uri="http://schemas.openxmlformats.org/officeDocument/2006/bibliography"/>
   </ds:schemaRefs>

</xml_diff>

<commit_message>
Add integration diagram #S-6069
</commit_message>
<xml_diff>
--- a/forsikring/Finansportalen_integration_overview_4.0.docx
+++ b/forsikring/Finansportalen_integration_overview_4.0.docx
@@ -3542,8 +3542,6 @@
           <w:lang w:val="en-GB"/>
         </w:rPr>
       </w:pPr>
-      <w:bookmarkStart w:id="11" w:name="_GoBack"/>
-      <w:bookmarkEnd w:id="11"/>
     </w:p>
     <w:p>
       <w:pPr>
@@ -3890,6 +3888,62 @@
           <w:lang w:val="en-GB"/>
         </w:rPr>
       </w:pPr>
+      <w:r>
+        <w:rPr>
+          <w:noProof/>
+          <w:lang w:val="lv-LV" w:eastAsia="lv-LV"/>
+        </w:rPr>
+        <w:drawing>
+          <wp:inline distT="0" distB="0" distL="0" distR="0" wp14:anchorId="6047EAB1" wp14:editId="128C6927">
+            <wp:extent cx="5760720" cy="815406"/>
+            <wp:effectExtent l="0" t="0" r="0" b="3810"/>
+            <wp:docPr id="4" name="Picture 4" descr="C:\Users\Roberts.Vartins\Desktop\image1562315004712.png"/>
+            <wp:cNvGraphicFramePr>
+              <a:graphicFrameLocks xmlns:a="http://schemas.openxmlformats.org/drawingml/2006/main" noChangeAspect="1"/>
+            </wp:cNvGraphicFramePr>
+            <a:graphic xmlns:a="http://schemas.openxmlformats.org/drawingml/2006/main">
+              <a:graphicData uri="http://schemas.openxmlformats.org/drawingml/2006/picture">
+                <pic:pic xmlns:pic="http://schemas.openxmlformats.org/drawingml/2006/picture">
+                  <pic:nvPicPr>
+                    <pic:cNvPr id="0" name="Picture 1" descr="C:\Users\Roberts.Vartins\Desktop\image1562315004712.png"/>
+                    <pic:cNvPicPr>
+                      <a:picLocks noChangeAspect="1" noChangeArrowheads="1"/>
+                    </pic:cNvPicPr>
+                  </pic:nvPicPr>
+                  <pic:blipFill>
+                    <a:blip r:embed="rId15">
+                      <a:extLst>
+                        <a:ext uri="{28A0092B-C50C-407E-A947-70E740481C1C}">
+                          <a14:useLocalDpi xmlns:a14="http://schemas.microsoft.com/office/drawing/2010/main" val="0"/>
+                        </a:ext>
+                      </a:extLst>
+                    </a:blip>
+                    <a:srcRect/>
+                    <a:stretch>
+                      <a:fillRect/>
+                    </a:stretch>
+                  </pic:blipFill>
+                  <pic:spPr bwMode="auto">
+                    <a:xfrm>
+                      <a:off x="0" y="0"/>
+                      <a:ext cx="5760720" cy="815406"/>
+                    </a:xfrm>
+                    <a:prstGeom prst="rect">
+                      <a:avLst/>
+                    </a:prstGeom>
+                    <a:noFill/>
+                    <a:ln>
+                      <a:noFill/>
+                    </a:ln>
+                  </pic:spPr>
+                </pic:pic>
+              </a:graphicData>
+            </a:graphic>
+          </wp:inline>
+        </w:drawing>
+      </w:r>
+      <w:bookmarkStart w:id="11" w:name="_GoBack"/>
+      <w:bookmarkEnd w:id="11"/>
     </w:p>
     <w:p>
       <w:pPr>
@@ -3932,110 +3986,6 @@
           <w:lang w:val="en-GB"/>
         </w:rPr>
         <w:t xml:space="preserve">All technical questions and requests have to be sent to </w:t>
-      </w:r>
-      <w:hyperlink r:id="rId15">
-        <w:r>
-          <w:rPr>
-            <w:rStyle w:val="InternetLink"/>
-            <w:webHidden/>
-            <w:lang w:val="en-GB"/>
-          </w:rPr>
-          <w:t>youtrack@fportalen.no</w:t>
-        </w:r>
-      </w:hyperlink>
-      <w:r>
-        <w:rPr>
-          <w:lang w:val="en-GB"/>
-        </w:rPr>
-        <w:t xml:space="preserve"> . An e-mail to this address will automatically lead to a support issue being registered in </w:t>
-      </w:r>
-      <w:proofErr w:type="spellStart"/>
-      <w:r>
-        <w:rPr>
-          <w:lang w:val="en-GB"/>
-        </w:rPr>
-        <w:t>Finansportalen’s</w:t>
-      </w:r>
-      <w:proofErr w:type="spellEnd"/>
-      <w:r>
-        <w:rPr>
-          <w:lang w:val="en-GB"/>
-        </w:rPr>
-        <w:t xml:space="preserve"> issue tracking system and the </w:t>
-      </w:r>
-      <w:proofErr w:type="spellStart"/>
-      <w:r>
-        <w:rPr>
-          <w:lang w:val="en-GB"/>
-        </w:rPr>
-        <w:t>Finansportalen</w:t>
-      </w:r>
-      <w:proofErr w:type="spellEnd"/>
-      <w:r>
-        <w:rPr>
-          <w:lang w:val="en-GB"/>
-        </w:rPr>
-        <w:t xml:space="preserve"> support team will take care of it. </w:t>
-      </w:r>
-      <w:r>
-        <w:rPr>
-          <w:rStyle w:val="hps"/>
-          <w:lang w:val="en"/>
-        </w:rPr>
-        <w:t>Further</w:t>
-      </w:r>
-      <w:r>
-        <w:rPr>
-          <w:rStyle w:val="shorttext"/>
-          <w:lang w:val="en"/>
-        </w:rPr>
-        <w:t xml:space="preserve"> </w:t>
-      </w:r>
-      <w:r>
-        <w:rPr>
-          <w:rStyle w:val="hps"/>
-          <w:lang w:val="en"/>
-        </w:rPr>
-        <w:t xml:space="preserve">communication with </w:t>
-      </w:r>
-      <w:r>
-        <w:rPr>
-          <w:lang w:val="en-GB"/>
-        </w:rPr>
-        <w:t>“</w:t>
-      </w:r>
-      <w:proofErr w:type="spellStart"/>
-      <w:r>
-        <w:rPr>
-          <w:lang w:val="en-GB"/>
-        </w:rPr>
-        <w:t>finansportalen</w:t>
-      </w:r>
-      <w:proofErr w:type="spellEnd"/>
-      <w:r>
-        <w:rPr>
-          <w:lang w:val="en-GB"/>
-        </w:rPr>
-        <w:t>” support team</w:t>
-      </w:r>
-      <w:r>
-        <w:rPr>
-          <w:rStyle w:val="hps"/>
-          <w:lang w:val="en"/>
-        </w:rPr>
-        <w:t xml:space="preserve"> should be via e-mail, </w:t>
-      </w:r>
-      <w:r>
-        <w:rPr>
-          <w:lang w:val="en-GB"/>
-        </w:rPr>
-        <w:t>during</w:t>
-      </w:r>
-      <w:r>
-        <w:rPr>
-          <w:lang w:val="en-GB"/>
-        </w:rPr>
-        <w:t xml:space="preserve"> communication never exclude </w:t>
       </w:r>
       <w:hyperlink r:id="rId16">
         <w:r>
@@ -4047,19 +3997,99 @@
           <w:t>youtrack@fportalen.no</w:t>
         </w:r>
       </w:hyperlink>
-      <w:ins w:id="13" w:author="Helge Alexander Venge Tollefsen" w:date="2019-03-12T09:21:00Z">
-        <w:r>
-          <w:rPr>
-            <w:lang w:val="en-GB"/>
-          </w:rPr>
-          <w:t xml:space="preserve"> </w:t>
-        </w:r>
-      </w:ins>
-      <w:r>
-        <w:rPr>
-          <w:lang w:val="en-GB"/>
-        </w:rPr>
-        <w:t xml:space="preserve"> from the recipient list (as CC: </w:t>
+      <w:r>
+        <w:rPr>
+          <w:lang w:val="en-GB"/>
+        </w:rPr>
+        <w:t xml:space="preserve"> . An e-mail to this address will automatically lead to a support issue being registered in </w:t>
+      </w:r>
+      <w:proofErr w:type="spellStart"/>
+      <w:r>
+        <w:rPr>
+          <w:lang w:val="en-GB"/>
+        </w:rPr>
+        <w:t>Finansportalen’s</w:t>
+      </w:r>
+      <w:proofErr w:type="spellEnd"/>
+      <w:r>
+        <w:rPr>
+          <w:lang w:val="en-GB"/>
+        </w:rPr>
+        <w:t xml:space="preserve"> issue tracking system and the </w:t>
+      </w:r>
+      <w:proofErr w:type="spellStart"/>
+      <w:r>
+        <w:rPr>
+          <w:lang w:val="en-GB"/>
+        </w:rPr>
+        <w:t>Finansportalen</w:t>
+      </w:r>
+      <w:proofErr w:type="spellEnd"/>
+      <w:r>
+        <w:rPr>
+          <w:lang w:val="en-GB"/>
+        </w:rPr>
+        <w:t xml:space="preserve"> support team will take care of it. </w:t>
+      </w:r>
+      <w:r>
+        <w:rPr>
+          <w:rStyle w:val="hps"/>
+          <w:lang w:val="en"/>
+        </w:rPr>
+        <w:t>Further</w:t>
+      </w:r>
+      <w:r>
+        <w:rPr>
+          <w:rStyle w:val="shorttext"/>
+          <w:lang w:val="en"/>
+        </w:rPr>
+        <w:t xml:space="preserve"> </w:t>
+      </w:r>
+      <w:r>
+        <w:rPr>
+          <w:rStyle w:val="hps"/>
+          <w:lang w:val="en"/>
+        </w:rPr>
+        <w:t xml:space="preserve">communication with </w:t>
+      </w:r>
+      <w:r>
+        <w:rPr>
+          <w:lang w:val="en-GB"/>
+        </w:rPr>
+        <w:t>“</w:t>
+      </w:r>
+      <w:proofErr w:type="spellStart"/>
+      <w:r>
+        <w:rPr>
+          <w:lang w:val="en-GB"/>
+        </w:rPr>
+        <w:t>finansportalen</w:t>
+      </w:r>
+      <w:proofErr w:type="spellEnd"/>
+      <w:r>
+        <w:rPr>
+          <w:lang w:val="en-GB"/>
+        </w:rPr>
+        <w:t>” support team</w:t>
+      </w:r>
+      <w:r>
+        <w:rPr>
+          <w:rStyle w:val="hps"/>
+          <w:lang w:val="en"/>
+        </w:rPr>
+        <w:t xml:space="preserve"> should be via e-mail, </w:t>
+      </w:r>
+      <w:r>
+        <w:rPr>
+          <w:lang w:val="en-GB"/>
+        </w:rPr>
+        <w:t>during</w:t>
+      </w:r>
+      <w:r>
+        <w:rPr>
+          <w:lang w:val="en-GB"/>
+        </w:rPr>
+        <w:t xml:space="preserve"> communication never exclude </w:t>
       </w:r>
       <w:hyperlink r:id="rId17">
         <w:r>
@@ -4075,6 +4105,28 @@
         <w:rPr>
           <w:lang w:val="en-GB"/>
         </w:rPr>
+        <w:t xml:space="preserve"> </w:t>
+      </w:r>
+      <w:r>
+        <w:rPr>
+          <w:lang w:val="en-GB"/>
+        </w:rPr>
+        <w:t xml:space="preserve"> from the recipient list (as CC: </w:t>
+      </w:r>
+      <w:hyperlink r:id="rId18">
+        <w:r>
+          <w:rPr>
+            <w:rStyle w:val="InternetLink"/>
+            <w:webHidden/>
+            <w:lang w:val="en-GB"/>
+          </w:rPr>
+          <w:t>youtrack@fportalen.no</w:t>
+        </w:r>
+      </w:hyperlink>
+      <w:r>
+        <w:rPr>
+          <w:lang w:val="en-GB"/>
+        </w:rPr>
         <w:t>) and don’t change the email subject. Also please note that support requests are closed if there has been no response from company in 7 days (unless this was otherwise agreed).</w:t>
       </w:r>
     </w:p>
@@ -4092,14 +4144,14 @@
           <w:lang w:val="en-GB"/>
         </w:rPr>
       </w:pPr>
-      <w:bookmarkStart w:id="14" w:name="_Toc11133320"/>
+      <w:bookmarkStart w:id="13" w:name="_Toc11133320"/>
       <w:r>
         <w:rPr>
           <w:lang w:val="en-GB"/>
         </w:rPr>
         <w:t>FAQ</w:t>
       </w:r>
-      <w:bookmarkEnd w:id="14"/>
+      <w:bookmarkEnd w:id="13"/>
     </w:p>
     <w:p>
       <w:pPr>
@@ -4540,8 +4592,8 @@
       </w:r>
     </w:p>
     <w:sectPr>
-      <w:headerReference w:type="default" r:id="rId18"/>
-      <w:footerReference w:type="default" r:id="rId19"/>
+      <w:headerReference w:type="default" r:id="rId19"/>
+      <w:footerReference w:type="default" r:id="rId20"/>
       <w:pgSz w:w="11906" w:h="16838"/>
       <w:pgMar w:top="1417" w:right="1417" w:bottom="1417" w:left="1417" w:header="708" w:footer="708" w:gutter="0"/>
       <w:cols w:space="720"/>
@@ -4619,7 +4671,7 @@
         <w:noProof/>
         <w:lang w:val="en-US"/>
       </w:rPr>
-      <w:t>7</w:t>
+      <w:t>6</w:t>
     </w:r>
     <w:r>
       <w:fldChar w:fldCharType="end"/>
@@ -5632,14 +5684,6 @@
     <w:abstractNumId w:val="3"/>
   </w:num>
 </w:numbering>
-</file>
-
-<file path=word/people.xml><?xml version="1.0" encoding="utf-8"?>
-<w15:people xmlns:wpc="http://schemas.microsoft.com/office/word/2010/wordprocessingCanvas" xmlns:cx="http://schemas.microsoft.com/office/drawing/2014/chartex" xmlns:mc="http://schemas.openxmlformats.org/markup-compatibility/2006" xmlns:o="urn:schemas-microsoft-com:office:office" xmlns:r="http://schemas.openxmlformats.org/officeDocument/2006/relationships" xmlns:m="http://schemas.openxmlformats.org/officeDocument/2006/math" xmlns:v="urn:schemas-microsoft-com:vml" xmlns:wp14="http://schemas.microsoft.com/office/word/2010/wordprocessingDrawing" xmlns:wp="http://schemas.openxmlformats.org/drawingml/2006/wordprocessingDrawing" xmlns:w10="urn:schemas-microsoft-com:office:word" xmlns:w="http://schemas.openxmlformats.org/wordprocessingml/2006/main" xmlns:w14="http://schemas.microsoft.com/office/word/2010/wordml" xmlns:w15="http://schemas.microsoft.com/office/word/2012/wordml" xmlns:w16se="http://schemas.microsoft.com/office/word/2015/wordml/symex" xmlns:wpg="http://schemas.microsoft.com/office/word/2010/wordprocessingGroup" xmlns:wpi="http://schemas.microsoft.com/office/word/2010/wordprocessingInk" xmlns:wne="http://schemas.microsoft.com/office/word/2006/wordml" xmlns:wps="http://schemas.microsoft.com/office/word/2010/wordprocessingShape" mc:Ignorable="w14 w15 w16se wp14">
-  <w15:person w15:author="Helge Alexander Venge Tollefsen">
-    <w15:presenceInfo w15:providerId="AD" w15:userId="S-1-5-21-1766271819-301527014-3155076379-2741"/>
-  </w15:person>
-</w15:people>
 </file>
 
 <file path=word/styles.xml><?xml version="1.0" encoding="utf-8"?>
@@ -6960,7 +7004,7 @@
 </file>
 
 <file path=customXml/itemProps1.xml><?xml version="1.0" encoding="utf-8"?>
-<ds:datastoreItem xmlns:ds="http://schemas.openxmlformats.org/officeDocument/2006/customXml" ds:itemID="{2D2A30C3-C228-4D2A-92E0-0C043D0ECF61}">
+<ds:datastoreItem xmlns:ds="http://schemas.openxmlformats.org/officeDocument/2006/customXml" ds:itemID="{03BFD983-58B9-4CF4-AE32-446BFC7E1167}">
   <ds:schemaRefs>
     <ds:schemaRef ds:uri="http://schemas.openxmlformats.org/officeDocument/2006/bibliography"/>
   </ds:schemaRefs>

</xml_diff>

<commit_message>
Update error processing section #S-6686
</commit_message>
<xml_diff>
--- a/forsikring/Finansportalen_integration_overview_4.0.docx
+++ b/forsikring/Finansportalen_integration_overview_4.0.docx
@@ -1,6 +1,6 @@
 
 <file path=word/document.xml><?xml version="1.0" encoding="utf-8"?>
-<w:document xmlns:wpc="http://schemas.microsoft.com/office/word/2010/wordprocessingCanvas" xmlns:cx="http://schemas.microsoft.com/office/drawing/2014/chartex" xmlns:mc="http://schemas.openxmlformats.org/markup-compatibility/2006" xmlns:o="urn:schemas-microsoft-com:office:office" xmlns:r="http://schemas.openxmlformats.org/officeDocument/2006/relationships" xmlns:m="http://schemas.openxmlformats.org/officeDocument/2006/math" xmlns:v="urn:schemas-microsoft-com:vml" xmlns:wp14="http://schemas.microsoft.com/office/word/2010/wordprocessingDrawing" xmlns:wp="http://schemas.openxmlformats.org/drawingml/2006/wordprocessingDrawing" xmlns:w10="urn:schemas-microsoft-com:office:word" xmlns:w="http://schemas.openxmlformats.org/wordprocessingml/2006/main" xmlns:w14="http://schemas.microsoft.com/office/word/2010/wordml" xmlns:w15="http://schemas.microsoft.com/office/word/2012/wordml" xmlns:w16se="http://schemas.microsoft.com/office/word/2015/wordml/symex" xmlns:wpg="http://schemas.microsoft.com/office/word/2010/wordprocessingGroup" xmlns:wpi="http://schemas.microsoft.com/office/word/2010/wordprocessingInk" xmlns:wne="http://schemas.microsoft.com/office/word/2006/wordml" xmlns:wps="http://schemas.microsoft.com/office/word/2010/wordprocessingShape" mc:Ignorable="w14 w15 w16se wp14">
+<w:document xmlns:wpc="http://schemas.microsoft.com/office/word/2010/wordprocessingCanvas" xmlns:cx="http://schemas.microsoft.com/office/drawing/2014/chartex" xmlns:cx1="http://schemas.microsoft.com/office/drawing/2015/9/8/chartex" xmlns:cx2="http://schemas.microsoft.com/office/drawing/2015/10/21/chartex" xmlns:cx3="http://schemas.microsoft.com/office/drawing/2016/5/9/chartex" xmlns:cx4="http://schemas.microsoft.com/office/drawing/2016/5/10/chartex" xmlns:cx5="http://schemas.microsoft.com/office/drawing/2016/5/11/chartex" xmlns:cx6="http://schemas.microsoft.com/office/drawing/2016/5/12/chartex" xmlns:cx7="http://schemas.microsoft.com/office/drawing/2016/5/13/chartex" xmlns:cx8="http://schemas.microsoft.com/office/drawing/2016/5/14/chartex" xmlns:mc="http://schemas.openxmlformats.org/markup-compatibility/2006" xmlns:aink="http://schemas.microsoft.com/office/drawing/2016/ink" xmlns:am3d="http://schemas.microsoft.com/office/drawing/2017/model3d" xmlns:o="urn:schemas-microsoft-com:office:office" xmlns:r="http://schemas.openxmlformats.org/officeDocument/2006/relationships" xmlns:m="http://schemas.openxmlformats.org/officeDocument/2006/math" xmlns:v="urn:schemas-microsoft-com:vml" xmlns:wp14="http://schemas.microsoft.com/office/word/2010/wordprocessingDrawing" xmlns:wp="http://schemas.openxmlformats.org/drawingml/2006/wordprocessingDrawing" xmlns:w10="urn:schemas-microsoft-com:office:word" xmlns:w="http://schemas.openxmlformats.org/wordprocessingml/2006/main" xmlns:w14="http://schemas.microsoft.com/office/word/2010/wordml" xmlns:w15="http://schemas.microsoft.com/office/word/2012/wordml" xmlns:w16cid="http://schemas.microsoft.com/office/word/2016/wordml/cid" xmlns:w16se="http://schemas.microsoft.com/office/word/2015/wordml/symex" xmlns:wpg="http://schemas.microsoft.com/office/word/2010/wordprocessingGroup" xmlns:wpi="http://schemas.microsoft.com/office/word/2010/wordprocessingInk" xmlns:wne="http://schemas.microsoft.com/office/word/2006/wordml" xmlns:wps="http://schemas.microsoft.com/office/word/2010/wordprocessingShape" mc:Ignorable="w14 w15 w16se w16cid wp14">
   <w:body>
     <w:p>
       <w:pPr>
@@ -1289,7 +1289,19 @@
         <w:rPr>
           <w:lang w:val="en-GB"/>
         </w:rPr>
-        <w:t>WSDL defines two web service-operations for:</w:t>
+        <w:t>WSDL defines two web service</w:t>
+      </w:r>
+      <w:r>
+        <w:rPr>
+          <w:lang w:val="en-GB"/>
+        </w:rPr>
+        <w:t xml:space="preserve"> </w:t>
+      </w:r>
+      <w:r>
+        <w:rPr>
+          <w:lang w:val="en-GB"/>
+        </w:rPr>
+        <w:t>operations:</w:t>
       </w:r>
     </w:p>
     <w:p>
@@ -1346,6 +1358,326 @@
     <w:p>
       <w:pPr>
         <w:rPr>
+          <w:lang w:val="en-GB"/>
+        </w:rPr>
+      </w:pPr>
+      <w:r>
+        <w:rPr>
+          <w:lang w:val="en-GB"/>
+        </w:rPr>
+        <w:t>Operation «</w:t>
+      </w:r>
+      <w:proofErr w:type="spellStart"/>
+      <w:r>
+        <w:rPr>
+          <w:lang w:val="en-GB"/>
+        </w:rPr>
+        <w:t>hentPris</w:t>
+      </w:r>
+      <w:proofErr w:type="spellEnd"/>
+      <w:r>
+        <w:rPr>
+          <w:lang w:val="en-GB"/>
+        </w:rPr>
+        <w:t xml:space="preserve">» is called to retrieve </w:t>
+      </w:r>
+      <w:r>
+        <w:rPr>
+          <w:lang w:val="en-GB"/>
+        </w:rPr>
+        <w:t>the</w:t>
+      </w:r>
+      <w:r>
+        <w:rPr>
+          <w:lang w:val="en-GB"/>
+        </w:rPr>
+        <w:t xml:space="preserve"> price. </w:t>
+      </w:r>
+    </w:p>
+    <w:p>
+      <w:pPr>
+        <w:rPr>
+          <w:lang w:val="en-GB"/>
+        </w:rPr>
+      </w:pPr>
+      <w:r>
+        <w:rPr>
+          <w:lang w:val="en-GB"/>
+        </w:rPr>
+        <w:t xml:space="preserve">If </w:t>
+      </w:r>
+      <w:r>
+        <w:rPr>
+          <w:lang w:val="en-GB"/>
+        </w:rPr>
+        <w:t xml:space="preserve">the </w:t>
+      </w:r>
+      <w:r>
+        <w:rPr>
+          <w:lang w:val="en-GB"/>
+        </w:rPr>
+        <w:t>resp</w:t>
+      </w:r>
+      <w:bookmarkStart w:id="4" w:name="_GoBack"/>
+      <w:bookmarkEnd w:id="4"/>
+      <w:r>
+        <w:rPr>
+          <w:lang w:val="en-GB"/>
+        </w:rPr>
+        <w:t xml:space="preserve">onse has </w:t>
+      </w:r>
+      <w:r>
+        <w:rPr>
+          <w:lang w:val="en-GB"/>
+        </w:rPr>
+        <w:t>a</w:t>
+      </w:r>
+      <w:r>
+        <w:rPr>
+          <w:lang w:val="en-GB"/>
+        </w:rPr>
+        <w:t xml:space="preserve"> price &gt; 0 then </w:t>
+      </w:r>
+      <w:r>
+        <w:rPr>
+          <w:lang w:val="en-GB"/>
+        </w:rPr>
+        <w:t xml:space="preserve">the </w:t>
+      </w:r>
+      <w:r>
+        <w:rPr>
+          <w:lang w:val="en-GB"/>
+        </w:rPr>
+        <w:t xml:space="preserve">price is being displayed on </w:t>
+      </w:r>
+      <w:r>
+        <w:rPr>
+          <w:lang w:val="en-GB"/>
+        </w:rPr>
+        <w:t xml:space="preserve">the </w:t>
+      </w:r>
+      <w:r>
+        <w:rPr>
+          <w:lang w:val="en-GB"/>
+        </w:rPr>
+        <w:t>portal.</w:t>
+      </w:r>
+    </w:p>
+    <w:p>
+      <w:pPr>
+        <w:rPr>
+          <w:lang w:val="en-GB"/>
+        </w:rPr>
+      </w:pPr>
+      <w:r>
+        <w:rPr>
+          <w:lang w:val="en-GB"/>
+        </w:rPr>
+        <w:t xml:space="preserve">If </w:t>
+      </w:r>
+      <w:r>
+        <w:rPr>
+          <w:lang w:val="en-GB"/>
+        </w:rPr>
+        <w:t xml:space="preserve">the </w:t>
+      </w:r>
+      <w:r>
+        <w:rPr>
+          <w:lang w:val="en-GB"/>
+        </w:rPr>
+        <w:t>price &lt;= 0 then “</w:t>
+      </w:r>
+      <w:r>
+        <w:rPr>
+          <w:rStyle w:val="medium-text"/>
+          <w:rFonts w:eastAsiaTheme="majorEastAsia"/>
+        </w:rPr>
+        <w:t>Ingen tilgjengelig pris</w:t>
+      </w:r>
+      <w:r>
+        <w:rPr>
+          <w:lang w:val="en-GB"/>
+        </w:rPr>
+        <w:t>” is displayed.</w:t>
+      </w:r>
+    </w:p>
+    <w:p>
+      <w:pPr>
+        <w:jc w:val="both"/>
+        <w:rPr>
+          <w:lang w:val="en-GB"/>
+        </w:rPr>
+      </w:pPr>
+      <w:r>
+        <w:rPr>
+          <w:lang w:val="en-GB"/>
+        </w:rPr>
+        <w:t xml:space="preserve">If </w:t>
+      </w:r>
+      <w:r>
+        <w:rPr>
+          <w:lang w:val="en-GB"/>
+        </w:rPr>
+        <w:t xml:space="preserve">the </w:t>
+      </w:r>
+      <w:r>
+        <w:rPr>
+          <w:lang w:val="en-GB"/>
+        </w:rPr>
+        <w:t>response contains</w:t>
+      </w:r>
+      <w:r>
+        <w:rPr>
+          <w:lang w:val="en-GB"/>
+        </w:rPr>
+        <w:t xml:space="preserve"> one of predefined</w:t>
+      </w:r>
+      <w:r>
+        <w:rPr>
+          <w:lang w:val="en-GB"/>
+        </w:rPr>
+        <w:t xml:space="preserve"> </w:t>
+      </w:r>
+      <w:r>
+        <w:rPr>
+          <w:lang w:val="en-GB"/>
+        </w:rPr>
+        <w:t xml:space="preserve">custom </w:t>
+      </w:r>
+      <w:r>
+        <w:rPr>
+          <w:lang w:val="en-GB"/>
+        </w:rPr>
+        <w:t>SOAP fault</w:t>
+      </w:r>
+      <w:r>
+        <w:rPr>
+          <w:lang w:val="en-GB"/>
+        </w:rPr>
+        <w:t>s</w:t>
+      </w:r>
+      <w:r>
+        <w:rPr>
+          <w:lang w:val="en-GB"/>
+        </w:rPr>
+        <w:t xml:space="preserve"> (</w:t>
+      </w:r>
+      <w:proofErr w:type="spellStart"/>
+      <w:r>
+        <w:rPr>
+          <w:lang w:val="en-GB"/>
+        </w:rPr>
+        <w:t>PriceUnavailable</w:t>
+      </w:r>
+      <w:proofErr w:type="spellEnd"/>
+      <w:r>
+        <w:rPr>
+          <w:lang w:val="en-GB"/>
+        </w:rPr>
+        <w:t xml:space="preserve">, </w:t>
+      </w:r>
+      <w:proofErr w:type="spellStart"/>
+      <w:r>
+        <w:rPr>
+          <w:lang w:val="en-GB"/>
+        </w:rPr>
+        <w:t>PossibleMisuseDetected</w:t>
+      </w:r>
+      <w:proofErr w:type="spellEnd"/>
+      <w:r>
+        <w:rPr>
+          <w:lang w:val="en-GB"/>
+        </w:rPr>
+        <w:t xml:space="preserve">, </w:t>
+      </w:r>
+      <w:proofErr w:type="spellStart"/>
+      <w:r>
+        <w:rPr>
+          <w:lang w:val="en-GB"/>
+        </w:rPr>
+        <w:t>RequestTimedOut</w:t>
+      </w:r>
+      <w:proofErr w:type="spellEnd"/>
+      <w:r>
+        <w:rPr>
+          <w:lang w:val="en-GB"/>
+        </w:rPr>
+        <w:t xml:space="preserve">, </w:t>
+      </w:r>
+      <w:proofErr w:type="spellStart"/>
+      <w:r>
+        <w:rPr>
+          <w:lang w:val="en-GB"/>
+        </w:rPr>
+        <w:t>ServiceUnavailable</w:t>
+      </w:r>
+      <w:proofErr w:type="spellEnd"/>
+      <w:r>
+        <w:rPr>
+          <w:lang w:val="en-GB"/>
+        </w:rPr>
+        <w:t xml:space="preserve">, </w:t>
+      </w:r>
+      <w:proofErr w:type="spellStart"/>
+      <w:r>
+        <w:rPr>
+          <w:lang w:val="en-GB"/>
+        </w:rPr>
+        <w:t>NotAuthorized</w:t>
+      </w:r>
+      <w:proofErr w:type="spellEnd"/>
+      <w:r>
+        <w:rPr>
+          <w:lang w:val="en-GB"/>
+        </w:rPr>
+        <w:t xml:space="preserve"> or </w:t>
+      </w:r>
+      <w:proofErr w:type="spellStart"/>
+      <w:r>
+        <w:rPr>
+          <w:lang w:val="en-GB"/>
+        </w:rPr>
+        <w:t>UnknownFailure</w:t>
+      </w:r>
+      <w:proofErr w:type="spellEnd"/>
+      <w:r>
+        <w:rPr>
+          <w:lang w:val="en-GB"/>
+        </w:rPr>
+        <w:t xml:space="preserve">) then “Ingen </w:t>
+      </w:r>
+      <w:proofErr w:type="spellStart"/>
+      <w:r>
+        <w:rPr>
+          <w:lang w:val="en-GB"/>
+        </w:rPr>
+        <w:t>tilgjengelig</w:t>
+      </w:r>
+      <w:proofErr w:type="spellEnd"/>
+      <w:r>
+        <w:rPr>
+          <w:lang w:val="en-GB"/>
+        </w:rPr>
+        <w:t xml:space="preserve"> </w:t>
+      </w:r>
+      <w:proofErr w:type="spellStart"/>
+      <w:r>
+        <w:rPr>
+          <w:lang w:val="en-GB"/>
+        </w:rPr>
+        <w:t>pris</w:t>
+      </w:r>
+      <w:proofErr w:type="spellEnd"/>
+      <w:r>
+        <w:rPr>
+          <w:lang w:val="en-GB"/>
+        </w:rPr>
+        <w:t>” is displayed.</w:t>
+      </w:r>
+    </w:p>
+    <w:p>
+      <w:pPr>
+        <w:rPr>
           <w:lang w:val="en-US"/>
         </w:rPr>
       </w:pPr>
@@ -1353,105 +1685,47 @@
         <w:rPr>
           <w:lang w:val="en-GB"/>
         </w:rPr>
-        <w:t>Operation «</w:t>
+        <w:t>Everything else is displayed as “</w:t>
       </w:r>
       <w:proofErr w:type="spellStart"/>
       <w:r>
         <w:rPr>
           <w:lang w:val="en-GB"/>
         </w:rPr>
-        <w:t>hentPris</w:t>
+        <w:t>Teknisk</w:t>
       </w:r>
       <w:proofErr w:type="spellEnd"/>
       <w:r>
         <w:rPr>
           <w:lang w:val="en-GB"/>
         </w:rPr>
-        <w:t xml:space="preserve">» is called to retrieve a price. The response can be either a normal response with the price, or one of defined errors: </w:t>
+        <w:t xml:space="preserve"> </w:t>
       </w:r>
       <w:proofErr w:type="spellStart"/>
       <w:r>
         <w:rPr>
           <w:lang w:val="en-GB"/>
         </w:rPr>
-        <w:t>PriceUnavailable</w:t>
+        <w:t>feil</w:t>
       </w:r>
       <w:proofErr w:type="spellEnd"/>
       <w:r>
         <w:rPr>
           <w:lang w:val="en-GB"/>
         </w:rPr>
-        <w:t xml:space="preserve">, </w:t>
-      </w:r>
-      <w:proofErr w:type="spellStart"/>
-      <w:r>
-        <w:rPr>
-          <w:lang w:val="en-GB"/>
-        </w:rPr>
-        <w:t>PossibleMisuseDetected</w:t>
-      </w:r>
-      <w:proofErr w:type="spellEnd"/>
-      <w:r>
-        <w:rPr>
-          <w:lang w:val="en-GB"/>
-        </w:rPr>
-        <w:t xml:space="preserve">, </w:t>
-      </w:r>
-      <w:proofErr w:type="spellStart"/>
-      <w:r>
-        <w:rPr>
-          <w:lang w:val="en-GB"/>
-        </w:rPr>
-        <w:t>RequestTimedOut</w:t>
-      </w:r>
-      <w:proofErr w:type="spellEnd"/>
-      <w:r>
-        <w:rPr>
-          <w:lang w:val="en-GB"/>
-        </w:rPr>
-        <w:t xml:space="preserve">, </w:t>
-      </w:r>
-      <w:proofErr w:type="spellStart"/>
-      <w:r>
-        <w:rPr>
-          <w:lang w:val="en-GB"/>
-        </w:rPr>
-        <w:t>ServiceUnavailable</w:t>
-      </w:r>
-      <w:proofErr w:type="spellEnd"/>
-      <w:r>
-        <w:rPr>
-          <w:lang w:val="en-GB"/>
-        </w:rPr>
-        <w:t xml:space="preserve">, </w:t>
-      </w:r>
-      <w:proofErr w:type="spellStart"/>
-      <w:r>
-        <w:rPr>
-          <w:lang w:val="en-GB"/>
-        </w:rPr>
-        <w:t>NotAuthorized</w:t>
-      </w:r>
-      <w:proofErr w:type="spellEnd"/>
-      <w:r>
-        <w:rPr>
-          <w:lang w:val="en-GB"/>
-        </w:rPr>
-        <w:t xml:space="preserve"> and </w:t>
-      </w:r>
-      <w:proofErr w:type="spellStart"/>
-      <w:r>
-        <w:rPr>
-          <w:lang w:val="en-GB"/>
-        </w:rPr>
-        <w:t>UnknownFailure</w:t>
-      </w:r>
-      <w:proofErr w:type="spellEnd"/>
-      <w:r>
-        <w:rPr>
-          <w:lang w:val="en-GB"/>
-        </w:rPr>
-        <w:t xml:space="preserve">. These error responses are displayed to user as an error message (see picture </w:t>
+        <w:t>”.</w:t>
+      </w:r>
+      <w:r>
+        <w:rPr>
+          <w:lang w:val="en-GB"/>
+        </w:rPr>
+        <w:t xml:space="preserve"> S</w:t>
+      </w:r>
+      <w:r>
+        <w:rPr>
+          <w:lang w:val="en-GB"/>
+        </w:rPr>
+        <w:t xml:space="preserve">ee picture </w:t>
       </w:r>
       <w:r>
         <w:rPr>
@@ -1469,6 +1743,12 @@
         <w:rPr>
           <w:lang w:val="en-GB"/>
         </w:rPr>
+        <w:instrText xml:space="preserve"> \* MERGEFORMAT </w:instrText>
+      </w:r>
+      <w:r>
+        <w:rPr>
+          <w:lang w:val="en-GB"/>
+        </w:rPr>
       </w:r>
       <w:r>
         <w:fldChar w:fldCharType="separate"/>
@@ -1486,7 +1766,13 @@
         <w:rPr>
           <w:lang w:val="en-GB"/>
         </w:rPr>
-        <w:t xml:space="preserve">). </w:t>
+        <w:t>.</w:t>
+      </w:r>
+      <w:r>
+        <w:rPr>
+          <w:lang w:val="en-GB"/>
+        </w:rPr>
+        <w:t xml:space="preserve"> </w:t>
       </w:r>
     </w:p>
     <w:p>
@@ -1579,14 +1865,14 @@
           <w:lang w:val="en-US"/>
         </w:rPr>
       </w:pPr>
-      <w:bookmarkStart w:id="4" w:name="_Ref361918429"/>
+      <w:bookmarkStart w:id="5" w:name="_Ref361918429"/>
       <w:r>
         <w:rPr>
           <w:lang w:val="en-GB"/>
         </w:rPr>
         <w:t xml:space="preserve">Figure </w:t>
       </w:r>
-      <w:bookmarkEnd w:id="4"/>
+      <w:bookmarkEnd w:id="5"/>
       <w:r>
         <w:rPr>
           <w:lang w:val="en-GB"/>
@@ -1756,6 +2042,7 @@
         <w:rPr>
           <w:lang w:val="en-GB"/>
         </w:rPr>
+        <w:lastRenderedPageBreak/>
         <w:t>presisering</w:t>
       </w:r>
       <w:proofErr w:type="spellEnd"/>
@@ -1871,7 +2158,6 @@
           <w:noProof/>
           <w:lang w:val="lv-LV" w:eastAsia="lv-LV"/>
         </w:rPr>
-        <w:lastRenderedPageBreak/>
         <w:drawing>
           <wp:inline distT="0" distB="0" distL="0" distR="0" wp14:anchorId="5CDDFFFC" wp14:editId="4BB23FDC">
             <wp:extent cx="5760720" cy="1131617"/>
@@ -1926,14 +2212,14 @@
       <w:pPr>
         <w:pStyle w:val="Caption"/>
       </w:pPr>
-      <w:bookmarkStart w:id="5" w:name="_Ref361916870"/>
+      <w:bookmarkStart w:id="6" w:name="_Ref361916870"/>
       <w:r>
         <w:rPr>
           <w:lang w:val="en-GB"/>
         </w:rPr>
         <w:t xml:space="preserve">Figure </w:t>
       </w:r>
-      <w:bookmarkEnd w:id="5"/>
+      <w:bookmarkEnd w:id="6"/>
       <w:r>
         <w:rPr>
           <w:lang w:val="en-GB"/>
@@ -2022,14 +2308,14 @@
           <w:lang w:val="en-US"/>
         </w:rPr>
       </w:pPr>
-      <w:bookmarkStart w:id="6" w:name="_Ref361916936"/>
+      <w:bookmarkStart w:id="7" w:name="_Ref361916936"/>
       <w:r>
         <w:rPr>
           <w:lang w:val="en-GB"/>
         </w:rPr>
         <w:t xml:space="preserve">Figure </w:t>
       </w:r>
-      <w:bookmarkEnd w:id="6"/>
+      <w:bookmarkEnd w:id="7"/>
       <w:r>
         <w:rPr>
           <w:lang w:val="en-GB"/>
@@ -2206,14 +2492,14 @@
           <w:lang w:val="en-GB"/>
         </w:rPr>
       </w:pPr>
-      <w:bookmarkStart w:id="7" w:name="_Toc11133316"/>
+      <w:bookmarkStart w:id="8" w:name="_Toc11133316"/>
       <w:r>
         <w:rPr>
           <w:lang w:val="en-GB"/>
         </w:rPr>
         <w:t>Rules for request processing</w:t>
       </w:r>
-      <w:bookmarkEnd w:id="7"/>
+      <w:bookmarkEnd w:id="8"/>
     </w:p>
     <w:p>
       <w:pPr>
@@ -2260,7 +2546,14 @@
         <w:rPr>
           <w:lang w:val="en-US"/>
         </w:rPr>
-        <w:t xml:space="preserve"> be used to detect whether a birth number is genuine or not. Fake error messages ("Technical error") etc. are not allowed either, as this is easily comprehended by criminals.</w:t>
+        <w:t xml:space="preserve"> be used to detect whether a birth </w:t>
+      </w:r>
+      <w:r>
+        <w:rPr>
+          <w:lang w:val="en-US"/>
+        </w:rPr>
+        <w:lastRenderedPageBreak/>
+        <w:t>number is genuine or not. Fake error messages ("Technical error") etc. are not allowed either, as this is easily comprehended by criminals.</w:t>
       </w:r>
       <w:r>
         <w:rPr>
@@ -2348,14 +2641,14 @@
           <w:lang w:val="en-US"/>
         </w:rPr>
       </w:pPr>
-      <w:bookmarkStart w:id="8" w:name="_Ref361925832"/>
+      <w:bookmarkStart w:id="9" w:name="_Ref361925832"/>
       <w:r>
         <w:rPr>
           <w:lang w:val="en-GB"/>
         </w:rPr>
         <w:t xml:space="preserve">Figure </w:t>
       </w:r>
-      <w:bookmarkEnd w:id="8"/>
+      <w:bookmarkEnd w:id="9"/>
       <w:r>
         <w:rPr>
           <w:lang w:val="en-GB"/>
@@ -2402,14 +2695,14 @@
           <w:lang w:val="en-GB"/>
         </w:rPr>
       </w:pPr>
-      <w:bookmarkStart w:id="9" w:name="_Toc11133317"/>
+      <w:bookmarkStart w:id="10" w:name="_Toc11133317"/>
       <w:r>
         <w:rPr>
           <w:lang w:val="en-GB"/>
         </w:rPr>
         <w:t>Product landing page</w:t>
       </w:r>
-      <w:bookmarkEnd w:id="9"/>
+      <w:bookmarkEnd w:id="10"/>
     </w:p>
     <w:p>
       <w:pPr>
@@ -2600,6 +2893,7 @@
         <w:rPr>
           <w:lang w:val="en-GB"/>
         </w:rPr>
+        <w:lastRenderedPageBreak/>
         <w:tab/>
         <w:t>"</w:t>
       </w:r>
@@ -2649,7 +2943,6 @@
     </w:p>
     <w:p>
       <w:r>
-        <w:lastRenderedPageBreak/>
         <w:tab/>
         <w:t>"omfang": "familie",</w:t>
       </w:r>
@@ -2970,14 +3263,14 @@
           <w:lang w:val="en-GB"/>
         </w:rPr>
       </w:pPr>
-      <w:bookmarkStart w:id="10" w:name="_Toc11133318"/>
+      <w:bookmarkStart w:id="11" w:name="_Toc11133318"/>
       <w:r>
         <w:rPr>
           <w:lang w:val="en-GB"/>
         </w:rPr>
         <w:t>Typical integration flow</w:t>
       </w:r>
-      <w:bookmarkEnd w:id="10"/>
+      <w:bookmarkEnd w:id="11"/>
     </w:p>
     <w:p>
       <w:pPr>
@@ -3457,6 +3750,7 @@
         <w:rPr>
           <w:lang w:val="en-GB"/>
         </w:rPr>
+        <w:lastRenderedPageBreak/>
         <w:t xml:space="preserve">access to the insurance calculator administration application “ICC” (applies only to </w:t>
       </w:r>
       <w:proofErr w:type="spellStart"/>
@@ -3560,23 +3854,7 @@
           <w:highlight w:val="yellow"/>
           <w:lang w:val="en-GB"/>
         </w:rPr>
-        <w:t xml:space="preserve">When implementation is ready and company is ready to be put into production </w:t>
-      </w:r>
-      <w:proofErr w:type="spellStart"/>
-      <w:r>
-        <w:rPr>
-          <w:highlight w:val="yellow"/>
-          <w:lang w:val="en-GB"/>
-        </w:rPr>
-        <w:t>env</w:t>
-      </w:r>
-      <w:proofErr w:type="spellEnd"/>
-      <w:r>
-        <w:rPr>
-          <w:highlight w:val="yellow"/>
-          <w:lang w:val="en-GB"/>
-        </w:rPr>
-        <w:t>. then company will be requested to:</w:t>
+        <w:t>When implementation is ready and company is ready to be put into production env. then company will be requested to:</w:t>
       </w:r>
     </w:p>
     <w:p>
@@ -3678,23 +3956,7 @@
           <w:highlight w:val="yellow"/>
           <w:lang w:val="en-GB"/>
         </w:rPr>
-        <w:t xml:space="preserve"> test </w:t>
-      </w:r>
-      <w:proofErr w:type="spellStart"/>
-      <w:r>
-        <w:rPr>
-          <w:highlight w:val="yellow"/>
-          <w:lang w:val="en-GB"/>
-        </w:rPr>
-        <w:t>env</w:t>
-      </w:r>
-      <w:proofErr w:type="spellEnd"/>
-      <w:r>
-        <w:rPr>
-          <w:highlight w:val="yellow"/>
-          <w:lang w:val="en-GB"/>
-        </w:rPr>
-        <w:t>. IP in their production environment for price checking</w:t>
+        <w:t xml:space="preserve"> test env. IP in their production environment for price checking</w:t>
       </w:r>
     </w:p>
     <w:p>
@@ -3942,8 +4204,6 @@
           </wp:inline>
         </w:drawing>
       </w:r>
-      <w:bookmarkStart w:id="11" w:name="_GoBack"/>
-      <w:bookmarkEnd w:id="11"/>
     </w:p>
     <w:p>
       <w:pPr>
@@ -4605,7 +4865,7 @@
 </file>
 
 <file path=word/endnotes.xml><?xml version="1.0" encoding="utf-8"?>
-<w:endnotes xmlns:wpc="http://schemas.microsoft.com/office/word/2010/wordprocessingCanvas" xmlns:cx="http://schemas.microsoft.com/office/drawing/2014/chartex" xmlns:mc="http://schemas.openxmlformats.org/markup-compatibility/2006" xmlns:o="urn:schemas-microsoft-com:office:office" xmlns:r="http://schemas.openxmlformats.org/officeDocument/2006/relationships" xmlns:m="http://schemas.openxmlformats.org/officeDocument/2006/math" xmlns:v="urn:schemas-microsoft-com:vml" xmlns:wp14="http://schemas.microsoft.com/office/word/2010/wordprocessingDrawing" xmlns:wp="http://schemas.openxmlformats.org/drawingml/2006/wordprocessingDrawing" xmlns:w10="urn:schemas-microsoft-com:office:word" xmlns:w="http://schemas.openxmlformats.org/wordprocessingml/2006/main" xmlns:w14="http://schemas.microsoft.com/office/word/2010/wordml" xmlns:w15="http://schemas.microsoft.com/office/word/2012/wordml" xmlns:w16se="http://schemas.microsoft.com/office/word/2015/wordml/symex" xmlns:wpg="http://schemas.microsoft.com/office/word/2010/wordprocessingGroup" xmlns:wpi="http://schemas.microsoft.com/office/word/2010/wordprocessingInk" xmlns:wne="http://schemas.microsoft.com/office/word/2006/wordml" xmlns:wps="http://schemas.microsoft.com/office/word/2010/wordprocessingShape" mc:Ignorable="w14 w15 w16se wp14">
+<w:endnotes xmlns:wpc="http://schemas.microsoft.com/office/word/2010/wordprocessingCanvas" xmlns:cx="http://schemas.microsoft.com/office/drawing/2014/chartex" xmlns:cx1="http://schemas.microsoft.com/office/drawing/2015/9/8/chartex" xmlns:cx2="http://schemas.microsoft.com/office/drawing/2015/10/21/chartex" xmlns:cx3="http://schemas.microsoft.com/office/drawing/2016/5/9/chartex" xmlns:cx4="http://schemas.microsoft.com/office/drawing/2016/5/10/chartex" xmlns:cx5="http://schemas.microsoft.com/office/drawing/2016/5/11/chartex" xmlns:cx6="http://schemas.microsoft.com/office/drawing/2016/5/12/chartex" xmlns:cx7="http://schemas.microsoft.com/office/drawing/2016/5/13/chartex" xmlns:cx8="http://schemas.microsoft.com/office/drawing/2016/5/14/chartex" xmlns:mc="http://schemas.openxmlformats.org/markup-compatibility/2006" xmlns:aink="http://schemas.microsoft.com/office/drawing/2016/ink" xmlns:am3d="http://schemas.microsoft.com/office/drawing/2017/model3d" xmlns:o="urn:schemas-microsoft-com:office:office" xmlns:r="http://schemas.openxmlformats.org/officeDocument/2006/relationships" xmlns:m="http://schemas.openxmlformats.org/officeDocument/2006/math" xmlns:v="urn:schemas-microsoft-com:vml" xmlns:wp14="http://schemas.microsoft.com/office/word/2010/wordprocessingDrawing" xmlns:wp="http://schemas.openxmlformats.org/drawingml/2006/wordprocessingDrawing" xmlns:w10="urn:schemas-microsoft-com:office:word" xmlns:w="http://schemas.openxmlformats.org/wordprocessingml/2006/main" xmlns:w14="http://schemas.microsoft.com/office/word/2010/wordml" xmlns:w15="http://schemas.microsoft.com/office/word/2012/wordml" xmlns:w16cid="http://schemas.microsoft.com/office/word/2016/wordml/cid" xmlns:w16se="http://schemas.microsoft.com/office/word/2015/wordml/symex" xmlns:wpg="http://schemas.microsoft.com/office/word/2010/wordprocessingGroup" xmlns:wpi="http://schemas.microsoft.com/office/word/2010/wordprocessingInk" xmlns:wne="http://schemas.microsoft.com/office/word/2006/wordml" xmlns:wps="http://schemas.microsoft.com/office/word/2010/wordprocessingShape" mc:Ignorable="w14 w15 w16se w16cid wp14">
   <w:endnote w:type="separator" w:id="-1">
     <w:p>
       <w:r>
@@ -4624,7 +4884,7 @@
 </file>
 
 <file path=word/footer1.xml><?xml version="1.0" encoding="utf-8"?>
-<w:ftr xmlns:wpc="http://schemas.microsoft.com/office/word/2010/wordprocessingCanvas" xmlns:cx="http://schemas.microsoft.com/office/drawing/2014/chartex" xmlns:mc="http://schemas.openxmlformats.org/markup-compatibility/2006" xmlns:o="urn:schemas-microsoft-com:office:office" xmlns:r="http://schemas.openxmlformats.org/officeDocument/2006/relationships" xmlns:m="http://schemas.openxmlformats.org/officeDocument/2006/math" xmlns:v="urn:schemas-microsoft-com:vml" xmlns:wp14="http://schemas.microsoft.com/office/word/2010/wordprocessingDrawing" xmlns:wp="http://schemas.openxmlformats.org/drawingml/2006/wordprocessingDrawing" xmlns:w10="urn:schemas-microsoft-com:office:word" xmlns:w="http://schemas.openxmlformats.org/wordprocessingml/2006/main" xmlns:w14="http://schemas.microsoft.com/office/word/2010/wordml" xmlns:w15="http://schemas.microsoft.com/office/word/2012/wordml" xmlns:w16se="http://schemas.microsoft.com/office/word/2015/wordml/symex" xmlns:wpg="http://schemas.microsoft.com/office/word/2010/wordprocessingGroup" xmlns:wpi="http://schemas.microsoft.com/office/word/2010/wordprocessingInk" xmlns:wne="http://schemas.microsoft.com/office/word/2006/wordml" xmlns:wps="http://schemas.microsoft.com/office/word/2010/wordprocessingShape" mc:Ignorable="w14 w15 w16se wp14">
+<w:ftr xmlns:wpc="http://schemas.microsoft.com/office/word/2010/wordprocessingCanvas" xmlns:cx="http://schemas.microsoft.com/office/drawing/2014/chartex" xmlns:cx1="http://schemas.microsoft.com/office/drawing/2015/9/8/chartex" xmlns:cx2="http://schemas.microsoft.com/office/drawing/2015/10/21/chartex" xmlns:cx3="http://schemas.microsoft.com/office/drawing/2016/5/9/chartex" xmlns:cx4="http://schemas.microsoft.com/office/drawing/2016/5/10/chartex" xmlns:cx5="http://schemas.microsoft.com/office/drawing/2016/5/11/chartex" xmlns:cx6="http://schemas.microsoft.com/office/drawing/2016/5/12/chartex" xmlns:cx7="http://schemas.microsoft.com/office/drawing/2016/5/13/chartex" xmlns:cx8="http://schemas.microsoft.com/office/drawing/2016/5/14/chartex" xmlns:mc="http://schemas.openxmlformats.org/markup-compatibility/2006" xmlns:aink="http://schemas.microsoft.com/office/drawing/2016/ink" xmlns:am3d="http://schemas.microsoft.com/office/drawing/2017/model3d" xmlns:o="urn:schemas-microsoft-com:office:office" xmlns:r="http://schemas.openxmlformats.org/officeDocument/2006/relationships" xmlns:m="http://schemas.openxmlformats.org/officeDocument/2006/math" xmlns:v="urn:schemas-microsoft-com:vml" xmlns:wp14="http://schemas.microsoft.com/office/word/2010/wordprocessingDrawing" xmlns:wp="http://schemas.openxmlformats.org/drawingml/2006/wordprocessingDrawing" xmlns:w10="urn:schemas-microsoft-com:office:word" xmlns:w="http://schemas.openxmlformats.org/wordprocessingml/2006/main" xmlns:w14="http://schemas.microsoft.com/office/word/2010/wordml" xmlns:w15="http://schemas.microsoft.com/office/word/2012/wordml" xmlns:w16cid="http://schemas.microsoft.com/office/word/2016/wordml/cid" xmlns:w16se="http://schemas.microsoft.com/office/word/2015/wordml/symex" xmlns:wpg="http://schemas.microsoft.com/office/word/2010/wordprocessingGroup" xmlns:wpi="http://schemas.microsoft.com/office/word/2010/wordprocessingInk" xmlns:wne="http://schemas.microsoft.com/office/word/2006/wordml" xmlns:wps="http://schemas.microsoft.com/office/word/2010/wordprocessingShape" mc:Ignorable="w14 w15 w16se w16cid wp14">
   <w:p>
     <w:pPr>
       <w:pStyle w:val="Footer"/>
@@ -4729,7 +4989,7 @@
 </file>
 
 <file path=word/footnotes.xml><?xml version="1.0" encoding="utf-8"?>
-<w:footnotes xmlns:wpc="http://schemas.microsoft.com/office/word/2010/wordprocessingCanvas" xmlns:cx="http://schemas.microsoft.com/office/drawing/2014/chartex" xmlns:mc="http://schemas.openxmlformats.org/markup-compatibility/2006" xmlns:o="urn:schemas-microsoft-com:office:office" xmlns:r="http://schemas.openxmlformats.org/officeDocument/2006/relationships" xmlns:m="http://schemas.openxmlformats.org/officeDocument/2006/math" xmlns:v="urn:schemas-microsoft-com:vml" xmlns:wp14="http://schemas.microsoft.com/office/word/2010/wordprocessingDrawing" xmlns:wp="http://schemas.openxmlformats.org/drawingml/2006/wordprocessingDrawing" xmlns:w10="urn:schemas-microsoft-com:office:word" xmlns:w="http://schemas.openxmlformats.org/wordprocessingml/2006/main" xmlns:w14="http://schemas.microsoft.com/office/word/2010/wordml" xmlns:w15="http://schemas.microsoft.com/office/word/2012/wordml" xmlns:w16se="http://schemas.microsoft.com/office/word/2015/wordml/symex" xmlns:wpg="http://schemas.microsoft.com/office/word/2010/wordprocessingGroup" xmlns:wpi="http://schemas.microsoft.com/office/word/2010/wordprocessingInk" xmlns:wne="http://schemas.microsoft.com/office/word/2006/wordml" xmlns:wps="http://schemas.microsoft.com/office/word/2010/wordprocessingShape" mc:Ignorable="w14 w15 w16se wp14">
+<w:footnotes xmlns:wpc="http://schemas.microsoft.com/office/word/2010/wordprocessingCanvas" xmlns:cx="http://schemas.microsoft.com/office/drawing/2014/chartex" xmlns:cx1="http://schemas.microsoft.com/office/drawing/2015/9/8/chartex" xmlns:cx2="http://schemas.microsoft.com/office/drawing/2015/10/21/chartex" xmlns:cx3="http://schemas.microsoft.com/office/drawing/2016/5/9/chartex" xmlns:cx4="http://schemas.microsoft.com/office/drawing/2016/5/10/chartex" xmlns:cx5="http://schemas.microsoft.com/office/drawing/2016/5/11/chartex" xmlns:cx6="http://schemas.microsoft.com/office/drawing/2016/5/12/chartex" xmlns:cx7="http://schemas.microsoft.com/office/drawing/2016/5/13/chartex" xmlns:cx8="http://schemas.microsoft.com/office/drawing/2016/5/14/chartex" xmlns:mc="http://schemas.openxmlformats.org/markup-compatibility/2006" xmlns:aink="http://schemas.microsoft.com/office/drawing/2016/ink" xmlns:am3d="http://schemas.microsoft.com/office/drawing/2017/model3d" xmlns:o="urn:schemas-microsoft-com:office:office" xmlns:r="http://schemas.openxmlformats.org/officeDocument/2006/relationships" xmlns:m="http://schemas.openxmlformats.org/officeDocument/2006/math" xmlns:v="urn:schemas-microsoft-com:vml" xmlns:wp14="http://schemas.microsoft.com/office/word/2010/wordprocessingDrawing" xmlns:wp="http://schemas.openxmlformats.org/drawingml/2006/wordprocessingDrawing" xmlns:w10="urn:schemas-microsoft-com:office:word" xmlns:w="http://schemas.openxmlformats.org/wordprocessingml/2006/main" xmlns:w14="http://schemas.microsoft.com/office/word/2010/wordml" xmlns:w15="http://schemas.microsoft.com/office/word/2012/wordml" xmlns:w16cid="http://schemas.microsoft.com/office/word/2016/wordml/cid" xmlns:w16se="http://schemas.microsoft.com/office/word/2015/wordml/symex" xmlns:wpg="http://schemas.microsoft.com/office/word/2010/wordprocessingGroup" xmlns:wpi="http://schemas.microsoft.com/office/word/2010/wordprocessingInk" xmlns:wne="http://schemas.microsoft.com/office/word/2006/wordml" xmlns:wps="http://schemas.microsoft.com/office/word/2010/wordprocessingShape" mc:Ignorable="w14 w15 w16se w16cid wp14">
   <w:footnote w:type="separator" w:id="-1">
     <w:p>
       <w:r>
@@ -4748,7 +5008,7 @@
 </file>
 
 <file path=word/header1.xml><?xml version="1.0" encoding="utf-8"?>
-<w:hdr xmlns:wpc="http://schemas.microsoft.com/office/word/2010/wordprocessingCanvas" xmlns:cx="http://schemas.microsoft.com/office/drawing/2014/chartex" xmlns:mc="http://schemas.openxmlformats.org/markup-compatibility/2006" xmlns:o="urn:schemas-microsoft-com:office:office" xmlns:r="http://schemas.openxmlformats.org/officeDocument/2006/relationships" xmlns:m="http://schemas.openxmlformats.org/officeDocument/2006/math" xmlns:v="urn:schemas-microsoft-com:vml" xmlns:wp14="http://schemas.microsoft.com/office/word/2010/wordprocessingDrawing" xmlns:wp="http://schemas.openxmlformats.org/drawingml/2006/wordprocessingDrawing" xmlns:w10="urn:schemas-microsoft-com:office:word" xmlns:w="http://schemas.openxmlformats.org/wordprocessingml/2006/main" xmlns:w14="http://schemas.microsoft.com/office/word/2010/wordml" xmlns:w15="http://schemas.microsoft.com/office/word/2012/wordml" xmlns:w16se="http://schemas.microsoft.com/office/word/2015/wordml/symex" xmlns:wpg="http://schemas.microsoft.com/office/word/2010/wordprocessingGroup" xmlns:wpi="http://schemas.microsoft.com/office/word/2010/wordprocessingInk" xmlns:wne="http://schemas.microsoft.com/office/word/2006/wordml" xmlns:wps="http://schemas.microsoft.com/office/word/2010/wordprocessingShape" mc:Ignorable="w14 w15 w16se wp14">
+<w:hdr xmlns:wpc="http://schemas.microsoft.com/office/word/2010/wordprocessingCanvas" xmlns:cx="http://schemas.microsoft.com/office/drawing/2014/chartex" xmlns:cx1="http://schemas.microsoft.com/office/drawing/2015/9/8/chartex" xmlns:cx2="http://schemas.microsoft.com/office/drawing/2015/10/21/chartex" xmlns:cx3="http://schemas.microsoft.com/office/drawing/2016/5/9/chartex" xmlns:cx4="http://schemas.microsoft.com/office/drawing/2016/5/10/chartex" xmlns:cx5="http://schemas.microsoft.com/office/drawing/2016/5/11/chartex" xmlns:cx6="http://schemas.microsoft.com/office/drawing/2016/5/12/chartex" xmlns:cx7="http://schemas.microsoft.com/office/drawing/2016/5/13/chartex" xmlns:cx8="http://schemas.microsoft.com/office/drawing/2016/5/14/chartex" xmlns:mc="http://schemas.openxmlformats.org/markup-compatibility/2006" xmlns:aink="http://schemas.microsoft.com/office/drawing/2016/ink" xmlns:am3d="http://schemas.microsoft.com/office/drawing/2017/model3d" xmlns:o="urn:schemas-microsoft-com:office:office" xmlns:r="http://schemas.openxmlformats.org/officeDocument/2006/relationships" xmlns:m="http://schemas.openxmlformats.org/officeDocument/2006/math" xmlns:v="urn:schemas-microsoft-com:vml" xmlns:wp14="http://schemas.microsoft.com/office/word/2010/wordprocessingDrawing" xmlns:wp="http://schemas.openxmlformats.org/drawingml/2006/wordprocessingDrawing" xmlns:w10="urn:schemas-microsoft-com:office:word" xmlns:w="http://schemas.openxmlformats.org/wordprocessingml/2006/main" xmlns:w14="http://schemas.microsoft.com/office/word/2010/wordml" xmlns:w15="http://schemas.microsoft.com/office/word/2012/wordml" xmlns:w16cid="http://schemas.microsoft.com/office/word/2016/wordml/cid" xmlns:w16se="http://schemas.microsoft.com/office/word/2015/wordml/symex" xmlns:wpg="http://schemas.microsoft.com/office/word/2010/wordprocessingGroup" xmlns:wpi="http://schemas.microsoft.com/office/word/2010/wordprocessingInk" xmlns:wne="http://schemas.microsoft.com/office/word/2006/wordml" xmlns:wps="http://schemas.microsoft.com/office/word/2010/wordprocessingShape" mc:Ignorable="w14 w15 w16se w16cid wp14">
   <w:p>
     <w:pPr>
       <w:pStyle w:val="Header"/>
@@ -4888,7 +5148,7 @@
 </file>
 
 <file path=word/numbering.xml><?xml version="1.0" encoding="utf-8"?>
-<w:numbering xmlns:wpc="http://schemas.microsoft.com/office/word/2010/wordprocessingCanvas" xmlns:cx="http://schemas.microsoft.com/office/drawing/2014/chartex" xmlns:mc="http://schemas.openxmlformats.org/markup-compatibility/2006" xmlns:o="urn:schemas-microsoft-com:office:office" xmlns:r="http://schemas.openxmlformats.org/officeDocument/2006/relationships" xmlns:m="http://schemas.openxmlformats.org/officeDocument/2006/math" xmlns:v="urn:schemas-microsoft-com:vml" xmlns:wp14="http://schemas.microsoft.com/office/word/2010/wordprocessingDrawing" xmlns:wp="http://schemas.openxmlformats.org/drawingml/2006/wordprocessingDrawing" xmlns:w10="urn:schemas-microsoft-com:office:word" xmlns:w="http://schemas.openxmlformats.org/wordprocessingml/2006/main" xmlns:w14="http://schemas.microsoft.com/office/word/2010/wordml" xmlns:w15="http://schemas.microsoft.com/office/word/2012/wordml" xmlns:w16se="http://schemas.microsoft.com/office/word/2015/wordml/symex" xmlns:wpg="http://schemas.microsoft.com/office/word/2010/wordprocessingGroup" xmlns:wpi="http://schemas.microsoft.com/office/word/2010/wordprocessingInk" xmlns:wne="http://schemas.microsoft.com/office/word/2006/wordml" xmlns:wps="http://schemas.microsoft.com/office/word/2010/wordprocessingShape" mc:Ignorable="w14 w15 w16se wp14">
+<w:numbering xmlns:wpc="http://schemas.microsoft.com/office/word/2010/wordprocessingCanvas" xmlns:cx="http://schemas.microsoft.com/office/drawing/2014/chartex" xmlns:cx1="http://schemas.microsoft.com/office/drawing/2015/9/8/chartex" xmlns:cx2="http://schemas.microsoft.com/office/drawing/2015/10/21/chartex" xmlns:cx3="http://schemas.microsoft.com/office/drawing/2016/5/9/chartex" xmlns:cx4="http://schemas.microsoft.com/office/drawing/2016/5/10/chartex" xmlns:cx5="http://schemas.microsoft.com/office/drawing/2016/5/11/chartex" xmlns:cx6="http://schemas.microsoft.com/office/drawing/2016/5/12/chartex" xmlns:cx7="http://schemas.microsoft.com/office/drawing/2016/5/13/chartex" xmlns:cx8="http://schemas.microsoft.com/office/drawing/2016/5/14/chartex" xmlns:mc="http://schemas.openxmlformats.org/markup-compatibility/2006" xmlns:aink="http://schemas.microsoft.com/office/drawing/2016/ink" xmlns:am3d="http://schemas.microsoft.com/office/drawing/2017/model3d" xmlns:o="urn:schemas-microsoft-com:office:office" xmlns:r="http://schemas.openxmlformats.org/officeDocument/2006/relationships" xmlns:m="http://schemas.openxmlformats.org/officeDocument/2006/math" xmlns:v="urn:schemas-microsoft-com:vml" xmlns:wp14="http://schemas.microsoft.com/office/word/2010/wordprocessingDrawing" xmlns:wp="http://schemas.openxmlformats.org/drawingml/2006/wordprocessingDrawing" xmlns:w10="urn:schemas-microsoft-com:office:word" xmlns:w="http://schemas.openxmlformats.org/wordprocessingml/2006/main" xmlns:w14="http://schemas.microsoft.com/office/word/2010/wordml" xmlns:w15="http://schemas.microsoft.com/office/word/2012/wordml" xmlns:w16cid="http://schemas.microsoft.com/office/word/2016/wordml/cid" xmlns:w16se="http://schemas.microsoft.com/office/word/2015/wordml/symex" xmlns:wpg="http://schemas.microsoft.com/office/word/2010/wordprocessingGroup" xmlns:wpi="http://schemas.microsoft.com/office/word/2010/wordprocessingInk" xmlns:wne="http://schemas.microsoft.com/office/word/2006/wordml" xmlns:wps="http://schemas.microsoft.com/office/word/2010/wordprocessingShape" mc:Ignorable="w14 w15 w16se w16cid wp14">
   <w:abstractNum w:abstractNumId="0" w15:restartNumberingAfterBreak="0">
     <w:nsid w:val="1A0A1802"/>
     <w:multiLevelType w:val="multilevel"/>
@@ -5687,7 +5947,7 @@
 </file>
 
 <file path=word/styles.xml><?xml version="1.0" encoding="utf-8"?>
-<w:styles xmlns:mc="http://schemas.openxmlformats.org/markup-compatibility/2006" xmlns:r="http://schemas.openxmlformats.org/officeDocument/2006/relationships" xmlns:w="http://schemas.openxmlformats.org/wordprocessingml/2006/main" xmlns:w14="http://schemas.microsoft.com/office/word/2010/wordml" xmlns:w15="http://schemas.microsoft.com/office/word/2012/wordml" xmlns:w16se="http://schemas.microsoft.com/office/word/2015/wordml/symex" mc:Ignorable="w14 w15 w16se">
+<w:styles xmlns:mc="http://schemas.openxmlformats.org/markup-compatibility/2006" xmlns:r="http://schemas.openxmlformats.org/officeDocument/2006/relationships" xmlns:w="http://schemas.openxmlformats.org/wordprocessingml/2006/main" xmlns:w14="http://schemas.microsoft.com/office/word/2010/wordml" xmlns:w15="http://schemas.microsoft.com/office/word/2012/wordml" xmlns:w16cid="http://schemas.microsoft.com/office/word/2016/wordml/cid" xmlns:w16se="http://schemas.microsoft.com/office/word/2015/wordml/symex" mc:Ignorable="w14 w15 w16se w16cid">
   <w:docDefaults>
     <w:rPrDefault>
       <w:rPr>
@@ -5697,7 +5957,7 @@
     </w:rPrDefault>
     <w:pPrDefault/>
   </w:docDefaults>
-  <w:latentStyles w:defLockedState="0" w:defUIPriority="99" w:defSemiHidden="0" w:defUnhideWhenUsed="0" w:defQFormat="0" w:count="371">
+  <w:latentStyles w:defLockedState="0" w:defUIPriority="99" w:defSemiHidden="0" w:defUnhideWhenUsed="0" w:defQFormat="0" w:count="377">
     <w:lsdException w:name="Normal" w:uiPriority="0" w:qFormat="1"/>
     <w:lsdException w:name="heading 1" w:uiPriority="9" w:qFormat="1"/>
     <w:lsdException w:name="heading 2" w:semiHidden="1" w:uiPriority="9" w:unhideWhenUsed="1" w:qFormat="1"/>
@@ -6069,6 +6329,12 @@
     <w:lsdException w:name="List Table 5 Dark Accent 6" w:uiPriority="50"/>
     <w:lsdException w:name="List Table 6 Colorful Accent 6" w:uiPriority="51"/>
     <w:lsdException w:name="List Table 7 Colorful Accent 6" w:uiPriority="52"/>
+    <w:lsdException w:name="Mention" w:semiHidden="1" w:unhideWhenUsed="1"/>
+    <w:lsdException w:name="Smart Hyperlink" w:semiHidden="1" w:unhideWhenUsed="1"/>
+    <w:lsdException w:name="Hashtag" w:semiHidden="1" w:unhideWhenUsed="1"/>
+    <w:lsdException w:name="Unresolved Mention" w:semiHidden="1" w:unhideWhenUsed="1"/>
+    <w:lsdException w:name="Smart Link" w:semiHidden="1" w:unhideWhenUsed="1"/>
+    <w:lsdException w:name="Smart Link Error" w:semiHidden="1" w:unhideWhenUsed="1"/>
   </w:latentStyles>
   <w:style w:type="paragraph" w:default="1" w:styleId="Normal">
     <w:name w:val="Normal"/>
@@ -6711,6 +6977,11 @@
       <w:u w:val="single"/>
     </w:rPr>
   </w:style>
+  <w:style w:type="character" w:customStyle="1" w:styleId="medium-text">
+    <w:name w:val="medium-text"/>
+    <w:basedOn w:val="DefaultParagraphFont"/>
+    <w:rsid w:val="00C8373B"/>
+  </w:style>
 </w:styles>
 </file>
 
@@ -7004,7 +7275,7 @@
 </file>
 
 <file path=customXml/itemProps1.xml><?xml version="1.0" encoding="utf-8"?>
-<ds:datastoreItem xmlns:ds="http://schemas.openxmlformats.org/officeDocument/2006/customXml" ds:itemID="{03BFD983-58B9-4CF4-AE32-446BFC7E1167}">
+<ds:datastoreItem xmlns:ds="http://schemas.openxmlformats.org/officeDocument/2006/customXml" ds:itemID="{F0EC716D-86D3-4D0A-8DB0-AFC30FC88566}">
   <ds:schemaRefs>
     <ds:schemaRef ds:uri="http://schemas.openxmlformats.org/officeDocument/2006/bibliography"/>
   </ds:schemaRefs>

</xml_diff>